<commit_message>
Tabla Comparativa de Revisión Bibliográfica
Se termina la tabla comparativa de revisión bibliográfica. Se debe continuar con el Levantamiento de Requerimientos.
</commit_message>
<xml_diff>
--- a/KDD/Documento Tesis/Documento Tesis.docx
+++ b/KDD/Documento Tesis/Documento Tesis.docx
@@ -12148,7 +12148,23 @@
           <w:sz w:val="24"/>
           <w:szCs w:val="24"/>
         </w:rPr>
-        <w:t xml:space="preserve"> así tienen un crecimiento exponencial en la actualidad, se han intentado implementaciones de diversas herramientas y métodos que logren hacer una integración efectiva en una bodega de datos que permita el análisis posterior de dicha información. </w:t>
+        <w:t xml:space="preserve"> así tienen un crecimiento exponencial en la actualidad, se han intentado implementa</w:t>
+      </w:r>
+      <w:r>
+        <w:rPr>
+          <w:rFonts w:asciiTheme="minorHAnsi" w:hAnsiTheme="minorHAnsi" w:cstheme="minorHAnsi"/>
+          <w:sz w:val="24"/>
+          <w:szCs w:val="24"/>
+        </w:rPr>
+        <w:t>r</w:t>
+      </w:r>
+      <w:r>
+        <w:rPr>
+          <w:rFonts w:asciiTheme="minorHAnsi" w:hAnsiTheme="minorHAnsi" w:cstheme="minorHAnsi"/>
+          <w:sz w:val="24"/>
+          <w:szCs w:val="24"/>
+        </w:rPr>
+        <w:t xml:space="preserve"> diversas herramientas y métodos que logren hacer una integración efectiva en una bodega de datos que permita el análisis posterior de dicha información. </w:t>
       </w:r>
     </w:p>
     <w:p>
@@ -12830,11 +12846,11 @@
         <w:tblLook w:val="04A0" w:firstRow="1" w:lastRow="0" w:firstColumn="1" w:lastColumn="0" w:noHBand="0" w:noVBand="1"/>
       </w:tblPr>
       <w:tblGrid>
-        <w:gridCol w:w="1400"/>
+        <w:gridCol w:w="1862"/>
         <w:gridCol w:w="1287"/>
-        <w:gridCol w:w="1405"/>
-        <w:gridCol w:w="2157"/>
-        <w:gridCol w:w="2775"/>
+        <w:gridCol w:w="1359"/>
+        <w:gridCol w:w="1979"/>
+        <w:gridCol w:w="2537"/>
       </w:tblGrid>
       <w:tr>
         <w:trPr>
@@ -13144,7 +13160,7 @@
                 <w:sz w:val="20"/>
                 <w:szCs w:val="20"/>
               </w:rPr>
-              <w:t xml:space="preserve">El software desarrollado por Averbis presenta un sistema completo que parece dar solución al problema del manejo de la información no estructurada en una compañía. Sin embargo, al ser un sistema de pago no hay forma de verificar la efectividad </w:t>
+              <w:t xml:space="preserve">El software desarrollado por Averbis presenta un sistema completo que parece dar solución al problema del manejo de la información no estructurada en una compañía. Sin embargo, al ser un </w:t>
             </w:r>
             <w:r>
               <w:rPr>
@@ -13153,7 +13169,7 @@
                 <w:szCs w:val="20"/>
               </w:rPr>
               <w:lastRenderedPageBreak/>
-              <w:t xml:space="preserve">del sistema. </w:t>
+              <w:t xml:space="preserve">sistema de pago no hay forma de verificar la efectividad del sistema. </w:t>
             </w:r>
           </w:p>
         </w:tc>
@@ -13195,7 +13211,16 @@
                 <w:sz w:val="20"/>
                 <w:szCs w:val="20"/>
               </w:rPr>
-              <w:t xml:space="preserve"> Todo esto soportado por el Framework Apache UIMA con que ha sido desarrollado.</w:t>
+              <w:t xml:space="preserve"> Todo esto soportado por el Framework Apache </w:t>
+            </w:r>
+            <w:r>
+              <w:rPr>
+                <w:rFonts w:cstheme="minorHAnsi"/>
+                <w:sz w:val="20"/>
+                <w:szCs w:val="20"/>
+              </w:rPr>
+              <w:lastRenderedPageBreak/>
+              <w:t>UIMA con que ha sido desarrollado.</w:t>
             </w:r>
           </w:p>
           <w:p>
@@ -13234,7 +13259,6 @@
                 <w:sz w:val="20"/>
                 <w:szCs w:val="20"/>
               </w:rPr>
-              <w:lastRenderedPageBreak/>
               <w:t>Cuenta con una interfaz intuitiva que aleja de usuario de la complejidad de los componentes internos que permiten el procesamiento documental.</w:t>
             </w:r>
           </w:p>
@@ -13925,7 +13949,16 @@
                 <w:sz w:val="20"/>
                 <w:szCs w:val="20"/>
               </w:rPr>
-              <w:t>Dentro de las conclusiones se incluye un análisis detallado del error generado tras el procesamiento de la información.</w:t>
+              <w:t xml:space="preserve">Dentro de las conclusiones se incluye un análisis </w:t>
+            </w:r>
+            <w:r>
+              <w:rPr>
+                <w:rFonts w:cstheme="minorHAnsi"/>
+                <w:sz w:val="20"/>
+                <w:szCs w:val="20"/>
+              </w:rPr>
+              <w:lastRenderedPageBreak/>
+              <w:t>detallado del error generado tras el procesamiento de la información.</w:t>
             </w:r>
           </w:p>
         </w:tc>
@@ -14212,7 +14245,7 @@
       </w:tr>
       <w:tr>
         <w:trPr>
-          <w:trHeight w:val="456"/>
+          <w:trHeight w:val="7323"/>
         </w:trPr>
         <w:tc>
           <w:tcPr>
@@ -14237,6 +14270,7 @@
                 <w:sz w:val="20"/>
                 <w:szCs w:val="20"/>
               </w:rPr>
+              <w:lastRenderedPageBreak/>
               <w:t xml:space="preserve">Neuromobile Mall </w:t>
             </w:r>
             <w:r>
@@ -14496,17 +14530,25 @@
                 <w:sz w:val="20"/>
                 <w:szCs w:val="20"/>
               </w:rPr>
-              <w:t xml:space="preserve">Data Integration os structured and </w:t>
-            </w:r>
-            <w:r>
-              <w:rPr>
-                <w:rFonts w:asciiTheme="minorHAnsi" w:hAnsiTheme="minorHAnsi" w:cstheme="minorHAnsi"/>
-                <w:b/>
-                <w:sz w:val="20"/>
-                <w:szCs w:val="20"/>
-              </w:rPr>
-              <w:lastRenderedPageBreak/>
-              <w:t xml:space="preserve">unstructured sources for assigning clinical codes for patient stays </w:t>
+              <w:t>Data Integration o</w:t>
+            </w:r>
+            <w:r>
+              <w:rPr>
+                <w:rFonts w:asciiTheme="minorHAnsi" w:hAnsiTheme="minorHAnsi" w:cstheme="minorHAnsi"/>
+                <w:b/>
+                <w:sz w:val="20"/>
+                <w:szCs w:val="20"/>
+              </w:rPr>
+              <w:t>f</w:t>
+            </w:r>
+            <w:r>
+              <w:rPr>
+                <w:rFonts w:asciiTheme="minorHAnsi" w:hAnsiTheme="minorHAnsi" w:cstheme="minorHAnsi"/>
+                <w:b/>
+                <w:sz w:val="20"/>
+                <w:szCs w:val="20"/>
+              </w:rPr>
+              <w:t xml:space="preserve"> structured and unstructured sources for assigning clinical codes for patient stays </w:t>
             </w:r>
             <w:r>
               <w:rPr>
@@ -14540,17 +14582,7 @@
                 <w:sz w:val="20"/>
                 <w:szCs w:val="20"/>
               </w:rPr>
-              <w:lastRenderedPageBreak/>
-              <w:t xml:space="preserve">Integración de Información Estructurada </w:t>
-            </w:r>
-            <w:r>
-              <w:rPr>
-                <w:rFonts w:asciiTheme="minorHAnsi" w:hAnsiTheme="minorHAnsi" w:cstheme="minorHAnsi"/>
-                <w:sz w:val="20"/>
-                <w:szCs w:val="20"/>
-              </w:rPr>
-              <w:lastRenderedPageBreak/>
-              <w:t>y No Estructurada</w:t>
+              <w:t>Integración de Información Estructurada y No Estructurada</w:t>
             </w:r>
           </w:p>
         </w:tc>
@@ -14577,7 +14609,6 @@
                 <w:sz w:val="20"/>
                 <w:szCs w:val="20"/>
               </w:rPr>
-              <w:lastRenderedPageBreak/>
               <w:t>MEDIA</w:t>
             </w:r>
           </w:p>
@@ -14603,19 +14634,8 @@
                 <w:sz w:val="20"/>
                 <w:szCs w:val="20"/>
               </w:rPr>
-              <w:t xml:space="preserve">El documento revisado cuenta con un sustento real basado en el proceso de </w:t>
-            </w:r>
-            <w:r>
-              <w:rPr>
-                <w:rFonts w:asciiTheme="minorHAnsi" w:hAnsiTheme="minorHAnsi" w:cstheme="minorHAnsi"/>
-                <w:sz w:val="20"/>
-                <w:szCs w:val="20"/>
-              </w:rPr>
-              <w:lastRenderedPageBreak/>
-              <w:t>experimentación y como conclusión son presentados todo un conjunto de resultados visibles al público.</w:t>
-            </w:r>
-            <w:bookmarkStart w:id="15" w:name="_GoBack"/>
-            <w:bookmarkEnd w:id="15"/>
+              <w:t>El documento revisado cuenta con un sustento real basado en el proceso de experimentación y como conclusión son presentados todo un conjunto de resultados visibles al público.</w:t>
+            </w:r>
           </w:p>
         </w:tc>
         <w:tc>
@@ -14626,13 +14646,115 @@
           </w:tcPr>
           <w:p>
             <w:pPr>
-              <w:jc w:val="center"/>
-              <w:rPr>
-                <w:rFonts w:asciiTheme="minorHAnsi" w:hAnsiTheme="minorHAnsi" w:cstheme="minorHAnsi"/>
-                <w:sz w:val="20"/>
-                <w:szCs w:val="20"/>
-              </w:rPr>
-            </w:pPr>
+              <w:pStyle w:val="Prrafodelista"/>
+              <w:numPr>
+                <w:ilvl w:val="0"/>
+                <w:numId w:val="16"/>
+              </w:numPr>
+              <w:spacing w:line="240" w:lineRule="auto"/>
+              <w:ind w:left="489"/>
+              <w:rPr>
+                <w:rFonts w:cstheme="minorHAnsi"/>
+                <w:sz w:val="20"/>
+                <w:szCs w:val="20"/>
+              </w:rPr>
+            </w:pPr>
+            <w:r>
+              <w:rPr>
+                <w:rFonts w:cstheme="minorHAnsi"/>
+                <w:sz w:val="20"/>
+                <w:szCs w:val="20"/>
+              </w:rPr>
+              <w:t xml:space="preserve">Determinar </w:t>
+            </w:r>
+            <w:r>
+              <w:rPr>
+                <w:rFonts w:cstheme="minorHAnsi"/>
+                <w:sz w:val="20"/>
+                <w:szCs w:val="20"/>
+              </w:rPr>
+              <w:t>con base a las necesidades puntuales que plantea el problema, las fuentes de las cuales se hará la extracción de información no estructurada. Concentrarse en un grupo puntual de fuentes.</w:t>
+            </w:r>
+          </w:p>
+          <w:p>
+            <w:pPr>
+              <w:pStyle w:val="Prrafodelista"/>
+              <w:spacing w:line="240" w:lineRule="auto"/>
+              <w:ind w:left="489"/>
+              <w:rPr>
+                <w:rFonts w:cstheme="minorHAnsi"/>
+                <w:sz w:val="20"/>
+                <w:szCs w:val="20"/>
+              </w:rPr>
+            </w:pPr>
+          </w:p>
+          <w:p>
+            <w:pPr>
+              <w:pStyle w:val="Prrafodelista"/>
+              <w:numPr>
+                <w:ilvl w:val="0"/>
+                <w:numId w:val="16"/>
+              </w:numPr>
+              <w:spacing w:line="240" w:lineRule="auto"/>
+              <w:ind w:left="489"/>
+              <w:rPr>
+                <w:rFonts w:cstheme="minorHAnsi"/>
+                <w:sz w:val="20"/>
+                <w:szCs w:val="20"/>
+              </w:rPr>
+            </w:pPr>
+            <w:r>
+              <w:rPr>
+                <w:rFonts w:cstheme="minorHAnsi"/>
+                <w:sz w:val="20"/>
+                <w:szCs w:val="20"/>
+              </w:rPr>
+              <w:t xml:space="preserve">Considerar distintos métodos de procesar la información con el fin de obtener los más óptimos resultados. En este estudio en particular la información de las fuentes es mezclada en un momento previo al análisis </w:t>
+            </w:r>
+            <w:r>
+              <w:rPr>
+                <w:rFonts w:cstheme="minorHAnsi"/>
+                <w:sz w:val="20"/>
+                <w:szCs w:val="20"/>
+              </w:rPr>
+              <w:lastRenderedPageBreak/>
+              <w:t>mientras que como segunda opción los datos son procesados y luego unidos para determinar la exactitud de los resultados.</w:t>
+            </w:r>
+          </w:p>
+          <w:p>
+            <w:pPr>
+              <w:pStyle w:val="Prrafodelista"/>
+              <w:ind w:left="489"/>
+              <w:rPr>
+                <w:rFonts w:cstheme="minorHAnsi"/>
+                <w:sz w:val="20"/>
+                <w:szCs w:val="20"/>
+              </w:rPr>
+            </w:pPr>
+          </w:p>
+          <w:p>
+            <w:pPr>
+              <w:pStyle w:val="Prrafodelista"/>
+              <w:numPr>
+                <w:ilvl w:val="0"/>
+                <w:numId w:val="16"/>
+              </w:numPr>
+              <w:spacing w:line="240" w:lineRule="auto"/>
+              <w:ind w:left="489"/>
+              <w:rPr>
+                <w:rFonts w:cstheme="minorHAnsi"/>
+                <w:sz w:val="20"/>
+                <w:szCs w:val="20"/>
+              </w:rPr>
+            </w:pPr>
+            <w:r>
+              <w:rPr>
+                <w:rFonts w:cstheme="minorHAnsi"/>
+                <w:sz w:val="20"/>
+                <w:szCs w:val="20"/>
+              </w:rPr>
+              <w:t>Resulta conveniente el uso de modelos estadísticos para demostrar la efectividad del sistema de análisis de información no estructurada.</w:t>
+            </w:r>
           </w:p>
         </w:tc>
       </w:tr>
@@ -14656,6 +14778,16 @@
                 <w:szCs w:val="20"/>
               </w:rPr>
             </w:pPr>
+            <w:r>
+              <w:rPr>
+                <w:rFonts w:asciiTheme="minorHAnsi" w:hAnsiTheme="minorHAnsi" w:cstheme="minorHAnsi"/>
+                <w:b/>
+                <w:sz w:val="20"/>
+                <w:szCs w:val="20"/>
+              </w:rPr>
+              <w:lastRenderedPageBreak/>
+              <w:t>Customer Data Analysis Model using Business Intelligence Tools in Telecommunication Companies</w:t>
+            </w:r>
           </w:p>
         </w:tc>
         <w:tc>
@@ -14673,6 +14805,14 @@
                 <w:szCs w:val="20"/>
               </w:rPr>
             </w:pPr>
+            <w:r>
+              <w:rPr>
+                <w:rFonts w:asciiTheme="minorHAnsi" w:hAnsiTheme="minorHAnsi" w:cstheme="minorHAnsi"/>
+                <w:sz w:val="20"/>
+                <w:szCs w:val="20"/>
+              </w:rPr>
+              <w:t>Bodegas de Datos Orientadas al Servicio al Cliente</w:t>
+            </w:r>
           </w:p>
         </w:tc>
         <w:tc>
@@ -14691,6 +14831,15 @@
                 <w:szCs w:val="20"/>
               </w:rPr>
             </w:pPr>
+            <w:r>
+              <w:rPr>
+                <w:rFonts w:asciiTheme="minorHAnsi" w:hAnsiTheme="minorHAnsi" w:cstheme="minorHAnsi"/>
+                <w:i/>
+                <w:sz w:val="20"/>
+                <w:szCs w:val="20"/>
+              </w:rPr>
+              <w:t>MEDIA</w:t>
+            </w:r>
           </w:p>
         </w:tc>
         <w:tc>
@@ -14708,6 +14857,22 @@
                 <w:szCs w:val="20"/>
               </w:rPr>
             </w:pPr>
+            <w:r>
+              <w:rPr>
+                <w:rFonts w:asciiTheme="minorHAnsi" w:hAnsiTheme="minorHAnsi" w:cstheme="minorHAnsi"/>
+                <w:sz w:val="20"/>
+                <w:szCs w:val="20"/>
+              </w:rPr>
+              <w:t xml:space="preserve">El estudio realizado en la Universidad de Estudios Económicos de Bucarest presenta toda la estructura que sustenta </w:t>
+            </w:r>
+            <w:r>
+              <w:rPr>
+                <w:rFonts w:asciiTheme="minorHAnsi" w:hAnsiTheme="minorHAnsi" w:cstheme="minorHAnsi"/>
+                <w:sz w:val="20"/>
+                <w:szCs w:val="20"/>
+              </w:rPr>
+              <w:t>su estudio en el artículo publicado y aquí referido. En este artículo se despliega de manera extensa todo el proceso de elaboración de la investigación y los resultados obtenidos.</w:t>
+            </w:r>
           </w:p>
         </w:tc>
         <w:tc>
@@ -14718,12 +14883,82 @@
           </w:tcPr>
           <w:p>
             <w:pPr>
-              <w:rPr>
-                <w:rFonts w:asciiTheme="minorHAnsi" w:hAnsiTheme="minorHAnsi" w:cstheme="minorHAnsi"/>
-                <w:sz w:val="20"/>
-                <w:szCs w:val="20"/>
-              </w:rPr>
-            </w:pPr>
+              <w:pStyle w:val="Prrafodelista"/>
+              <w:numPr>
+                <w:ilvl w:val="0"/>
+                <w:numId w:val="17"/>
+              </w:numPr>
+              <w:spacing w:line="240" w:lineRule="auto"/>
+              <w:ind w:left="489"/>
+              <w:rPr>
+                <w:rFonts w:cstheme="minorHAnsi"/>
+                <w:sz w:val="20"/>
+                <w:szCs w:val="20"/>
+              </w:rPr>
+            </w:pPr>
+            <w:r>
+              <w:rPr>
+                <w:rFonts w:cstheme="minorHAnsi"/>
+                <w:sz w:val="20"/>
+                <w:szCs w:val="20"/>
+              </w:rPr>
+              <w:t xml:space="preserve">La investigadora a cargo de este trabajo resalta la importancia en la claridad en el despliegue de resultados considerando que quien hará uso de la herramienta desarrollada es personal ajeno a los detalles de fondo del proceso de análisis de la información procesada, es decir, con el fin de propiciar información oportuna, relevante y de utilidad al gerente los resultados </w:t>
+            </w:r>
+            <w:r>
+              <w:rPr>
+                <w:rFonts w:cstheme="minorHAnsi"/>
+                <w:sz w:val="20"/>
+                <w:szCs w:val="20"/>
+              </w:rPr>
+              <w:t>deben ser presentados de la forma más clara, concisa e ilustrativa posible.</w:t>
+            </w:r>
+          </w:p>
+          <w:p>
+            <w:pPr>
+              <w:pStyle w:val="Prrafodelista"/>
+              <w:spacing w:line="240" w:lineRule="auto"/>
+              <w:ind w:left="489"/>
+              <w:rPr>
+                <w:rFonts w:cstheme="minorHAnsi"/>
+                <w:sz w:val="20"/>
+                <w:szCs w:val="20"/>
+              </w:rPr>
+            </w:pPr>
+          </w:p>
+          <w:p>
+            <w:pPr>
+              <w:pStyle w:val="Prrafodelista"/>
+              <w:numPr>
+                <w:ilvl w:val="0"/>
+                <w:numId w:val="17"/>
+              </w:numPr>
+              <w:spacing w:line="240" w:lineRule="auto"/>
+              <w:ind w:left="489"/>
+              <w:rPr>
+                <w:rFonts w:cstheme="minorHAnsi"/>
+                <w:sz w:val="20"/>
+                <w:szCs w:val="20"/>
+              </w:rPr>
+            </w:pPr>
+            <w:r>
+              <w:rPr>
+                <w:rFonts w:cstheme="minorHAnsi"/>
+                <w:sz w:val="20"/>
+                <w:szCs w:val="20"/>
+              </w:rPr>
+              <w:t xml:space="preserve">Una vez más el correcto manejo de las estadísticas antes y después del uso de la herramienta de análisis permite ver en la práctica como el uso de un sistema de análisis del proceso Cliente – Organización impacta directamente el funcionamiento de la empresa y por ende </w:t>
+            </w:r>
+            <w:r>
+              <w:rPr>
+                <w:rFonts w:cstheme="minorHAnsi"/>
+                <w:sz w:val="20"/>
+                <w:szCs w:val="20"/>
+              </w:rPr>
+              <w:lastRenderedPageBreak/>
+              <w:t>sus indicadores de rendimiento</w:t>
+            </w:r>
+            <w:bookmarkStart w:id="15" w:name="_GoBack"/>
+            <w:bookmarkEnd w:id="15"/>
           </w:p>
         </w:tc>
       </w:tr>
@@ -14752,6 +14987,7 @@
                 <w:sz w:val="20"/>
                 <w:szCs w:val="20"/>
               </w:rPr>
+              <w:lastRenderedPageBreak/>
               <w:t>*</w:t>
             </w:r>
             <w:r>
@@ -15117,7 +15353,229 @@
           <w:sz w:val="24"/>
           <w:szCs w:val="24"/>
         </w:rPr>
-        <w:t xml:space="preserve">orientada al área de </w:t>
+        <w:t xml:space="preserve">orientada al área de servicio al cliente </w:t>
+      </w:r>
+      <w:r>
+        <w:rPr>
+          <w:rFonts w:asciiTheme="minorHAnsi" w:hAnsiTheme="minorHAnsi" w:cstheme="minorHAnsi"/>
+          <w:sz w:val="24"/>
+          <w:szCs w:val="24"/>
+        </w:rPr>
+        <w:t>de la empresa de la</w:t>
+      </w:r>
+      <w:r>
+        <w:rPr>
+          <w:rFonts w:asciiTheme="minorHAnsi" w:hAnsiTheme="minorHAnsi" w:cstheme="minorHAnsi"/>
+          <w:sz w:val="24"/>
+          <w:szCs w:val="24"/>
+        </w:rPr>
+        <w:t xml:space="preserve"> cual será tomada la información</w:t>
+      </w:r>
+      <w:r>
+        <w:rPr>
+          <w:rFonts w:asciiTheme="minorHAnsi" w:hAnsiTheme="minorHAnsi" w:cstheme="minorHAnsi"/>
+          <w:sz w:val="24"/>
+          <w:szCs w:val="24"/>
+        </w:rPr>
+        <w:t>. Est</w:t>
+      </w:r>
+      <w:r>
+        <w:rPr>
+          <w:rFonts w:asciiTheme="minorHAnsi" w:hAnsiTheme="minorHAnsi" w:cstheme="minorHAnsi"/>
+          <w:sz w:val="24"/>
+          <w:szCs w:val="24"/>
+        </w:rPr>
+        <w:t xml:space="preserve">a </w:t>
+      </w:r>
+      <w:r>
+        <w:rPr>
+          <w:rFonts w:asciiTheme="minorHAnsi" w:hAnsiTheme="minorHAnsi" w:cstheme="minorHAnsi"/>
+          <w:sz w:val="24"/>
+          <w:szCs w:val="24"/>
+        </w:rPr>
+        <w:t>b</w:t>
+      </w:r>
+      <w:r>
+        <w:rPr>
+          <w:rFonts w:asciiTheme="minorHAnsi" w:hAnsiTheme="minorHAnsi" w:cstheme="minorHAnsi"/>
+          <w:sz w:val="24"/>
+          <w:szCs w:val="24"/>
+        </w:rPr>
+        <w:t>odega</w:t>
+      </w:r>
+      <w:r>
+        <w:rPr>
+          <w:rFonts w:asciiTheme="minorHAnsi" w:hAnsiTheme="minorHAnsi" w:cstheme="minorHAnsi"/>
+          <w:sz w:val="24"/>
+          <w:szCs w:val="24"/>
+        </w:rPr>
+        <w:t xml:space="preserve"> </w:t>
+      </w:r>
+      <w:r>
+        <w:rPr>
+          <w:rFonts w:asciiTheme="minorHAnsi" w:hAnsiTheme="minorHAnsi" w:cstheme="minorHAnsi"/>
+          <w:sz w:val="24"/>
+          <w:szCs w:val="24"/>
+        </w:rPr>
+        <w:t xml:space="preserve">almacenará todos los datos condensados </w:t>
+      </w:r>
+      <w:r>
+        <w:rPr>
+          <w:rFonts w:asciiTheme="minorHAnsi" w:hAnsiTheme="minorHAnsi" w:cstheme="minorHAnsi"/>
+          <w:sz w:val="24"/>
+          <w:szCs w:val="24"/>
+        </w:rPr>
+        <w:t xml:space="preserve">tras el procesamiento </w:t>
+      </w:r>
+      <w:r>
+        <w:rPr>
+          <w:rFonts w:asciiTheme="minorHAnsi" w:hAnsiTheme="minorHAnsi" w:cstheme="minorHAnsi"/>
+          <w:sz w:val="24"/>
+          <w:szCs w:val="24"/>
+        </w:rPr>
+        <w:t xml:space="preserve">realizado </w:t>
+      </w:r>
+      <w:r>
+        <w:rPr>
+          <w:rFonts w:asciiTheme="minorHAnsi" w:hAnsiTheme="minorHAnsi" w:cstheme="minorHAnsi"/>
+          <w:sz w:val="24"/>
+          <w:szCs w:val="24"/>
+        </w:rPr>
+        <w:t xml:space="preserve">y </w:t>
+      </w:r>
+      <w:r>
+        <w:rPr>
+          <w:rFonts w:asciiTheme="minorHAnsi" w:hAnsiTheme="minorHAnsi" w:cstheme="minorHAnsi"/>
+          <w:sz w:val="24"/>
+          <w:szCs w:val="24"/>
+        </w:rPr>
+        <w:t xml:space="preserve">deberá considerar el funcionamiento interno de dicha organización y los canales de interacción con sus clientes para poder </w:t>
+      </w:r>
+      <w:r>
+        <w:rPr>
+          <w:rFonts w:asciiTheme="minorHAnsi" w:hAnsiTheme="minorHAnsi" w:cstheme="minorHAnsi"/>
+          <w:sz w:val="24"/>
+          <w:szCs w:val="24"/>
+        </w:rPr>
+        <w:t>ejecutar el análisis de resultados de manera óptima</w:t>
+      </w:r>
+      <w:r>
+        <w:rPr>
+          <w:rFonts w:asciiTheme="minorHAnsi" w:hAnsiTheme="minorHAnsi" w:cstheme="minorHAnsi"/>
+          <w:sz w:val="24"/>
+          <w:szCs w:val="24"/>
+        </w:rPr>
+        <w:t xml:space="preserve">. Para conocer a fondo el funcionamiento de la empresa se hará un proceso de levantamiento de requerimientos y de indagación </w:t>
+      </w:r>
+      <w:r>
+        <w:rPr>
+          <w:rFonts w:asciiTheme="minorHAnsi" w:hAnsiTheme="minorHAnsi" w:cstheme="minorHAnsi"/>
+          <w:sz w:val="24"/>
+          <w:szCs w:val="24"/>
+        </w:rPr>
+        <w:t xml:space="preserve">con el encargado del área de TI, lo cual </w:t>
+      </w:r>
+      <w:r>
+        <w:rPr>
+          <w:rFonts w:asciiTheme="minorHAnsi" w:hAnsiTheme="minorHAnsi" w:cstheme="minorHAnsi"/>
+          <w:sz w:val="24"/>
+          <w:szCs w:val="24"/>
+        </w:rPr>
+        <w:t>dar</w:t>
+      </w:r>
+      <w:r>
+        <w:rPr>
+          <w:rFonts w:asciiTheme="minorHAnsi" w:hAnsiTheme="minorHAnsi" w:cstheme="minorHAnsi"/>
+          <w:sz w:val="24"/>
+          <w:szCs w:val="24"/>
+        </w:rPr>
+        <w:t>á</w:t>
+      </w:r>
+      <w:r>
+        <w:rPr>
+          <w:rFonts w:asciiTheme="minorHAnsi" w:hAnsiTheme="minorHAnsi" w:cstheme="minorHAnsi"/>
+          <w:sz w:val="24"/>
+          <w:szCs w:val="24"/>
+        </w:rPr>
+        <w:t xml:space="preserve"> luces </w:t>
+      </w:r>
+      <w:r>
+        <w:rPr>
+          <w:rFonts w:asciiTheme="minorHAnsi" w:hAnsiTheme="minorHAnsi" w:cstheme="minorHAnsi"/>
+          <w:sz w:val="24"/>
+          <w:szCs w:val="24"/>
+        </w:rPr>
+        <w:t>para la construcción de la bodega de datos</w:t>
+      </w:r>
+      <w:r>
+        <w:rPr>
+          <w:rFonts w:asciiTheme="minorHAnsi" w:hAnsiTheme="minorHAnsi" w:cstheme="minorHAnsi"/>
+          <w:sz w:val="24"/>
+          <w:szCs w:val="24"/>
+        </w:rPr>
+        <w:t xml:space="preserve"> en el cual se basará la herramienta para el análisis de la información adquir</w:t>
+      </w:r>
+      <w:r>
+        <w:rPr>
+          <w:rFonts w:asciiTheme="minorHAnsi" w:hAnsiTheme="minorHAnsi" w:cstheme="minorHAnsi"/>
+          <w:sz w:val="24"/>
+          <w:szCs w:val="24"/>
+        </w:rPr>
+        <w:t>ida en las distintas fuentes de</w:t>
+      </w:r>
+      <w:r>
+        <w:rPr>
+          <w:rFonts w:asciiTheme="minorHAnsi" w:hAnsiTheme="minorHAnsi" w:cstheme="minorHAnsi"/>
+          <w:sz w:val="24"/>
+          <w:szCs w:val="24"/>
+        </w:rPr>
+        <w:t xml:space="preserve"> Servicio al Cliente con las que cuenta la organización.</w:t>
+      </w:r>
+    </w:p>
+    <w:p>
+      <w:pPr>
+        <w:spacing w:line="240" w:lineRule="auto"/>
+        <w:jc w:val="both"/>
+        <w:rPr>
+          <w:rFonts w:asciiTheme="minorHAnsi" w:hAnsiTheme="minorHAnsi" w:cstheme="minorHAnsi"/>
+          <w:sz w:val="24"/>
+          <w:szCs w:val="24"/>
+        </w:rPr>
+      </w:pPr>
+    </w:p>
+    <w:p>
+      <w:pPr>
+        <w:spacing w:line="240" w:lineRule="auto"/>
+        <w:jc w:val="both"/>
+        <w:rPr>
+          <w:rFonts w:asciiTheme="minorHAnsi" w:hAnsiTheme="minorHAnsi" w:cstheme="minorHAnsi"/>
+          <w:sz w:val="24"/>
+          <w:szCs w:val="24"/>
+        </w:rPr>
+      </w:pPr>
+      <w:r>
+        <w:rPr>
+          <w:rFonts w:asciiTheme="minorHAnsi" w:hAnsiTheme="minorHAnsi" w:cstheme="minorHAnsi"/>
+          <w:sz w:val="24"/>
+          <w:szCs w:val="24"/>
+        </w:rPr>
+        <w:t xml:space="preserve">Ya que el Framework seleccionado para el análisis de la información no </w:t>
+      </w:r>
+      <w:r>
+        <w:rPr>
+          <w:rFonts w:asciiTheme="minorHAnsi" w:hAnsiTheme="minorHAnsi" w:cstheme="minorHAnsi"/>
+          <w:sz w:val="24"/>
+          <w:szCs w:val="24"/>
+        </w:rPr>
+        <w:t>estructurada cuenta</w:t>
+      </w:r>
+      <w:r>
+        <w:rPr>
+          <w:rFonts w:asciiTheme="minorHAnsi" w:hAnsiTheme="minorHAnsi" w:cstheme="minorHAnsi"/>
+          <w:sz w:val="24"/>
+          <w:szCs w:val="24"/>
+        </w:rPr>
+        <w:t xml:space="preserve"> </w:t>
       </w:r>
       <w:r>
         <w:rPr>
@@ -15126,229 +15584,7 @@
           <w:szCs w:val="24"/>
         </w:rPr>
         <w:lastRenderedPageBreak/>
-        <w:t xml:space="preserve">servicio al cliente </w:t>
-      </w:r>
-      <w:r>
-        <w:rPr>
-          <w:rFonts w:asciiTheme="minorHAnsi" w:hAnsiTheme="minorHAnsi" w:cstheme="minorHAnsi"/>
-          <w:sz w:val="24"/>
-          <w:szCs w:val="24"/>
-        </w:rPr>
-        <w:t>de la empresa de la</w:t>
-      </w:r>
-      <w:r>
-        <w:rPr>
-          <w:rFonts w:asciiTheme="minorHAnsi" w:hAnsiTheme="minorHAnsi" w:cstheme="minorHAnsi"/>
-          <w:sz w:val="24"/>
-          <w:szCs w:val="24"/>
-        </w:rPr>
-        <w:t xml:space="preserve"> cual será tomada la información</w:t>
-      </w:r>
-      <w:r>
-        <w:rPr>
-          <w:rFonts w:asciiTheme="minorHAnsi" w:hAnsiTheme="minorHAnsi" w:cstheme="minorHAnsi"/>
-          <w:sz w:val="24"/>
-          <w:szCs w:val="24"/>
-        </w:rPr>
-        <w:t>. Est</w:t>
-      </w:r>
-      <w:r>
-        <w:rPr>
-          <w:rFonts w:asciiTheme="minorHAnsi" w:hAnsiTheme="minorHAnsi" w:cstheme="minorHAnsi"/>
-          <w:sz w:val="24"/>
-          <w:szCs w:val="24"/>
-        </w:rPr>
-        <w:t xml:space="preserve">a </w:t>
-      </w:r>
-      <w:r>
-        <w:rPr>
-          <w:rFonts w:asciiTheme="minorHAnsi" w:hAnsiTheme="minorHAnsi" w:cstheme="minorHAnsi"/>
-          <w:sz w:val="24"/>
-          <w:szCs w:val="24"/>
-        </w:rPr>
-        <w:t>b</w:t>
-      </w:r>
-      <w:r>
-        <w:rPr>
-          <w:rFonts w:asciiTheme="minorHAnsi" w:hAnsiTheme="minorHAnsi" w:cstheme="minorHAnsi"/>
-          <w:sz w:val="24"/>
-          <w:szCs w:val="24"/>
-        </w:rPr>
-        <w:t>odega</w:t>
-      </w:r>
-      <w:r>
-        <w:rPr>
-          <w:rFonts w:asciiTheme="minorHAnsi" w:hAnsiTheme="minorHAnsi" w:cstheme="minorHAnsi"/>
-          <w:sz w:val="24"/>
-          <w:szCs w:val="24"/>
-        </w:rPr>
-        <w:t xml:space="preserve"> </w:t>
-      </w:r>
-      <w:r>
-        <w:rPr>
-          <w:rFonts w:asciiTheme="minorHAnsi" w:hAnsiTheme="minorHAnsi" w:cstheme="minorHAnsi"/>
-          <w:sz w:val="24"/>
-          <w:szCs w:val="24"/>
-        </w:rPr>
-        <w:t xml:space="preserve">almacenará todos los datos condensados </w:t>
-      </w:r>
-      <w:r>
-        <w:rPr>
-          <w:rFonts w:asciiTheme="minorHAnsi" w:hAnsiTheme="minorHAnsi" w:cstheme="minorHAnsi"/>
-          <w:sz w:val="24"/>
-          <w:szCs w:val="24"/>
-        </w:rPr>
-        <w:t xml:space="preserve">tras el procesamiento </w:t>
-      </w:r>
-      <w:r>
-        <w:rPr>
-          <w:rFonts w:asciiTheme="minorHAnsi" w:hAnsiTheme="minorHAnsi" w:cstheme="minorHAnsi"/>
-          <w:sz w:val="24"/>
-          <w:szCs w:val="24"/>
-        </w:rPr>
-        <w:t xml:space="preserve">realizado </w:t>
-      </w:r>
-      <w:r>
-        <w:rPr>
-          <w:rFonts w:asciiTheme="minorHAnsi" w:hAnsiTheme="minorHAnsi" w:cstheme="minorHAnsi"/>
-          <w:sz w:val="24"/>
-          <w:szCs w:val="24"/>
-        </w:rPr>
-        <w:t xml:space="preserve">y </w:t>
-      </w:r>
-      <w:r>
-        <w:rPr>
-          <w:rFonts w:asciiTheme="minorHAnsi" w:hAnsiTheme="minorHAnsi" w:cstheme="minorHAnsi"/>
-          <w:sz w:val="24"/>
-          <w:szCs w:val="24"/>
-        </w:rPr>
-        <w:t xml:space="preserve">deberá considerar el funcionamiento interno de dicha organización y los canales de interacción con sus clientes para poder </w:t>
-      </w:r>
-      <w:r>
-        <w:rPr>
-          <w:rFonts w:asciiTheme="minorHAnsi" w:hAnsiTheme="minorHAnsi" w:cstheme="minorHAnsi"/>
-          <w:sz w:val="24"/>
-          <w:szCs w:val="24"/>
-        </w:rPr>
-        <w:t>ejecutar el análisis de resultados de manera óptima</w:t>
-      </w:r>
-      <w:r>
-        <w:rPr>
-          <w:rFonts w:asciiTheme="minorHAnsi" w:hAnsiTheme="minorHAnsi" w:cstheme="minorHAnsi"/>
-          <w:sz w:val="24"/>
-          <w:szCs w:val="24"/>
-        </w:rPr>
-        <w:t xml:space="preserve">. Para conocer a fondo el funcionamiento de la empresa se hará un proceso de levantamiento de requerimientos y de indagación </w:t>
-      </w:r>
-      <w:r>
-        <w:rPr>
-          <w:rFonts w:asciiTheme="minorHAnsi" w:hAnsiTheme="minorHAnsi" w:cstheme="minorHAnsi"/>
-          <w:sz w:val="24"/>
-          <w:szCs w:val="24"/>
-        </w:rPr>
-        <w:t xml:space="preserve">con el encargado del área de TI, lo cual </w:t>
-      </w:r>
-      <w:r>
-        <w:rPr>
-          <w:rFonts w:asciiTheme="minorHAnsi" w:hAnsiTheme="minorHAnsi" w:cstheme="minorHAnsi"/>
-          <w:sz w:val="24"/>
-          <w:szCs w:val="24"/>
-        </w:rPr>
-        <w:t>dar</w:t>
-      </w:r>
-      <w:r>
-        <w:rPr>
-          <w:rFonts w:asciiTheme="minorHAnsi" w:hAnsiTheme="minorHAnsi" w:cstheme="minorHAnsi"/>
-          <w:sz w:val="24"/>
-          <w:szCs w:val="24"/>
-        </w:rPr>
-        <w:t>á</w:t>
-      </w:r>
-      <w:r>
-        <w:rPr>
-          <w:rFonts w:asciiTheme="minorHAnsi" w:hAnsiTheme="minorHAnsi" w:cstheme="minorHAnsi"/>
-          <w:sz w:val="24"/>
-          <w:szCs w:val="24"/>
-        </w:rPr>
-        <w:t xml:space="preserve"> luces </w:t>
-      </w:r>
-      <w:r>
-        <w:rPr>
-          <w:rFonts w:asciiTheme="minorHAnsi" w:hAnsiTheme="minorHAnsi" w:cstheme="minorHAnsi"/>
-          <w:sz w:val="24"/>
-          <w:szCs w:val="24"/>
-        </w:rPr>
-        <w:t>para la construcción de la bodega de datos</w:t>
-      </w:r>
-      <w:r>
-        <w:rPr>
-          <w:rFonts w:asciiTheme="minorHAnsi" w:hAnsiTheme="minorHAnsi" w:cstheme="minorHAnsi"/>
-          <w:sz w:val="24"/>
-          <w:szCs w:val="24"/>
-        </w:rPr>
-        <w:t xml:space="preserve"> en el cual se basará la herramienta para el análisis de la información adquir</w:t>
-      </w:r>
-      <w:r>
-        <w:rPr>
-          <w:rFonts w:asciiTheme="minorHAnsi" w:hAnsiTheme="minorHAnsi" w:cstheme="minorHAnsi"/>
-          <w:sz w:val="24"/>
-          <w:szCs w:val="24"/>
-        </w:rPr>
-        <w:t>ida en las distintas fuentes de</w:t>
-      </w:r>
-      <w:r>
-        <w:rPr>
-          <w:rFonts w:asciiTheme="minorHAnsi" w:hAnsiTheme="minorHAnsi" w:cstheme="minorHAnsi"/>
-          <w:sz w:val="24"/>
-          <w:szCs w:val="24"/>
-        </w:rPr>
-        <w:t xml:space="preserve"> Servicio al Cliente con las que cuenta la organización.</w:t>
-      </w:r>
-    </w:p>
-    <w:p>
-      <w:pPr>
-        <w:spacing w:line="240" w:lineRule="auto"/>
-        <w:jc w:val="both"/>
-        <w:rPr>
-          <w:rFonts w:asciiTheme="minorHAnsi" w:hAnsiTheme="minorHAnsi" w:cstheme="minorHAnsi"/>
-          <w:sz w:val="24"/>
-          <w:szCs w:val="24"/>
-        </w:rPr>
-      </w:pPr>
-    </w:p>
-    <w:p>
-      <w:pPr>
-        <w:spacing w:line="240" w:lineRule="auto"/>
-        <w:jc w:val="both"/>
-        <w:rPr>
-          <w:rFonts w:asciiTheme="minorHAnsi" w:hAnsiTheme="minorHAnsi" w:cstheme="minorHAnsi"/>
-          <w:sz w:val="24"/>
-          <w:szCs w:val="24"/>
-        </w:rPr>
-      </w:pPr>
-      <w:r>
-        <w:rPr>
-          <w:rFonts w:asciiTheme="minorHAnsi" w:hAnsiTheme="minorHAnsi" w:cstheme="minorHAnsi"/>
-          <w:sz w:val="24"/>
-          <w:szCs w:val="24"/>
-        </w:rPr>
-        <w:t xml:space="preserve">Ya que el Framework seleccionado para el análisis de la información no </w:t>
-      </w:r>
-      <w:r>
-        <w:rPr>
-          <w:rFonts w:asciiTheme="minorHAnsi" w:hAnsiTheme="minorHAnsi" w:cstheme="minorHAnsi"/>
-          <w:sz w:val="24"/>
-          <w:szCs w:val="24"/>
-        </w:rPr>
-        <w:t>estructurada cuenta</w:t>
-      </w:r>
-      <w:r>
-        <w:rPr>
-          <w:rFonts w:asciiTheme="minorHAnsi" w:hAnsiTheme="minorHAnsi" w:cstheme="minorHAnsi"/>
-          <w:sz w:val="24"/>
-          <w:szCs w:val="24"/>
-        </w:rPr>
-        <w:t xml:space="preserve"> con una implementación de sus funcionalidades en JAVA y que se pueden integrar como plugins al IDE ECLIPSE, este será el lenguaje y la plataforma en las cuales se desarrolle la herramienta en su totalidad, incluyendo interfaz gráfica y el </w:t>
+        <w:t xml:space="preserve">con una implementación de sus funcionalidades en JAVA y que se pueden integrar como plugins al IDE ECLIPSE, este será el lenguaje y la plataforma en las cuales se desarrolle la herramienta en su totalidad, incluyendo interfaz gráfica y el </w:t>
       </w:r>
       <w:r>
         <w:rPr>
@@ -15963,7 +16199,6 @@
           <w:szCs w:val="24"/>
           <w:lang w:eastAsia="es-CO"/>
         </w:rPr>
-        <w:lastRenderedPageBreak/>
         <w:t>Actividad 1.3:</w:t>
       </w:r>
       <w:r>
@@ -16094,6 +16329,7 @@
           <w:sz w:val="24"/>
           <w:szCs w:val="24"/>
         </w:rPr>
+        <w:lastRenderedPageBreak/>
         <w:t xml:space="preserve">Actividad 2.2: </w:t>
       </w:r>
       <w:r>
@@ -16736,7 +16972,6 @@
           <w:sz w:val="24"/>
           <w:szCs w:val="24"/>
         </w:rPr>
-        <w:lastRenderedPageBreak/>
         <w:t>Actividad 4.2:</w:t>
       </w:r>
       <w:r>
@@ -16984,6 +17219,7 @@
           <w:sz w:val="24"/>
           <w:szCs w:val="24"/>
         </w:rPr>
+        <w:lastRenderedPageBreak/>
         <w:t>Actividad 5.2</w:t>
       </w:r>
       <w:r>
@@ -23169,7 +23405,6 @@
                 <w:rFonts w:asciiTheme="minorHAnsi" w:hAnsiTheme="minorHAnsi" w:cstheme="minorHAnsi"/>
                 <w:b/>
               </w:rPr>
-              <w:lastRenderedPageBreak/>
               <w:t>Equipo</w:t>
             </w:r>
           </w:p>
@@ -23489,7 +23724,15 @@
                 <w:rFonts w:asciiTheme="minorHAnsi" w:hAnsiTheme="minorHAnsi" w:cstheme="minorHAnsi"/>
                 <w:b/>
               </w:rPr>
-              <w:t>Fuente de Financiación</w:t>
+              <w:t xml:space="preserve">Fuente de </w:t>
+            </w:r>
+            <w:r>
+              <w:rPr>
+                <w:rFonts w:asciiTheme="minorHAnsi" w:hAnsiTheme="minorHAnsi" w:cstheme="minorHAnsi"/>
+                <w:b/>
+              </w:rPr>
+              <w:lastRenderedPageBreak/>
+              <w:t>Financiación</w:t>
             </w:r>
           </w:p>
         </w:tc>
@@ -23509,6 +23752,7 @@
               <w:rPr>
                 <w:rFonts w:asciiTheme="minorHAnsi" w:hAnsiTheme="minorHAnsi" w:cstheme="minorHAnsi"/>
               </w:rPr>
+              <w:lastRenderedPageBreak/>
               <w:t>Impresiones y Fotocopias</w:t>
             </w:r>
           </w:p>
@@ -24664,7 +24908,7 @@
                 </wp:inline>
               </w:drawing>
             </mc:Choice>
-            <mc:Fallback xmlns:w16cid="http://schemas.microsoft.com/office/word/2016/wordml/cid" xmlns:am3d="http://schemas.microsoft.com/office/drawing/2017/model3d" xmlns:aink="http://schemas.microsoft.com/office/drawing/2016/ink" xmlns:cx8="http://schemas.microsoft.com/office/drawing/2016/5/14/chartex" xmlns:cx7="http://schemas.microsoft.com/office/drawing/2016/5/13/chartex" xmlns:cx6="http://schemas.microsoft.com/office/drawing/2016/5/12/chartex" xmlns:cx5="http://schemas.microsoft.com/office/drawing/2016/5/11/chartex" xmlns:cx4="http://schemas.microsoft.com/office/drawing/2016/5/10/chartex" xmlns:cx3="http://schemas.microsoft.com/office/drawing/2016/5/9/chartex" xmlns:cx2="http://schemas.microsoft.com/office/drawing/2015/10/21/chartex">
+            <mc:Fallback xmlns:cx2="http://schemas.microsoft.com/office/drawing/2015/10/21/chartex" xmlns:cx3="http://schemas.microsoft.com/office/drawing/2016/5/9/chartex" xmlns:cx4="http://schemas.microsoft.com/office/drawing/2016/5/10/chartex" xmlns:cx5="http://schemas.microsoft.com/office/drawing/2016/5/11/chartex" xmlns:cx6="http://schemas.microsoft.com/office/drawing/2016/5/12/chartex" xmlns:cx7="http://schemas.microsoft.com/office/drawing/2016/5/13/chartex" xmlns:cx8="http://schemas.microsoft.com/office/drawing/2016/5/14/chartex" xmlns:aink="http://schemas.microsoft.com/office/drawing/2016/ink" xmlns:am3d="http://schemas.microsoft.com/office/drawing/2017/model3d" xmlns:w16cid="http://schemas.microsoft.com/office/word/2016/wordml/cid">
               <w:pict>
                 <v:shapetype w14:anchorId="35BAEE3D" id="_x0000_t110" coordsize="21600,21600" o:spt="110" path="m10800,l,10800,10800,21600,21600,10800xe">
                   <v:stroke joinstyle="miter"/>
@@ -24721,7 +24965,7 @@
             <w:szCs w:val="24"/>
             <w:lang w:val="es-ES"/>
           </w:rPr>
-          <w:t>18</w:t>
+          <w:t>20</w:t>
         </w:r>
         <w:r>
           <w:rPr>
@@ -26249,10 +26493,10 @@
     </w:lvl>
   </w:abstractNum>
   <w:abstractNum w:abstractNumId="11" w15:restartNumberingAfterBreak="0">
-    <w:nsid w:val="637C53F8"/>
+    <w:nsid w:val="59E734B1"/>
     <w:multiLevelType w:val="hybridMultilevel"/>
-    <w:tmpl w:val="900C8400"/>
-    <w:lvl w:ilvl="0" w:tplc="9B34BBF2">
+    <w:tmpl w:val="71D470A2"/>
+    <w:lvl w:ilvl="0" w:tplc="9252DDAC">
       <w:start w:val="1"/>
       <w:numFmt w:val="decimal"/>
       <w:lvlText w:val="%1."/>
@@ -26339,10 +26583,10 @@
     </w:lvl>
   </w:abstractNum>
   <w:abstractNum w:abstractNumId="12" w15:restartNumberingAfterBreak="0">
-    <w:nsid w:val="6BEE6524"/>
+    <w:nsid w:val="637C53F8"/>
     <w:multiLevelType w:val="hybridMultilevel"/>
-    <w:tmpl w:val="9B0A3EE0"/>
-    <w:lvl w:ilvl="0" w:tplc="A9722854">
+    <w:tmpl w:val="900C8400"/>
+    <w:lvl w:ilvl="0" w:tplc="9B34BBF2">
       <w:start w:val="1"/>
       <w:numFmt w:val="decimal"/>
       <w:lvlText w:val="%1."/>
@@ -26429,6 +26673,186 @@
     </w:lvl>
   </w:abstractNum>
   <w:abstractNum w:abstractNumId="13" w15:restartNumberingAfterBreak="0">
+    <w:nsid w:val="69FB118D"/>
+    <w:multiLevelType w:val="hybridMultilevel"/>
+    <w:tmpl w:val="71E83CCE"/>
+    <w:lvl w:ilvl="0" w:tplc="126AEA9C">
+      <w:start w:val="1"/>
+      <w:numFmt w:val="decimal"/>
+      <w:lvlText w:val="%1."/>
+      <w:lvlJc w:val="left"/>
+      <w:pPr>
+        <w:ind w:left="720" w:hanging="360"/>
+      </w:pPr>
+      <w:rPr>
+        <w:rFonts w:hint="default"/>
+        <w:b/>
+      </w:rPr>
+    </w:lvl>
+    <w:lvl w:ilvl="1" w:tplc="240A0019" w:tentative="1">
+      <w:start w:val="1"/>
+      <w:numFmt w:val="lowerLetter"/>
+      <w:lvlText w:val="%2."/>
+      <w:lvlJc w:val="left"/>
+      <w:pPr>
+        <w:ind w:left="1440" w:hanging="360"/>
+      </w:pPr>
+    </w:lvl>
+    <w:lvl w:ilvl="2" w:tplc="240A001B" w:tentative="1">
+      <w:start w:val="1"/>
+      <w:numFmt w:val="lowerRoman"/>
+      <w:lvlText w:val="%3."/>
+      <w:lvlJc w:val="right"/>
+      <w:pPr>
+        <w:ind w:left="2160" w:hanging="180"/>
+      </w:pPr>
+    </w:lvl>
+    <w:lvl w:ilvl="3" w:tplc="240A000F" w:tentative="1">
+      <w:start w:val="1"/>
+      <w:numFmt w:val="decimal"/>
+      <w:lvlText w:val="%4."/>
+      <w:lvlJc w:val="left"/>
+      <w:pPr>
+        <w:ind w:left="2880" w:hanging="360"/>
+      </w:pPr>
+    </w:lvl>
+    <w:lvl w:ilvl="4" w:tplc="240A0019" w:tentative="1">
+      <w:start w:val="1"/>
+      <w:numFmt w:val="lowerLetter"/>
+      <w:lvlText w:val="%5."/>
+      <w:lvlJc w:val="left"/>
+      <w:pPr>
+        <w:ind w:left="3600" w:hanging="360"/>
+      </w:pPr>
+    </w:lvl>
+    <w:lvl w:ilvl="5" w:tplc="240A001B" w:tentative="1">
+      <w:start w:val="1"/>
+      <w:numFmt w:val="lowerRoman"/>
+      <w:lvlText w:val="%6."/>
+      <w:lvlJc w:val="right"/>
+      <w:pPr>
+        <w:ind w:left="4320" w:hanging="180"/>
+      </w:pPr>
+    </w:lvl>
+    <w:lvl w:ilvl="6" w:tplc="240A000F" w:tentative="1">
+      <w:start w:val="1"/>
+      <w:numFmt w:val="decimal"/>
+      <w:lvlText w:val="%7."/>
+      <w:lvlJc w:val="left"/>
+      <w:pPr>
+        <w:ind w:left="5040" w:hanging="360"/>
+      </w:pPr>
+    </w:lvl>
+    <w:lvl w:ilvl="7" w:tplc="240A0019" w:tentative="1">
+      <w:start w:val="1"/>
+      <w:numFmt w:val="lowerLetter"/>
+      <w:lvlText w:val="%8."/>
+      <w:lvlJc w:val="left"/>
+      <w:pPr>
+        <w:ind w:left="5760" w:hanging="360"/>
+      </w:pPr>
+    </w:lvl>
+    <w:lvl w:ilvl="8" w:tplc="240A001B" w:tentative="1">
+      <w:start w:val="1"/>
+      <w:numFmt w:val="lowerRoman"/>
+      <w:lvlText w:val="%9."/>
+      <w:lvlJc w:val="right"/>
+      <w:pPr>
+        <w:ind w:left="6480" w:hanging="180"/>
+      </w:pPr>
+    </w:lvl>
+  </w:abstractNum>
+  <w:abstractNum w:abstractNumId="14" w15:restartNumberingAfterBreak="0">
+    <w:nsid w:val="6BEE6524"/>
+    <w:multiLevelType w:val="hybridMultilevel"/>
+    <w:tmpl w:val="9B0A3EE0"/>
+    <w:lvl w:ilvl="0" w:tplc="A9722854">
+      <w:start w:val="1"/>
+      <w:numFmt w:val="decimal"/>
+      <w:lvlText w:val="%1."/>
+      <w:lvlJc w:val="left"/>
+      <w:pPr>
+        <w:ind w:left="720" w:hanging="360"/>
+      </w:pPr>
+      <w:rPr>
+        <w:rFonts w:hint="default"/>
+        <w:b/>
+      </w:rPr>
+    </w:lvl>
+    <w:lvl w:ilvl="1" w:tplc="240A0019" w:tentative="1">
+      <w:start w:val="1"/>
+      <w:numFmt w:val="lowerLetter"/>
+      <w:lvlText w:val="%2."/>
+      <w:lvlJc w:val="left"/>
+      <w:pPr>
+        <w:ind w:left="1440" w:hanging="360"/>
+      </w:pPr>
+    </w:lvl>
+    <w:lvl w:ilvl="2" w:tplc="240A001B" w:tentative="1">
+      <w:start w:val="1"/>
+      <w:numFmt w:val="lowerRoman"/>
+      <w:lvlText w:val="%3."/>
+      <w:lvlJc w:val="right"/>
+      <w:pPr>
+        <w:ind w:left="2160" w:hanging="180"/>
+      </w:pPr>
+    </w:lvl>
+    <w:lvl w:ilvl="3" w:tplc="240A000F" w:tentative="1">
+      <w:start w:val="1"/>
+      <w:numFmt w:val="decimal"/>
+      <w:lvlText w:val="%4."/>
+      <w:lvlJc w:val="left"/>
+      <w:pPr>
+        <w:ind w:left="2880" w:hanging="360"/>
+      </w:pPr>
+    </w:lvl>
+    <w:lvl w:ilvl="4" w:tplc="240A0019" w:tentative="1">
+      <w:start w:val="1"/>
+      <w:numFmt w:val="lowerLetter"/>
+      <w:lvlText w:val="%5."/>
+      <w:lvlJc w:val="left"/>
+      <w:pPr>
+        <w:ind w:left="3600" w:hanging="360"/>
+      </w:pPr>
+    </w:lvl>
+    <w:lvl w:ilvl="5" w:tplc="240A001B" w:tentative="1">
+      <w:start w:val="1"/>
+      <w:numFmt w:val="lowerRoman"/>
+      <w:lvlText w:val="%6."/>
+      <w:lvlJc w:val="right"/>
+      <w:pPr>
+        <w:ind w:left="4320" w:hanging="180"/>
+      </w:pPr>
+    </w:lvl>
+    <w:lvl w:ilvl="6" w:tplc="240A000F" w:tentative="1">
+      <w:start w:val="1"/>
+      <w:numFmt w:val="decimal"/>
+      <w:lvlText w:val="%7."/>
+      <w:lvlJc w:val="left"/>
+      <w:pPr>
+        <w:ind w:left="5040" w:hanging="360"/>
+      </w:pPr>
+    </w:lvl>
+    <w:lvl w:ilvl="7" w:tplc="240A0019" w:tentative="1">
+      <w:start w:val="1"/>
+      <w:numFmt w:val="lowerLetter"/>
+      <w:lvlText w:val="%8."/>
+      <w:lvlJc w:val="left"/>
+      <w:pPr>
+        <w:ind w:left="5760" w:hanging="360"/>
+      </w:pPr>
+    </w:lvl>
+    <w:lvl w:ilvl="8" w:tplc="240A001B" w:tentative="1">
+      <w:start w:val="1"/>
+      <w:numFmt w:val="lowerRoman"/>
+      <w:lvlText w:val="%9."/>
+      <w:lvlJc w:val="right"/>
+      <w:pPr>
+        <w:ind w:left="6480" w:hanging="180"/>
+      </w:pPr>
+    </w:lvl>
+  </w:abstractNum>
+  <w:abstractNum w:abstractNumId="15" w15:restartNumberingAfterBreak="0">
     <w:nsid w:val="6CA71803"/>
     <w:multiLevelType w:val="hybridMultilevel"/>
     <w:tmpl w:val="C5FCFE3A"/>
@@ -26517,7 +26941,7 @@
       </w:pPr>
     </w:lvl>
   </w:abstractNum>
-  <w:abstractNum w:abstractNumId="14" w15:restartNumberingAfterBreak="0">
+  <w:abstractNum w:abstractNumId="16" w15:restartNumberingAfterBreak="0">
     <w:nsid w:val="749E1D09"/>
     <w:multiLevelType w:val="hybridMultilevel"/>
     <w:tmpl w:val="2876C288"/>
@@ -26657,13 +27081,13 @@
     <w:abstractNumId w:val="5"/>
   </w:num>
   <w:num w:numId="10">
-    <w:abstractNumId w:val="14"/>
+    <w:abstractNumId w:val="16"/>
   </w:num>
   <w:num w:numId="11">
-    <w:abstractNumId w:val="13"/>
+    <w:abstractNumId w:val="15"/>
   </w:num>
   <w:num w:numId="12">
-    <w:abstractNumId w:val="11"/>
+    <w:abstractNumId w:val="12"/>
   </w:num>
   <w:num w:numId="13">
     <w:abstractNumId w:val="10"/>
@@ -26672,7 +27096,13 @@
     <w:abstractNumId w:val="4"/>
   </w:num>
   <w:num w:numId="15">
-    <w:abstractNumId w:val="12"/>
+    <w:abstractNumId w:val="14"/>
+  </w:num>
+  <w:num w:numId="16">
+    <w:abstractNumId w:val="11"/>
+  </w:num>
+  <w:num w:numId="17">
+    <w:abstractNumId w:val="13"/>
   </w:num>
 </w:numbering>
 </file>
@@ -28068,7 +28498,7 @@
 </file>
 
 <file path=customXml/itemProps1.xml><?xml version="1.0" encoding="utf-8"?>
-<ds:datastoreItem xmlns:ds="http://schemas.openxmlformats.org/officeDocument/2006/customXml" ds:itemID="{AD0F54A9-9CAE-4C47-8926-1DDA31865959}">
+<ds:datastoreItem xmlns:ds="http://schemas.openxmlformats.org/officeDocument/2006/customXml" ds:itemID="{529F91C4-4E9D-4812-A01B-2B38807C0525}">
   <ds:schemaRefs>
     <ds:schemaRef ds:uri="http://schemas.openxmlformats.org/officeDocument/2006/bibliography"/>
   </ds:schemaRefs>

</xml_diff>

<commit_message>
Cambios Documento de Requerimientos
Se hacen cambios en el documento de Requerimientos: adición de Entorno, Documentación y Requerimientos Funcionales
</commit_message>
<xml_diff>
--- a/KDD/Documento Tesis/Documento Tesis.docx
+++ b/KDD/Documento Tesis/Documento Tesis.docx
@@ -12842,7 +12842,7 @@
       <w:tblPr>
         <w:tblStyle w:val="Cuadrculadetablaclara"/>
         <w:tblW w:w="9024" w:type="dxa"/>
-        <w:tblInd w:w="-5" w:type="dxa"/>
+        <w:jc w:val="center"/>
         <w:tblLook w:val="04A0" w:firstRow="1" w:lastRow="0" w:firstColumn="1" w:lastColumn="0" w:noHBand="0" w:noVBand="1"/>
       </w:tblPr>
       <w:tblGrid>
@@ -12855,6 +12855,7 @@
       <w:tr>
         <w:trPr>
           <w:trHeight w:val="584"/>
+          <w:jc w:val="center"/>
         </w:trPr>
         <w:tc>
           <w:tcPr>
@@ -12893,6 +12894,7 @@
       <w:tr>
         <w:trPr>
           <w:trHeight w:val="227"/>
+          <w:jc w:val="center"/>
         </w:trPr>
         <w:tc>
           <w:tcPr>
@@ -13059,6 +13061,7 @@
       <w:tr>
         <w:trPr>
           <w:trHeight w:val="2684"/>
+          <w:jc w:val="center"/>
         </w:trPr>
         <w:tc>
           <w:tcPr>
@@ -13147,7 +13150,7 @@
           </w:tcPr>
           <w:p>
             <w:pPr>
-              <w:jc w:val="both"/>
+              <w:jc w:val="center"/>
               <w:rPr>
                 <w:rFonts w:asciiTheme="minorHAnsi" w:hAnsiTheme="minorHAnsi" w:cstheme="minorHAnsi"/>
                 <w:sz w:val="20"/>
@@ -13169,7 +13172,7 @@
                 <w:szCs w:val="20"/>
               </w:rPr>
               <w:lastRenderedPageBreak/>
-              <w:t xml:space="preserve">sistema de pago no hay forma de verificar la efectividad del sistema. </w:t>
+              <w:t>sistema de pago no hay forma de verificar la efectividad del sistema.</w:t>
             </w:r>
           </w:p>
         </w:tc>
@@ -13188,7 +13191,6 @@
               </w:numPr>
               <w:spacing w:line="240" w:lineRule="auto"/>
               <w:ind w:left="460"/>
-              <w:jc w:val="both"/>
               <w:rPr>
                 <w:rFonts w:cstheme="minorHAnsi"/>
                 <w:b/>
@@ -13227,7 +13229,6 @@
             <w:pPr>
               <w:pStyle w:val="Prrafodelista"/>
               <w:spacing w:line="240" w:lineRule="auto"/>
-              <w:jc w:val="both"/>
               <w:rPr>
                 <w:rFonts w:cstheme="minorHAnsi"/>
                 <w:b/>
@@ -13245,7 +13246,6 @@
               </w:numPr>
               <w:spacing w:line="240" w:lineRule="auto"/>
               <w:ind w:left="460"/>
-              <w:jc w:val="both"/>
               <w:rPr>
                 <w:rFonts w:cstheme="minorHAnsi"/>
                 <w:b/>
@@ -13267,6 +13267,7 @@
       <w:tr>
         <w:trPr>
           <w:trHeight w:val="456"/>
+          <w:jc w:val="center"/>
         </w:trPr>
         <w:tc>
           <w:tcPr>
@@ -13411,7 +13412,7 @@
           </w:tcPr>
           <w:p>
             <w:pPr>
-              <w:jc w:val="both"/>
+              <w:jc w:val="center"/>
               <w:rPr>
                 <w:rFonts w:asciiTheme="minorHAnsi" w:hAnsiTheme="minorHAnsi" w:cstheme="minorHAnsi"/>
                 <w:sz w:val="20"/>
@@ -13429,17 +13430,17 @@
           </w:p>
           <w:p>
             <w:pPr>
-              <w:jc w:val="both"/>
-              <w:rPr>
-                <w:rFonts w:asciiTheme="minorHAnsi" w:hAnsiTheme="minorHAnsi" w:cstheme="minorHAnsi"/>
-                <w:sz w:val="20"/>
-                <w:szCs w:val="20"/>
-              </w:rPr>
-            </w:pPr>
-          </w:p>
-          <w:p>
-            <w:pPr>
-              <w:jc w:val="both"/>
+              <w:jc w:val="center"/>
+              <w:rPr>
+                <w:rFonts w:asciiTheme="minorHAnsi" w:hAnsiTheme="minorHAnsi" w:cstheme="minorHAnsi"/>
+                <w:sz w:val="20"/>
+                <w:szCs w:val="20"/>
+              </w:rPr>
+            </w:pPr>
+          </w:p>
+          <w:p>
+            <w:pPr>
+              <w:jc w:val="center"/>
               <w:rPr>
                 <w:rFonts w:asciiTheme="minorHAnsi" w:hAnsiTheme="minorHAnsi" w:cstheme="minorHAnsi"/>
                 <w:sz w:val="20"/>
@@ -13551,7 +13552,6 @@
               </w:numPr>
               <w:spacing w:line="240" w:lineRule="auto"/>
               <w:ind w:left="460"/>
-              <w:jc w:val="both"/>
               <w:rPr>
                 <w:rFonts w:cstheme="minorHAnsi"/>
                 <w:sz w:val="20"/>
@@ -13580,7 +13580,6 @@
               <w:pStyle w:val="Prrafodelista"/>
               <w:spacing w:line="240" w:lineRule="auto"/>
               <w:ind w:left="460"/>
-              <w:jc w:val="both"/>
               <w:rPr>
                 <w:rFonts w:cstheme="minorHAnsi"/>
                 <w:sz w:val="20"/>
@@ -13597,7 +13596,6 @@
               </w:numPr>
               <w:spacing w:line="240" w:lineRule="auto"/>
               <w:ind w:left="460"/>
-              <w:jc w:val="both"/>
               <w:rPr>
                 <w:rFonts w:cstheme="minorHAnsi"/>
                 <w:sz w:val="20"/>
@@ -13634,6 +13632,7 @@
       <w:tr>
         <w:trPr>
           <w:trHeight w:val="456"/>
+          <w:jc w:val="center"/>
         </w:trPr>
         <w:tc>
           <w:tcPr>
@@ -13949,7 +13948,7 @@
                 <w:sz w:val="20"/>
                 <w:szCs w:val="20"/>
               </w:rPr>
-              <w:t xml:space="preserve">Dentro de las conclusiones se incluye un análisis </w:t>
+              <w:t xml:space="preserve">Dentro de las conclusiones se </w:t>
             </w:r>
             <w:r>
               <w:rPr>
@@ -13958,7 +13957,7 @@
                 <w:szCs w:val="20"/>
               </w:rPr>
               <w:lastRenderedPageBreak/>
-              <w:t>detallado del error generado tras el procesamiento de la información.</w:t>
+              <w:t>incluye un análisis detallado del error generado tras el procesamiento de la información.</w:t>
             </w:r>
           </w:p>
         </w:tc>
@@ -13966,6 +13965,7 @@
       <w:tr>
         <w:trPr>
           <w:trHeight w:val="456"/>
+          <w:jc w:val="center"/>
         </w:trPr>
         <w:tc>
           <w:tcPr>
@@ -14246,6 +14246,7 @@
       <w:tr>
         <w:trPr>
           <w:trHeight w:val="7323"/>
+          <w:jc w:val="center"/>
         </w:trPr>
         <w:tc>
           <w:tcPr>
@@ -14357,7 +14358,17 @@
                 <w:sz w:val="20"/>
                 <w:szCs w:val="20"/>
               </w:rPr>
-              <w:t>Al igual que los sistemas comerciales analizados y revisados previamente el acceso a la información de fondo sobre el funcionamiento del aplicativo es limitado. Sin embargo Neuromobile provee ciertos elementos resultantes de la experiencia sobre la implementación del sistema que evidencian los resultados obtenidos y las ventajas que provee.</w:t>
+              <w:t>Al igual que los sistemas comerciales analizados y revisados previamente el acceso a la información de fondo sobre el funcion</w:t>
+            </w:r>
+            <w:bookmarkStart w:id="15" w:name="_GoBack"/>
+            <w:bookmarkEnd w:id="15"/>
+            <w:r>
+              <w:rPr>
+                <w:rFonts w:asciiTheme="minorHAnsi" w:hAnsiTheme="minorHAnsi" w:cstheme="minorHAnsi"/>
+                <w:sz w:val="20"/>
+                <w:szCs w:val="20"/>
+              </w:rPr>
+              <w:t>amiento del aplicativo es limitado. Sin embargo Neuromobile provee ciertos elementos resultantes de la experiencia sobre la implementación del sistema que evidencian los resultados obtenidos y las ventajas que provee.</w:t>
             </w:r>
           </w:p>
         </w:tc>
@@ -14506,6 +14517,7 @@
       <w:tr>
         <w:trPr>
           <w:trHeight w:val="456"/>
+          <w:jc w:val="center"/>
         </w:trPr>
         <w:tc>
           <w:tcPr>
@@ -14761,6 +14773,7 @@
       <w:tr>
         <w:trPr>
           <w:trHeight w:val="456"/>
+          <w:jc w:val="center"/>
         </w:trPr>
         <w:tc>
           <w:tcPr>
@@ -14957,14 +14970,13 @@
               <w:lastRenderedPageBreak/>
               <w:t>sus indicadores de rendimiento</w:t>
             </w:r>
-            <w:bookmarkStart w:id="15" w:name="_GoBack"/>
-            <w:bookmarkEnd w:id="15"/>
           </w:p>
         </w:tc>
       </w:tr>
       <w:tr>
         <w:trPr>
           <w:trHeight w:val="456"/>
+          <w:jc w:val="center"/>
         </w:trPr>
         <w:tc>
           <w:tcPr>
@@ -24908,7 +24920,7 @@
                 </wp:inline>
               </w:drawing>
             </mc:Choice>
-            <mc:Fallback xmlns:cx2="http://schemas.microsoft.com/office/drawing/2015/10/21/chartex" xmlns:cx3="http://schemas.microsoft.com/office/drawing/2016/5/9/chartex" xmlns:cx4="http://schemas.microsoft.com/office/drawing/2016/5/10/chartex" xmlns:cx5="http://schemas.microsoft.com/office/drawing/2016/5/11/chartex" xmlns:cx6="http://schemas.microsoft.com/office/drawing/2016/5/12/chartex" xmlns:cx7="http://schemas.microsoft.com/office/drawing/2016/5/13/chartex" xmlns:cx8="http://schemas.microsoft.com/office/drawing/2016/5/14/chartex" xmlns:aink="http://schemas.microsoft.com/office/drawing/2016/ink" xmlns:am3d="http://schemas.microsoft.com/office/drawing/2017/model3d" xmlns:w16cid="http://schemas.microsoft.com/office/word/2016/wordml/cid">
+            <mc:Fallback xmlns:w16cid="http://schemas.microsoft.com/office/word/2016/wordml/cid" xmlns:am3d="http://schemas.microsoft.com/office/drawing/2017/model3d" xmlns:aink="http://schemas.microsoft.com/office/drawing/2016/ink" xmlns:cx8="http://schemas.microsoft.com/office/drawing/2016/5/14/chartex" xmlns:cx7="http://schemas.microsoft.com/office/drawing/2016/5/13/chartex" xmlns:cx6="http://schemas.microsoft.com/office/drawing/2016/5/12/chartex" xmlns:cx5="http://schemas.microsoft.com/office/drawing/2016/5/11/chartex" xmlns:cx4="http://schemas.microsoft.com/office/drawing/2016/5/10/chartex" xmlns:cx3="http://schemas.microsoft.com/office/drawing/2016/5/9/chartex" xmlns:cx2="http://schemas.microsoft.com/office/drawing/2015/10/21/chartex">
               <w:pict>
                 <v:shapetype w14:anchorId="35BAEE3D" id="_x0000_t110" coordsize="21600,21600" o:spt="110" path="m10800,l,10800,10800,21600,21600,10800xe">
                   <v:stroke joinstyle="miter"/>
@@ -24965,7 +24977,7 @@
             <w:szCs w:val="24"/>
             <w:lang w:val="es-ES"/>
           </w:rPr>
-          <w:t>20</w:t>
+          <w:t>22</w:t>
         </w:r>
         <w:r>
           <w:rPr>
@@ -25096,7 +25108,7 @@
           <w:color w:val="808080" w:themeColor="background1" w:themeShade="80"/>
           <w:shd w:val="clear" w:color="auto" w:fill="FFFFFF"/>
         </w:rPr>
-        <w:t>Disponible en: http://docs.oasis-open.org/uima/v1.0/os/uima-spec-os.pdf [Consultado el 19 Oct. 2017].</w:t>
+        <w:t>Disponible en: http://docs.oasis-open.org/uima/v1.0/os/uima-spec-os.pdf [Consultado el 19 oct. 2017].</w:t>
       </w:r>
     </w:p>
   </w:footnote>
@@ -28498,7 +28510,7 @@
 </file>
 
 <file path=customXml/itemProps1.xml><?xml version="1.0" encoding="utf-8"?>
-<ds:datastoreItem xmlns:ds="http://schemas.openxmlformats.org/officeDocument/2006/customXml" ds:itemID="{529F91C4-4E9D-4812-A01B-2B38807C0525}">
+<ds:datastoreItem xmlns:ds="http://schemas.openxmlformats.org/officeDocument/2006/customXml" ds:itemID="{F0C870FD-A3CB-49A3-B9BD-93A493A11FDE}">
   <ds:schemaRefs>
     <ds:schemaRef ds:uri="http://schemas.openxmlformats.org/officeDocument/2006/bibliography"/>
   </ds:schemaRefs>

</xml_diff>

<commit_message>
Ajuste en Documento de Tesis
</commit_message>
<xml_diff>
--- a/KDD/Documento Tesis/Documento Tesis.docx
+++ b/KDD/Documento Tesis/Documento Tesis.docx
@@ -1,6 +1,6 @@
 
 <file path=word/document.xml><?xml version="1.0" encoding="utf-8"?>
-<w:document xmlns:wpc="http://schemas.microsoft.com/office/word/2010/wordprocessingCanvas" xmlns:cx="http://schemas.microsoft.com/office/drawing/2014/chartex" xmlns:cx1="http://schemas.microsoft.com/office/drawing/2015/9/8/chartex" xmlns:mc="http://schemas.openxmlformats.org/markup-compatibility/2006" xmlns:o="urn:schemas-microsoft-com:office:office" xmlns:r="http://schemas.openxmlformats.org/officeDocument/2006/relationships" xmlns:m="http://schemas.openxmlformats.org/officeDocument/2006/math" xmlns:v="urn:schemas-microsoft-com:vml" xmlns:wp14="http://schemas.microsoft.com/office/word/2010/wordprocessingDrawing" xmlns:wp="http://schemas.openxmlformats.org/drawingml/2006/wordprocessingDrawing" xmlns:w10="urn:schemas-microsoft-com:office:word" xmlns:w="http://schemas.openxmlformats.org/wordprocessingml/2006/main" xmlns:w14="http://schemas.microsoft.com/office/word/2010/wordml" xmlns:w15="http://schemas.microsoft.com/office/word/2012/wordml" xmlns:w16se="http://schemas.microsoft.com/office/word/2015/wordml/symex" xmlns:wpg="http://schemas.microsoft.com/office/word/2010/wordprocessingGroup" xmlns:wpi="http://schemas.microsoft.com/office/word/2010/wordprocessingInk" xmlns:wne="http://schemas.microsoft.com/office/word/2006/wordml" xmlns:wps="http://schemas.microsoft.com/office/word/2010/wordprocessingShape" mc:Ignorable="w14 w15 w16se wp14">
+<w:document xmlns:wpc="http://schemas.microsoft.com/office/word/2010/wordprocessingCanvas" xmlns:cx="http://schemas.microsoft.com/office/drawing/2014/chartex" xmlns:cx1="http://schemas.microsoft.com/office/drawing/2015/9/8/chartex" xmlns:cx2="http://schemas.microsoft.com/office/drawing/2015/10/21/chartex" xmlns:cx3="http://schemas.microsoft.com/office/drawing/2016/5/9/chartex" xmlns:cx4="http://schemas.microsoft.com/office/drawing/2016/5/10/chartex" xmlns:cx5="http://schemas.microsoft.com/office/drawing/2016/5/11/chartex" xmlns:cx6="http://schemas.microsoft.com/office/drawing/2016/5/12/chartex" xmlns:cx7="http://schemas.microsoft.com/office/drawing/2016/5/13/chartex" xmlns:cx8="http://schemas.microsoft.com/office/drawing/2016/5/14/chartex" xmlns:mc="http://schemas.openxmlformats.org/markup-compatibility/2006" xmlns:aink="http://schemas.microsoft.com/office/drawing/2016/ink" xmlns:am3d="http://schemas.microsoft.com/office/drawing/2017/model3d" xmlns:o="urn:schemas-microsoft-com:office:office" xmlns:r="http://schemas.openxmlformats.org/officeDocument/2006/relationships" xmlns:m="http://schemas.openxmlformats.org/officeDocument/2006/math" xmlns:v="urn:schemas-microsoft-com:vml" xmlns:wp14="http://schemas.microsoft.com/office/word/2010/wordprocessingDrawing" xmlns:wp="http://schemas.openxmlformats.org/drawingml/2006/wordprocessingDrawing" xmlns:w10="urn:schemas-microsoft-com:office:word" xmlns:w="http://schemas.openxmlformats.org/wordprocessingml/2006/main" xmlns:w14="http://schemas.microsoft.com/office/word/2010/wordml" xmlns:w15="http://schemas.microsoft.com/office/word/2012/wordml" xmlns:w16cid="http://schemas.microsoft.com/office/word/2016/wordml/cid" xmlns:w16se="http://schemas.microsoft.com/office/word/2015/wordml/symex" xmlns:wpg="http://schemas.microsoft.com/office/word/2010/wordprocessingGroup" xmlns:wpi="http://schemas.microsoft.com/office/word/2010/wordprocessingInk" xmlns:wne="http://schemas.microsoft.com/office/word/2006/wordml" xmlns:wps="http://schemas.microsoft.com/office/word/2010/wordprocessingShape" mc:Ignorable="w14 w15 w16se w16cid wp14">
   <w:background w:color="FFFFFF" w:themeColor="background1"/>
   <w:body>
     <w:p>
@@ -2204,6 +2204,7 @@
           <w:docPartUnique/>
         </w:docPartObj>
       </w:sdtPr>
+      <w:sdtEndPr/>
       <w:sdtContent>
         <w:p>
           <w:pPr>
@@ -2958,6 +2959,7 @@
           <w:docPartUnique/>
         </w:docPartObj>
       </w:sdtPr>
+      <w:sdtEndPr/>
       <w:sdtContent>
         <w:p>
           <w:pPr>
@@ -3040,6 +3042,7 @@
           <w:docPartUnique/>
         </w:docPartObj>
       </w:sdtPr>
+      <w:sdtEndPr/>
       <w:sdtContent>
         <w:p>
           <w:pPr>
@@ -8311,7 +8314,7 @@
         <w:tc>
           <w:tcPr>
             <w:tcW w:w="2033" w:type="dxa"/>
-            <w:shd w:val="clear" w:color="auto" w:fill="F4B083" w:themeFill="accent2" w:themeFillTint="99"/>
+            <w:shd w:val="clear" w:color="auto" w:fill="F7CAAC" w:themeFill="accent2" w:themeFillTint="66"/>
             <w:vAlign w:val="center"/>
           </w:tcPr>
           <w:p>
@@ -8362,7 +8365,7 @@
         <w:tc>
           <w:tcPr>
             <w:tcW w:w="1672" w:type="dxa"/>
-            <w:shd w:val="clear" w:color="auto" w:fill="F4B083" w:themeFill="accent2" w:themeFillTint="99"/>
+            <w:shd w:val="clear" w:color="auto" w:fill="F7CAAC" w:themeFill="accent2" w:themeFillTint="66"/>
             <w:vAlign w:val="center"/>
           </w:tcPr>
           <w:p>
@@ -8427,7 +8430,7 @@
         <w:tc>
           <w:tcPr>
             <w:tcW w:w="706" w:type="dxa"/>
-            <w:shd w:val="clear" w:color="auto" w:fill="F4B083" w:themeFill="accent2" w:themeFillTint="99"/>
+            <w:shd w:val="clear" w:color="auto" w:fill="F7CAAC" w:themeFill="accent2" w:themeFillTint="66"/>
             <w:vAlign w:val="center"/>
           </w:tcPr>
           <w:p>
@@ -8461,7 +8464,7 @@
         <w:tc>
           <w:tcPr>
             <w:tcW w:w="1072" w:type="dxa"/>
-            <w:shd w:val="clear" w:color="auto" w:fill="F4B083" w:themeFill="accent2" w:themeFillTint="99"/>
+            <w:shd w:val="clear" w:color="auto" w:fill="F7CAAC" w:themeFill="accent2" w:themeFillTint="66"/>
             <w:vAlign w:val="center"/>
           </w:tcPr>
           <w:p>
@@ -8511,7 +8514,7 @@
         <w:tc>
           <w:tcPr>
             <w:tcW w:w="1292" w:type="dxa"/>
-            <w:shd w:val="clear" w:color="auto" w:fill="F4B083" w:themeFill="accent2" w:themeFillTint="99"/>
+            <w:shd w:val="clear" w:color="auto" w:fill="F7CAAC" w:themeFill="accent2" w:themeFillTint="66"/>
             <w:vAlign w:val="center"/>
           </w:tcPr>
           <w:p>
@@ -8611,7 +8614,7 @@
         <w:tc>
           <w:tcPr>
             <w:tcW w:w="1461" w:type="dxa"/>
-            <w:shd w:val="clear" w:color="auto" w:fill="F4B083" w:themeFill="accent2" w:themeFillTint="99"/>
+            <w:shd w:val="clear" w:color="auto" w:fill="F7CAAC" w:themeFill="accent2" w:themeFillTint="66"/>
             <w:vAlign w:val="center"/>
           </w:tcPr>
           <w:p>
@@ -14358,17 +14361,7 @@
                 <w:sz w:val="20"/>
                 <w:szCs w:val="20"/>
               </w:rPr>
-              <w:t>Al igual que los sistemas comerciales analizados y revisados previamente el acceso a la información de fondo sobre el funcion</w:t>
-            </w:r>
-            <w:bookmarkStart w:id="15" w:name="_GoBack"/>
-            <w:bookmarkEnd w:id="15"/>
-            <w:r>
-              <w:rPr>
-                <w:rFonts w:asciiTheme="minorHAnsi" w:hAnsiTheme="minorHAnsi" w:cstheme="minorHAnsi"/>
-                <w:sz w:val="20"/>
-                <w:szCs w:val="20"/>
-              </w:rPr>
-              <w:t>amiento del aplicativo es limitado. Sin embargo Neuromobile provee ciertos elementos resultantes de la experiencia sobre la implementación del sistema que evidencian los resultados obtenidos y las ventajas que provee.</w:t>
+              <w:t>Al igual que los sistemas comerciales analizados y revisados previamente el acceso a la información de fondo sobre el funcionamiento del aplicativo es limitado. Sin embargo Neuromobile provee ciertos elementos resultantes de la experiencia sobre la implementación del sistema que evidencian los resultados obtenidos y las ventajas que provee.</w:t>
             </w:r>
           </w:p>
         </w:tc>
@@ -15195,8 +15188,8 @@
           <w:szCs w:val="24"/>
         </w:rPr>
       </w:pPr>
-      <w:bookmarkStart w:id="16" w:name="_1ksv4uv" w:colFirst="0" w:colLast="0"/>
-      <w:bookmarkEnd w:id="16"/>
+      <w:bookmarkStart w:id="15" w:name="_1ksv4uv" w:colFirst="0" w:colLast="0"/>
+      <w:bookmarkEnd w:id="15"/>
       <w:r>
         <w:rPr>
           <w:rFonts w:asciiTheme="minorHAnsi" w:hAnsiTheme="minorHAnsi" w:cstheme="minorHAnsi"/>
@@ -15565,12 +15558,24 @@
           <w:szCs w:val="24"/>
         </w:rPr>
       </w:pPr>
-      <w:r>
-        <w:rPr>
-          <w:rFonts w:asciiTheme="minorHAnsi" w:hAnsiTheme="minorHAnsi" w:cstheme="minorHAnsi"/>
-          <w:sz w:val="24"/>
-          <w:szCs w:val="24"/>
-        </w:rPr>
+    </w:p>
+    <w:p>
+      <w:pPr>
+        <w:spacing w:line="240" w:lineRule="auto"/>
+        <w:jc w:val="both"/>
+        <w:rPr>
+          <w:rFonts w:asciiTheme="minorHAnsi" w:hAnsiTheme="minorHAnsi" w:cstheme="minorHAnsi"/>
+          <w:sz w:val="24"/>
+          <w:szCs w:val="24"/>
+        </w:rPr>
+      </w:pPr>
+      <w:r>
+        <w:rPr>
+          <w:rFonts w:asciiTheme="minorHAnsi" w:hAnsiTheme="minorHAnsi" w:cstheme="minorHAnsi"/>
+          <w:sz w:val="24"/>
+          <w:szCs w:val="24"/>
+        </w:rPr>
+        <w:lastRenderedPageBreak/>
         <w:t xml:space="preserve">Ya que el Framework seleccionado para el análisis de la información no </w:t>
       </w:r>
       <w:r>
@@ -15587,16 +15592,7 @@
           <w:sz w:val="24"/>
           <w:szCs w:val="24"/>
         </w:rPr>
-        <w:t xml:space="preserve"> </w:t>
-      </w:r>
-      <w:r>
-        <w:rPr>
-          <w:rFonts w:asciiTheme="minorHAnsi" w:hAnsiTheme="minorHAnsi" w:cstheme="minorHAnsi"/>
-          <w:sz w:val="24"/>
-          <w:szCs w:val="24"/>
-        </w:rPr>
-        <w:lastRenderedPageBreak/>
-        <w:t xml:space="preserve">con una implementación de sus funcionalidades en JAVA y que se pueden integrar como plugins al IDE ECLIPSE, este será el lenguaje y la plataforma en las cuales se desarrolle la herramienta en su totalidad, incluyendo interfaz gráfica y el </w:t>
+        <w:t xml:space="preserve"> con una implementación de sus funcionalidades en JAVA y que se pueden integrar como plugins al IDE ECLIPSE, este será el lenguaje y la plataforma en las cuales se desarrolle la herramienta en su totalidad, incluyendo interfaz gráfica y el </w:t>
       </w:r>
       <w:r>
         <w:rPr>
@@ -23633,13 +23629,40 @@
           <w:szCs w:val="24"/>
         </w:rPr>
       </w:pPr>
-      <w:r>
+    </w:p>
+    <w:p>
+      <w:pPr>
+        <w:spacing w:line="240" w:lineRule="auto"/>
+        <w:jc w:val="center"/>
         <w:rPr>
           <w:rFonts w:asciiTheme="minorHAnsi" w:hAnsiTheme="minorHAnsi" w:cstheme="minorHAnsi"/>
           <w:i/>
           <w:sz w:val="24"/>
           <w:szCs w:val="24"/>
         </w:rPr>
+      </w:pPr>
+    </w:p>
+    <w:p>
+      <w:pPr>
+        <w:spacing w:line="240" w:lineRule="auto"/>
+        <w:jc w:val="center"/>
+        <w:rPr>
+          <w:rFonts w:asciiTheme="minorHAnsi" w:hAnsiTheme="minorHAnsi" w:cstheme="minorHAnsi"/>
+          <w:i/>
+          <w:sz w:val="24"/>
+          <w:szCs w:val="24"/>
+        </w:rPr>
+      </w:pPr>
+      <w:bookmarkStart w:id="16" w:name="_GoBack"/>
+      <w:bookmarkEnd w:id="16"/>
+      <w:r>
+        <w:rPr>
+          <w:rFonts w:asciiTheme="minorHAnsi" w:hAnsiTheme="minorHAnsi" w:cstheme="minorHAnsi"/>
+          <w:i/>
+          <w:sz w:val="24"/>
+          <w:szCs w:val="24"/>
+        </w:rPr>
+        <w:lastRenderedPageBreak/>
         <w:t>Tabla 9. Costo Personal</w:t>
       </w:r>
     </w:p>
@@ -23736,15 +23759,7 @@
                 <w:rFonts w:asciiTheme="minorHAnsi" w:hAnsiTheme="minorHAnsi" w:cstheme="minorHAnsi"/>
                 <w:b/>
               </w:rPr>
-              <w:t xml:space="preserve">Fuente de </w:t>
-            </w:r>
-            <w:r>
-              <w:rPr>
-                <w:rFonts w:asciiTheme="minorHAnsi" w:hAnsiTheme="minorHAnsi" w:cstheme="minorHAnsi"/>
-                <w:b/>
-              </w:rPr>
-              <w:lastRenderedPageBreak/>
-              <w:t>Financiación</w:t>
+              <w:t>Fuente de Financiación</w:t>
             </w:r>
           </w:p>
         </w:tc>
@@ -23764,7 +23779,6 @@
               <w:rPr>
                 <w:rFonts w:asciiTheme="minorHAnsi" w:hAnsiTheme="minorHAnsi" w:cstheme="minorHAnsi"/>
               </w:rPr>
-              <w:lastRenderedPageBreak/>
               <w:t>Impresiones y Fotocopias</w:t>
             </w:r>
           </w:p>
@@ -24812,7 +24826,7 @@
 </file>
 
 <file path=word/endnotes.xml><?xml version="1.0" encoding="utf-8"?>
-<w:endnotes xmlns:wpc="http://schemas.microsoft.com/office/word/2010/wordprocessingCanvas" xmlns:cx="http://schemas.microsoft.com/office/drawing/2014/chartex" xmlns:cx1="http://schemas.microsoft.com/office/drawing/2015/9/8/chartex" xmlns:mc="http://schemas.openxmlformats.org/markup-compatibility/2006" xmlns:o="urn:schemas-microsoft-com:office:office" xmlns:r="http://schemas.openxmlformats.org/officeDocument/2006/relationships" xmlns:m="http://schemas.openxmlformats.org/officeDocument/2006/math" xmlns:v="urn:schemas-microsoft-com:vml" xmlns:wp14="http://schemas.microsoft.com/office/word/2010/wordprocessingDrawing" xmlns:wp="http://schemas.openxmlformats.org/drawingml/2006/wordprocessingDrawing" xmlns:w10="urn:schemas-microsoft-com:office:word" xmlns:w="http://schemas.openxmlformats.org/wordprocessingml/2006/main" xmlns:w14="http://schemas.microsoft.com/office/word/2010/wordml" xmlns:w15="http://schemas.microsoft.com/office/word/2012/wordml" xmlns:w16se="http://schemas.microsoft.com/office/word/2015/wordml/symex" xmlns:wpg="http://schemas.microsoft.com/office/word/2010/wordprocessingGroup" xmlns:wpi="http://schemas.microsoft.com/office/word/2010/wordprocessingInk" xmlns:wne="http://schemas.microsoft.com/office/word/2006/wordml" xmlns:wps="http://schemas.microsoft.com/office/word/2010/wordprocessingShape" mc:Ignorable="w14 w15 w16se wp14">
+<w:endnotes xmlns:wpc="http://schemas.microsoft.com/office/word/2010/wordprocessingCanvas" xmlns:cx="http://schemas.microsoft.com/office/drawing/2014/chartex" xmlns:cx1="http://schemas.microsoft.com/office/drawing/2015/9/8/chartex" xmlns:cx2="http://schemas.microsoft.com/office/drawing/2015/10/21/chartex" xmlns:cx3="http://schemas.microsoft.com/office/drawing/2016/5/9/chartex" xmlns:cx4="http://schemas.microsoft.com/office/drawing/2016/5/10/chartex" xmlns:cx5="http://schemas.microsoft.com/office/drawing/2016/5/11/chartex" xmlns:cx6="http://schemas.microsoft.com/office/drawing/2016/5/12/chartex" xmlns:cx7="http://schemas.microsoft.com/office/drawing/2016/5/13/chartex" xmlns:cx8="http://schemas.microsoft.com/office/drawing/2016/5/14/chartex" xmlns:mc="http://schemas.openxmlformats.org/markup-compatibility/2006" xmlns:aink="http://schemas.microsoft.com/office/drawing/2016/ink" xmlns:am3d="http://schemas.microsoft.com/office/drawing/2017/model3d" xmlns:o="urn:schemas-microsoft-com:office:office" xmlns:r="http://schemas.openxmlformats.org/officeDocument/2006/relationships" xmlns:m="http://schemas.openxmlformats.org/officeDocument/2006/math" xmlns:v="urn:schemas-microsoft-com:vml" xmlns:wp14="http://schemas.microsoft.com/office/word/2010/wordprocessingDrawing" xmlns:wp="http://schemas.openxmlformats.org/drawingml/2006/wordprocessingDrawing" xmlns:w10="urn:schemas-microsoft-com:office:word" xmlns:w="http://schemas.openxmlformats.org/wordprocessingml/2006/main" xmlns:w14="http://schemas.microsoft.com/office/word/2010/wordml" xmlns:w15="http://schemas.microsoft.com/office/word/2012/wordml" xmlns:w16cid="http://schemas.microsoft.com/office/word/2016/wordml/cid" xmlns:w16se="http://schemas.microsoft.com/office/word/2015/wordml/symex" xmlns:wpg="http://schemas.microsoft.com/office/word/2010/wordprocessingGroup" xmlns:wpi="http://schemas.microsoft.com/office/word/2010/wordprocessingInk" xmlns:wne="http://schemas.microsoft.com/office/word/2006/wordml" xmlns:wps="http://schemas.microsoft.com/office/word/2010/wordprocessingShape" mc:Ignorable="w14 w15 w16se w16cid wp14">
   <w:endnote w:type="separator" w:id="-1">
     <w:p>
       <w:pPr>
@@ -24837,7 +24851,7 @@
 </file>
 
 <file path=word/footer1.xml><?xml version="1.0" encoding="utf-8"?>
-<w:ftr xmlns:wpc="http://schemas.microsoft.com/office/word/2010/wordprocessingCanvas" xmlns:cx="http://schemas.microsoft.com/office/drawing/2014/chartex" xmlns:cx1="http://schemas.microsoft.com/office/drawing/2015/9/8/chartex" xmlns:mc="http://schemas.openxmlformats.org/markup-compatibility/2006" xmlns:o="urn:schemas-microsoft-com:office:office" xmlns:r="http://schemas.openxmlformats.org/officeDocument/2006/relationships" xmlns:m="http://schemas.openxmlformats.org/officeDocument/2006/math" xmlns:v="urn:schemas-microsoft-com:vml" xmlns:wp14="http://schemas.microsoft.com/office/word/2010/wordprocessingDrawing" xmlns:wp="http://schemas.openxmlformats.org/drawingml/2006/wordprocessingDrawing" xmlns:w10="urn:schemas-microsoft-com:office:word" xmlns:w="http://schemas.openxmlformats.org/wordprocessingml/2006/main" xmlns:w14="http://schemas.microsoft.com/office/word/2010/wordml" xmlns:w15="http://schemas.microsoft.com/office/word/2012/wordml" xmlns:w16se="http://schemas.microsoft.com/office/word/2015/wordml/symex" xmlns:wpg="http://schemas.microsoft.com/office/word/2010/wordprocessingGroup" xmlns:wpi="http://schemas.microsoft.com/office/word/2010/wordprocessingInk" xmlns:wne="http://schemas.microsoft.com/office/word/2006/wordml" xmlns:wps="http://schemas.microsoft.com/office/word/2010/wordprocessingShape" mc:Ignorable="w14 w15 w16se wp14">
+<w:ftr xmlns:wpc="http://schemas.microsoft.com/office/word/2010/wordprocessingCanvas" xmlns:cx="http://schemas.microsoft.com/office/drawing/2014/chartex" xmlns:cx1="http://schemas.microsoft.com/office/drawing/2015/9/8/chartex" xmlns:cx2="http://schemas.microsoft.com/office/drawing/2015/10/21/chartex" xmlns:cx3="http://schemas.microsoft.com/office/drawing/2016/5/9/chartex" xmlns:cx4="http://schemas.microsoft.com/office/drawing/2016/5/10/chartex" xmlns:cx5="http://schemas.microsoft.com/office/drawing/2016/5/11/chartex" xmlns:cx6="http://schemas.microsoft.com/office/drawing/2016/5/12/chartex" xmlns:cx7="http://schemas.microsoft.com/office/drawing/2016/5/13/chartex" xmlns:cx8="http://schemas.microsoft.com/office/drawing/2016/5/14/chartex" xmlns:mc="http://schemas.openxmlformats.org/markup-compatibility/2006" xmlns:aink="http://schemas.microsoft.com/office/drawing/2016/ink" xmlns:am3d="http://schemas.microsoft.com/office/drawing/2017/model3d" xmlns:o="urn:schemas-microsoft-com:office:office" xmlns:r="http://schemas.openxmlformats.org/officeDocument/2006/relationships" xmlns:m="http://schemas.openxmlformats.org/officeDocument/2006/math" xmlns:v="urn:schemas-microsoft-com:vml" xmlns:wp14="http://schemas.microsoft.com/office/word/2010/wordprocessingDrawing" xmlns:wp="http://schemas.openxmlformats.org/drawingml/2006/wordprocessingDrawing" xmlns:w10="urn:schemas-microsoft-com:office:word" xmlns:w="http://schemas.openxmlformats.org/wordprocessingml/2006/main" xmlns:w14="http://schemas.microsoft.com/office/word/2010/wordml" xmlns:w15="http://schemas.microsoft.com/office/word/2012/wordml" xmlns:w16cid="http://schemas.microsoft.com/office/word/2016/wordml/cid" xmlns:w16se="http://schemas.microsoft.com/office/word/2015/wordml/symex" xmlns:wpg="http://schemas.microsoft.com/office/word/2010/wordprocessingGroup" xmlns:wpi="http://schemas.microsoft.com/office/word/2010/wordprocessingInk" xmlns:wne="http://schemas.microsoft.com/office/word/2006/wordml" xmlns:wps="http://schemas.microsoft.com/office/word/2010/wordprocessingShape" mc:Ignorable="w14 w15 w16se w16cid wp14">
   <w:sdt>
     <w:sdtPr>
       <w:id w:val="1988979457"/>
@@ -24920,7 +24934,7 @@
                 </wp:inline>
               </w:drawing>
             </mc:Choice>
-            <mc:Fallback xmlns:w16cid="http://schemas.microsoft.com/office/word/2016/wordml/cid" xmlns:am3d="http://schemas.microsoft.com/office/drawing/2017/model3d" xmlns:aink="http://schemas.microsoft.com/office/drawing/2016/ink" xmlns:cx8="http://schemas.microsoft.com/office/drawing/2016/5/14/chartex" xmlns:cx7="http://schemas.microsoft.com/office/drawing/2016/5/13/chartex" xmlns:cx6="http://schemas.microsoft.com/office/drawing/2016/5/12/chartex" xmlns:cx5="http://schemas.microsoft.com/office/drawing/2016/5/11/chartex" xmlns:cx4="http://schemas.microsoft.com/office/drawing/2016/5/10/chartex" xmlns:cx3="http://schemas.microsoft.com/office/drawing/2016/5/9/chartex" xmlns:cx2="http://schemas.microsoft.com/office/drawing/2015/10/21/chartex">
+            <mc:Fallback>
               <w:pict>
                 <v:shapetype w14:anchorId="35BAEE3D" id="_x0000_t110" coordsize="21600,21600" o:spt="110" path="m10800,l,10800,10800,21600,21600,10800xe">
                   <v:stroke joinstyle="miter"/>
@@ -24999,7 +25013,7 @@
 </file>
 
 <file path=word/footnotes.xml><?xml version="1.0" encoding="utf-8"?>
-<w:footnotes xmlns:wpc="http://schemas.microsoft.com/office/word/2010/wordprocessingCanvas" xmlns:cx="http://schemas.microsoft.com/office/drawing/2014/chartex" xmlns:cx1="http://schemas.microsoft.com/office/drawing/2015/9/8/chartex" xmlns:mc="http://schemas.openxmlformats.org/markup-compatibility/2006" xmlns:o="urn:schemas-microsoft-com:office:office" xmlns:r="http://schemas.openxmlformats.org/officeDocument/2006/relationships" xmlns:m="http://schemas.openxmlformats.org/officeDocument/2006/math" xmlns:v="urn:schemas-microsoft-com:vml" xmlns:wp14="http://schemas.microsoft.com/office/word/2010/wordprocessingDrawing" xmlns:wp="http://schemas.openxmlformats.org/drawingml/2006/wordprocessingDrawing" xmlns:w10="urn:schemas-microsoft-com:office:word" xmlns:w="http://schemas.openxmlformats.org/wordprocessingml/2006/main" xmlns:w14="http://schemas.microsoft.com/office/word/2010/wordml" xmlns:w15="http://schemas.microsoft.com/office/word/2012/wordml" xmlns:w16se="http://schemas.microsoft.com/office/word/2015/wordml/symex" xmlns:wpg="http://schemas.microsoft.com/office/word/2010/wordprocessingGroup" xmlns:wpi="http://schemas.microsoft.com/office/word/2010/wordprocessingInk" xmlns:wne="http://schemas.microsoft.com/office/word/2006/wordml" xmlns:wps="http://schemas.microsoft.com/office/word/2010/wordprocessingShape" mc:Ignorable="w14 w15 w16se wp14">
+<w:footnotes xmlns:wpc="http://schemas.microsoft.com/office/word/2010/wordprocessingCanvas" xmlns:cx="http://schemas.microsoft.com/office/drawing/2014/chartex" xmlns:cx1="http://schemas.microsoft.com/office/drawing/2015/9/8/chartex" xmlns:cx2="http://schemas.microsoft.com/office/drawing/2015/10/21/chartex" xmlns:cx3="http://schemas.microsoft.com/office/drawing/2016/5/9/chartex" xmlns:cx4="http://schemas.microsoft.com/office/drawing/2016/5/10/chartex" xmlns:cx5="http://schemas.microsoft.com/office/drawing/2016/5/11/chartex" xmlns:cx6="http://schemas.microsoft.com/office/drawing/2016/5/12/chartex" xmlns:cx7="http://schemas.microsoft.com/office/drawing/2016/5/13/chartex" xmlns:cx8="http://schemas.microsoft.com/office/drawing/2016/5/14/chartex" xmlns:mc="http://schemas.openxmlformats.org/markup-compatibility/2006" xmlns:aink="http://schemas.microsoft.com/office/drawing/2016/ink" xmlns:am3d="http://schemas.microsoft.com/office/drawing/2017/model3d" xmlns:o="urn:schemas-microsoft-com:office:office" xmlns:r="http://schemas.openxmlformats.org/officeDocument/2006/relationships" xmlns:m="http://schemas.openxmlformats.org/officeDocument/2006/math" xmlns:v="urn:schemas-microsoft-com:vml" xmlns:wp14="http://schemas.microsoft.com/office/word/2010/wordprocessingDrawing" xmlns:wp="http://schemas.openxmlformats.org/drawingml/2006/wordprocessingDrawing" xmlns:w10="urn:schemas-microsoft-com:office:word" xmlns:w="http://schemas.openxmlformats.org/wordprocessingml/2006/main" xmlns:w14="http://schemas.microsoft.com/office/word/2010/wordml" xmlns:w15="http://schemas.microsoft.com/office/word/2012/wordml" xmlns:w16cid="http://schemas.microsoft.com/office/word/2016/wordml/cid" xmlns:w16se="http://schemas.microsoft.com/office/word/2015/wordml/symex" xmlns:wpg="http://schemas.microsoft.com/office/word/2010/wordprocessingGroup" xmlns:wpi="http://schemas.microsoft.com/office/word/2010/wordprocessingInk" xmlns:wne="http://schemas.microsoft.com/office/word/2006/wordml" xmlns:wps="http://schemas.microsoft.com/office/word/2010/wordprocessingShape" mc:Ignorable="w14 w15 w16se w16cid wp14">
   <w:footnote w:type="separator" w:id="-1">
     <w:p>
       <w:pPr>
@@ -25232,7 +25246,7 @@
 </file>
 
 <file path=word/numbering.xml><?xml version="1.0" encoding="utf-8"?>
-<w:numbering xmlns:wpc="http://schemas.microsoft.com/office/word/2010/wordprocessingCanvas" xmlns:cx="http://schemas.microsoft.com/office/drawing/2014/chartex" xmlns:cx1="http://schemas.microsoft.com/office/drawing/2015/9/8/chartex" xmlns:mc="http://schemas.openxmlformats.org/markup-compatibility/2006" xmlns:o="urn:schemas-microsoft-com:office:office" xmlns:r="http://schemas.openxmlformats.org/officeDocument/2006/relationships" xmlns:m="http://schemas.openxmlformats.org/officeDocument/2006/math" xmlns:v="urn:schemas-microsoft-com:vml" xmlns:wp14="http://schemas.microsoft.com/office/word/2010/wordprocessingDrawing" xmlns:wp="http://schemas.openxmlformats.org/drawingml/2006/wordprocessingDrawing" xmlns:w10="urn:schemas-microsoft-com:office:word" xmlns:w="http://schemas.openxmlformats.org/wordprocessingml/2006/main" xmlns:w14="http://schemas.microsoft.com/office/word/2010/wordml" xmlns:w15="http://schemas.microsoft.com/office/word/2012/wordml" xmlns:w16se="http://schemas.microsoft.com/office/word/2015/wordml/symex" xmlns:wpg="http://schemas.microsoft.com/office/word/2010/wordprocessingGroup" xmlns:wpi="http://schemas.microsoft.com/office/word/2010/wordprocessingInk" xmlns:wne="http://schemas.microsoft.com/office/word/2006/wordml" xmlns:wps="http://schemas.microsoft.com/office/word/2010/wordprocessingShape" mc:Ignorable="w14 w15 w16se wp14">
+<w:numbering xmlns:wpc="http://schemas.microsoft.com/office/word/2010/wordprocessingCanvas" xmlns:cx="http://schemas.microsoft.com/office/drawing/2014/chartex" xmlns:cx1="http://schemas.microsoft.com/office/drawing/2015/9/8/chartex" xmlns:cx2="http://schemas.microsoft.com/office/drawing/2015/10/21/chartex" xmlns:cx3="http://schemas.microsoft.com/office/drawing/2016/5/9/chartex" xmlns:cx4="http://schemas.microsoft.com/office/drawing/2016/5/10/chartex" xmlns:cx5="http://schemas.microsoft.com/office/drawing/2016/5/11/chartex" xmlns:cx6="http://schemas.microsoft.com/office/drawing/2016/5/12/chartex" xmlns:cx7="http://schemas.microsoft.com/office/drawing/2016/5/13/chartex" xmlns:cx8="http://schemas.microsoft.com/office/drawing/2016/5/14/chartex" xmlns:mc="http://schemas.openxmlformats.org/markup-compatibility/2006" xmlns:aink="http://schemas.microsoft.com/office/drawing/2016/ink" xmlns:am3d="http://schemas.microsoft.com/office/drawing/2017/model3d" xmlns:o="urn:schemas-microsoft-com:office:office" xmlns:r="http://schemas.openxmlformats.org/officeDocument/2006/relationships" xmlns:m="http://schemas.openxmlformats.org/officeDocument/2006/math" xmlns:v="urn:schemas-microsoft-com:vml" xmlns:wp14="http://schemas.microsoft.com/office/word/2010/wordprocessingDrawing" xmlns:wp="http://schemas.openxmlformats.org/drawingml/2006/wordprocessingDrawing" xmlns:w10="urn:schemas-microsoft-com:office:word" xmlns:w="http://schemas.openxmlformats.org/wordprocessingml/2006/main" xmlns:w14="http://schemas.microsoft.com/office/word/2010/wordml" xmlns:w15="http://schemas.microsoft.com/office/word/2012/wordml" xmlns:w16cid="http://schemas.microsoft.com/office/word/2016/wordml/cid" xmlns:w16se="http://schemas.microsoft.com/office/word/2015/wordml/symex" xmlns:wpg="http://schemas.microsoft.com/office/word/2010/wordprocessingGroup" xmlns:wpi="http://schemas.microsoft.com/office/word/2010/wordprocessingInk" xmlns:wne="http://schemas.microsoft.com/office/word/2006/wordml" xmlns:wps="http://schemas.microsoft.com/office/word/2010/wordprocessingShape" mc:Ignorable="w14 w15 w16se w16cid wp14">
   <w:abstractNum w:abstractNumId="0" w15:restartNumberingAfterBreak="0">
     <w:nsid w:val="03A02E9F"/>
     <w:multiLevelType w:val="multilevel"/>
@@ -27120,7 +27134,7 @@
 </file>
 
 <file path=word/styles.xml><?xml version="1.0" encoding="utf-8"?>
-<w:styles xmlns:mc="http://schemas.openxmlformats.org/markup-compatibility/2006" xmlns:r="http://schemas.openxmlformats.org/officeDocument/2006/relationships" xmlns:w="http://schemas.openxmlformats.org/wordprocessingml/2006/main" xmlns:w14="http://schemas.microsoft.com/office/word/2010/wordml" xmlns:w15="http://schemas.microsoft.com/office/word/2012/wordml" xmlns:w16se="http://schemas.microsoft.com/office/word/2015/wordml/symex" mc:Ignorable="w14 w15 w16se">
+<w:styles xmlns:mc="http://schemas.openxmlformats.org/markup-compatibility/2006" xmlns:r="http://schemas.openxmlformats.org/officeDocument/2006/relationships" xmlns:w="http://schemas.openxmlformats.org/wordprocessingml/2006/main" xmlns:w14="http://schemas.microsoft.com/office/word/2010/wordml" xmlns:w15="http://schemas.microsoft.com/office/word/2012/wordml" xmlns:w16cid="http://schemas.microsoft.com/office/word/2016/wordml/cid" xmlns:w16se="http://schemas.microsoft.com/office/word/2015/wordml/symex" mc:Ignorable="w14 w15 w16se w16cid">
   <w:docDefaults>
     <w:rPrDefault>
       <w:rPr>
@@ -27138,7 +27152,7 @@
       </w:pPr>
     </w:pPrDefault>
   </w:docDefaults>
-  <w:latentStyles w:defLockedState="0" w:defUIPriority="99" w:defSemiHidden="0" w:defUnhideWhenUsed="0" w:defQFormat="0" w:count="371">
+  <w:latentStyles w:defLockedState="0" w:defUIPriority="99" w:defSemiHidden="0" w:defUnhideWhenUsed="0" w:defQFormat="0" w:count="375">
     <w:lsdException w:name="Normal" w:uiPriority="0" w:qFormat="1"/>
     <w:lsdException w:name="heading 1" w:uiPriority="9" w:qFormat="1"/>
     <w:lsdException w:name="heading 2" w:semiHidden="1" w:uiPriority="0" w:unhideWhenUsed="1" w:qFormat="1"/>
@@ -27244,7 +27258,6 @@
     <w:lsdException w:name="HTML Sample" w:semiHidden="1" w:unhideWhenUsed="1"/>
     <w:lsdException w:name="HTML Typewriter" w:semiHidden="1" w:unhideWhenUsed="1"/>
     <w:lsdException w:name="HTML Variable" w:semiHidden="1" w:unhideWhenUsed="1"/>
-    <w:lsdException w:name="Normal Table" w:semiHidden="1" w:unhideWhenUsed="1"/>
     <w:lsdException w:name="annotation subject" w:semiHidden="1" w:unhideWhenUsed="1"/>
     <w:lsdException w:name="No List" w:semiHidden="1" w:unhideWhenUsed="1"/>
     <w:lsdException w:name="Outline List 1" w:semiHidden="1" w:unhideWhenUsed="1"/>
@@ -27288,10 +27301,8 @@
     <w:lsdException w:name="Table Elegant" w:semiHidden="1" w:unhideWhenUsed="1"/>
     <w:lsdException w:name="Table Professional" w:semiHidden="1" w:unhideWhenUsed="1"/>
     <w:lsdException w:name="Table Subtle 1" w:semiHidden="1" w:unhideWhenUsed="1"/>
-    <w:lsdException w:name="Table Subtle 2" w:semiHidden="1" w:unhideWhenUsed="1"/>
     <w:lsdException w:name="Table Web 1" w:semiHidden="1" w:unhideWhenUsed="1"/>
     <w:lsdException w:name="Table Web 2" w:semiHidden="1" w:unhideWhenUsed="1"/>
-    <w:lsdException w:name="Table Web 3" w:semiHidden="1" w:unhideWhenUsed="1"/>
     <w:lsdException w:name="Balloon Text" w:semiHidden="1" w:unhideWhenUsed="1"/>
     <w:lsdException w:name="Table Grid" w:uiPriority="39"/>
     <w:lsdException w:name="Table Theme" w:semiHidden="1" w:unhideWhenUsed="1"/>
@@ -27510,6 +27521,10 @@
     <w:lsdException w:name="List Table 5 Dark Accent 6" w:uiPriority="50"/>
     <w:lsdException w:name="List Table 6 Colorful Accent 6" w:uiPriority="51"/>
     <w:lsdException w:name="List Table 7 Colorful Accent 6" w:uiPriority="52"/>
+    <w:lsdException w:name="Mention" w:semiHidden="1" w:unhideWhenUsed="1"/>
+    <w:lsdException w:name="Smart Hyperlink" w:semiHidden="1" w:unhideWhenUsed="1"/>
+    <w:lsdException w:name="Hashtag" w:semiHidden="1" w:unhideWhenUsed="1"/>
+    <w:lsdException w:name="Unresolved Mention" w:semiHidden="1" w:unhideWhenUsed="1"/>
   </w:latentStyles>
   <w:style w:type="paragraph" w:default="1" w:styleId="Normal">
     <w:name w:val="Normal"/>
@@ -28107,8 +28122,8 @@
       <w:u w:val="single"/>
     </w:rPr>
   </w:style>
-  <w:style w:type="character" w:customStyle="1" w:styleId="UnresolvedMention">
-    <w:name w:val="Unresolved Mention"/>
+  <w:style w:type="character" w:customStyle="1" w:styleId="Mencinsinresolver1">
+    <w:name w:val="Mención sin resolver1"/>
     <w:basedOn w:val="Fuentedeprrafopredeter"/>
     <w:uiPriority w:val="99"/>
     <w:semiHidden/>
@@ -28510,7 +28525,7 @@
 </file>
 
 <file path=customXml/itemProps1.xml><?xml version="1.0" encoding="utf-8"?>
-<ds:datastoreItem xmlns:ds="http://schemas.openxmlformats.org/officeDocument/2006/customXml" ds:itemID="{F0C870FD-A3CB-49A3-B9BD-93A493A11FDE}">
+<ds:datastoreItem xmlns:ds="http://schemas.openxmlformats.org/officeDocument/2006/customXml" ds:itemID="{789B9E36-9BA4-4813-B92E-E927151789E2}">
   <ds:schemaRefs>
     <ds:schemaRef ds:uri="http://schemas.openxmlformats.org/officeDocument/2006/bibliography"/>
   </ds:schemaRefs>

</xml_diff>

<commit_message>
Cambios en el Documento de Tesis
</commit_message>
<xml_diff>
--- a/KDD/Documento Tesis/Documento Tesis.docx
+++ b/KDD/Documento Tesis/Documento Tesis.docx
@@ -1,6 +1,6 @@
 
 <file path=word/document.xml><?xml version="1.0" encoding="utf-8"?>
-<w:document xmlns:wpc="http://schemas.microsoft.com/office/word/2010/wordprocessingCanvas" xmlns:cx="http://schemas.microsoft.com/office/drawing/2014/chartex" xmlns:cx1="http://schemas.microsoft.com/office/drawing/2015/9/8/chartex" xmlns:cx2="http://schemas.microsoft.com/office/drawing/2015/10/21/chartex" xmlns:cx3="http://schemas.microsoft.com/office/drawing/2016/5/9/chartex" xmlns:cx4="http://schemas.microsoft.com/office/drawing/2016/5/10/chartex" xmlns:cx5="http://schemas.microsoft.com/office/drawing/2016/5/11/chartex" xmlns:cx6="http://schemas.microsoft.com/office/drawing/2016/5/12/chartex" xmlns:cx7="http://schemas.microsoft.com/office/drawing/2016/5/13/chartex" xmlns:cx8="http://schemas.microsoft.com/office/drawing/2016/5/14/chartex" xmlns:mc="http://schemas.openxmlformats.org/markup-compatibility/2006" xmlns:aink="http://schemas.microsoft.com/office/drawing/2016/ink" xmlns:am3d="http://schemas.microsoft.com/office/drawing/2017/model3d" xmlns:o="urn:schemas-microsoft-com:office:office" xmlns:r="http://schemas.openxmlformats.org/officeDocument/2006/relationships" xmlns:m="http://schemas.openxmlformats.org/officeDocument/2006/math" xmlns:v="urn:schemas-microsoft-com:vml" xmlns:wp14="http://schemas.microsoft.com/office/word/2010/wordprocessingDrawing" xmlns:wp="http://schemas.openxmlformats.org/drawingml/2006/wordprocessingDrawing" xmlns:w10="urn:schemas-microsoft-com:office:word" xmlns:w="http://schemas.openxmlformats.org/wordprocessingml/2006/main" xmlns:w14="http://schemas.microsoft.com/office/word/2010/wordml" xmlns:w15="http://schemas.microsoft.com/office/word/2012/wordml" xmlns:w16cid="http://schemas.microsoft.com/office/word/2016/wordml/cid" xmlns:w16se="http://schemas.microsoft.com/office/word/2015/wordml/symex" xmlns:wpg="http://schemas.microsoft.com/office/word/2010/wordprocessingGroup" xmlns:wpi="http://schemas.microsoft.com/office/word/2010/wordprocessingInk" xmlns:wne="http://schemas.microsoft.com/office/word/2006/wordml" xmlns:wps="http://schemas.microsoft.com/office/word/2010/wordprocessingShape" mc:Ignorable="w14 w15 w16se w16cid wp14">
+<w:document xmlns:wpc="http://schemas.microsoft.com/office/word/2010/wordprocessingCanvas" xmlns:cx="http://schemas.microsoft.com/office/drawing/2014/chartex" xmlns:cx1="http://schemas.microsoft.com/office/drawing/2015/9/8/chartex" xmlns:mc="http://schemas.openxmlformats.org/markup-compatibility/2006" xmlns:o="urn:schemas-microsoft-com:office:office" xmlns:r="http://schemas.openxmlformats.org/officeDocument/2006/relationships" xmlns:m="http://schemas.openxmlformats.org/officeDocument/2006/math" xmlns:v="urn:schemas-microsoft-com:vml" xmlns:wp14="http://schemas.microsoft.com/office/word/2010/wordprocessingDrawing" xmlns:wp="http://schemas.openxmlformats.org/drawingml/2006/wordprocessingDrawing" xmlns:w10="urn:schemas-microsoft-com:office:word" xmlns:w="http://schemas.openxmlformats.org/wordprocessingml/2006/main" xmlns:w14="http://schemas.microsoft.com/office/word/2010/wordml" xmlns:w15="http://schemas.microsoft.com/office/word/2012/wordml" xmlns:w16se="http://schemas.microsoft.com/office/word/2015/wordml/symex" xmlns:wpg="http://schemas.microsoft.com/office/word/2010/wordprocessingGroup" xmlns:wpi="http://schemas.microsoft.com/office/word/2010/wordprocessingInk" xmlns:wne="http://schemas.microsoft.com/office/word/2006/wordml" xmlns:wps="http://schemas.microsoft.com/office/word/2010/wordprocessingShape" mc:Ignorable="w14 w15 w16se wp14">
   <w:background w:color="FFFFFF" w:themeColor="background1"/>
   <w:body>
     <w:p>
@@ -2204,7 +2204,6 @@
           <w:docPartUnique/>
         </w:docPartObj>
       </w:sdtPr>
-      <w:sdtEndPr/>
       <w:sdtContent>
         <w:p>
           <w:pPr>
@@ -2959,7 +2958,6 @@
           <w:docPartUnique/>
         </w:docPartObj>
       </w:sdtPr>
-      <w:sdtEndPr/>
       <w:sdtContent>
         <w:p>
           <w:pPr>
@@ -3042,7 +3040,6 @@
           <w:docPartUnique/>
         </w:docPartObj>
       </w:sdtPr>
-      <w:sdtEndPr/>
       <w:sdtContent>
         <w:p>
           <w:pPr>
@@ -15990,6 +15987,3247 @@
     </w:p>
     <w:p>
       <w:pPr>
+        <w:rPr>
+          <w:rFonts w:asciiTheme="minorHAnsi" w:hAnsiTheme="minorHAnsi" w:cstheme="minorHAnsi"/>
+          <w:b/>
+          <w:sz w:val="24"/>
+          <w:szCs w:val="24"/>
+        </w:rPr>
+      </w:pPr>
+      <w:r>
+        <w:rPr>
+          <w:rFonts w:asciiTheme="minorHAnsi" w:hAnsiTheme="minorHAnsi" w:cstheme="minorHAnsi"/>
+          <w:b/>
+          <w:sz w:val="24"/>
+          <w:szCs w:val="24"/>
+        </w:rPr>
+        <w:t xml:space="preserve">Modelo para </w:t>
+      </w:r>
+      <w:r>
+        <w:rPr>
+          <w:rFonts w:asciiTheme="minorHAnsi" w:hAnsiTheme="minorHAnsi" w:cstheme="minorHAnsi"/>
+          <w:b/>
+          <w:sz w:val="24"/>
+          <w:szCs w:val="24"/>
+        </w:rPr>
+        <w:t>Integración</w:t>
+      </w:r>
+      <w:r>
+        <w:rPr>
+          <w:rFonts w:asciiTheme="minorHAnsi" w:hAnsiTheme="minorHAnsi" w:cstheme="minorHAnsi"/>
+          <w:b/>
+          <w:sz w:val="24"/>
+          <w:szCs w:val="24"/>
+        </w:rPr>
+        <w:t xml:space="preserve"> información estructurada y no estructurada el área de servicio al cliente</w:t>
+      </w:r>
+    </w:p>
+    <w:p>
+      <w:pPr>
+        <w:rPr>
+          <w:rFonts w:asciiTheme="minorHAnsi" w:hAnsiTheme="minorHAnsi" w:cstheme="minorHAnsi"/>
+          <w:b/>
+          <w:sz w:val="24"/>
+          <w:szCs w:val="24"/>
+        </w:rPr>
+      </w:pPr>
+    </w:p>
+    <w:p>
+      <w:pPr>
+        <w:widowControl/>
+        <w:spacing w:after="160" w:line="240" w:lineRule="auto"/>
+        <w:jc w:val="both"/>
+        <w:rPr>
+          <w:rFonts w:asciiTheme="minorHAnsi" w:hAnsiTheme="minorHAnsi" w:cstheme="minorHAnsi"/>
+          <w:sz w:val="24"/>
+          <w:szCs w:val="24"/>
+        </w:rPr>
+      </w:pPr>
+      <w:r>
+        <w:rPr>
+          <w:rFonts w:asciiTheme="minorHAnsi" w:hAnsiTheme="minorHAnsi" w:cstheme="minorHAnsi"/>
+          <w:sz w:val="24"/>
+          <w:szCs w:val="24"/>
+        </w:rPr>
+        <w:t xml:space="preserve">El modelo que se propone en este artículo está orientado a mejorar los indicadores de desempeño en el área de servicio al cliente, para esto se integrar tanto datos estructurados provenientes de sistemas como CRM o relaciones y también datos no estructurados que se pueden originar en fuentes de datos de texto como los correos electrónicos o las llamadas de call center. </w:t>
+      </w:r>
+    </w:p>
+    <w:p>
+      <w:pPr>
+        <w:widowControl/>
+        <w:spacing w:line="240" w:lineRule="auto"/>
+        <w:rPr>
+          <w:rFonts w:asciiTheme="minorHAnsi" w:hAnsiTheme="minorHAnsi" w:cstheme="minorHAnsi"/>
+          <w:sz w:val="24"/>
+          <w:szCs w:val="24"/>
+        </w:rPr>
+      </w:pPr>
+    </w:p>
+    <w:p>
+      <w:pPr>
+        <w:widowControl/>
+        <w:spacing w:after="160" w:line="240" w:lineRule="auto"/>
+        <w:jc w:val="both"/>
+        <w:rPr>
+          <w:rFonts w:asciiTheme="minorHAnsi" w:hAnsiTheme="minorHAnsi" w:cstheme="minorHAnsi"/>
+          <w:sz w:val="24"/>
+          <w:szCs w:val="24"/>
+        </w:rPr>
+      </w:pPr>
+      <w:r>
+        <w:rPr>
+          <w:rFonts w:asciiTheme="minorHAnsi" w:hAnsiTheme="minorHAnsi" w:cstheme="minorHAnsi"/>
+          <w:sz w:val="24"/>
+          <w:szCs w:val="24"/>
+        </w:rPr>
+        <w:t xml:space="preserve">El modelo propuesto consta de 3 componentes: Integración de </w:t>
+      </w:r>
+      <w:r>
+        <w:rPr>
+          <w:rFonts w:asciiTheme="minorHAnsi" w:hAnsiTheme="minorHAnsi" w:cstheme="minorHAnsi"/>
+          <w:sz w:val="24"/>
+          <w:szCs w:val="24"/>
+        </w:rPr>
+        <w:t>datos, Modelamiento</w:t>
+      </w:r>
+      <w:r>
+        <w:rPr>
+          <w:rFonts w:asciiTheme="minorHAnsi" w:hAnsiTheme="minorHAnsi" w:cstheme="minorHAnsi"/>
+          <w:sz w:val="24"/>
+          <w:szCs w:val="24"/>
+        </w:rPr>
+        <w:t xml:space="preserve"> y </w:t>
+      </w:r>
+      <w:r>
+        <w:rPr>
+          <w:rFonts w:asciiTheme="minorHAnsi" w:hAnsiTheme="minorHAnsi" w:cstheme="minorHAnsi"/>
+          <w:sz w:val="24"/>
+          <w:szCs w:val="24"/>
+        </w:rPr>
+        <w:t>almacenamiento,</w:t>
+      </w:r>
+      <w:r>
+        <w:rPr>
+          <w:rFonts w:asciiTheme="minorHAnsi" w:hAnsiTheme="minorHAnsi" w:cstheme="minorHAnsi"/>
+          <w:sz w:val="24"/>
+          <w:szCs w:val="24"/>
+        </w:rPr>
+        <w:t xml:space="preserve"> componente de visualización.</w:t>
+      </w:r>
+    </w:p>
+    <w:p>
+      <w:pPr>
+        <w:widowControl/>
+        <w:spacing w:line="240" w:lineRule="auto"/>
+        <w:rPr>
+          <w:rFonts w:asciiTheme="minorHAnsi" w:hAnsiTheme="minorHAnsi" w:cstheme="minorHAnsi"/>
+          <w:sz w:val="24"/>
+          <w:szCs w:val="24"/>
+        </w:rPr>
+      </w:pPr>
+    </w:p>
+    <w:p>
+      <w:pPr>
+        <w:widowControl/>
+        <w:spacing w:after="160" w:line="240" w:lineRule="auto"/>
+        <w:jc w:val="both"/>
+        <w:rPr>
+          <w:rFonts w:asciiTheme="minorHAnsi" w:hAnsiTheme="minorHAnsi" w:cstheme="minorHAnsi"/>
+          <w:sz w:val="24"/>
+          <w:szCs w:val="24"/>
+        </w:rPr>
+      </w:pPr>
+      <w:r>
+        <w:rPr>
+          <w:rFonts w:asciiTheme="minorHAnsi" w:hAnsiTheme="minorHAnsi" w:cstheme="minorHAnsi"/>
+          <w:sz w:val="24"/>
+          <w:szCs w:val="24"/>
+        </w:rPr>
+        <w:t>Aqui colocar el dibujo</w:t>
+      </w:r>
+    </w:p>
+    <w:p>
+      <w:pPr>
+        <w:widowControl/>
+        <w:spacing w:after="240" w:line="240" w:lineRule="auto"/>
+        <w:rPr>
+          <w:rFonts w:ascii="Times New Roman" w:eastAsia="Times New Roman" w:hAnsi="Times New Roman" w:cs="Times New Roman"/>
+          <w:color w:val="auto"/>
+          <w:sz w:val="24"/>
+          <w:szCs w:val="24"/>
+        </w:rPr>
+      </w:pPr>
+      <w:r>
+        <w:rPr>
+          <w:rFonts w:ascii="Times New Roman" w:eastAsia="Times New Roman" w:hAnsi="Times New Roman" w:cs="Times New Roman"/>
+          <w:color w:val="auto"/>
+          <w:sz w:val="24"/>
+          <w:szCs w:val="24"/>
+        </w:rPr>
+        <w:br/>
+      </w:r>
+      <w:r>
+        <w:rPr>
+          <w:rFonts w:ascii="Times New Roman" w:eastAsia="Times New Roman" w:hAnsi="Times New Roman" w:cs="Times New Roman"/>
+          <w:color w:val="auto"/>
+          <w:sz w:val="24"/>
+          <w:szCs w:val="24"/>
+        </w:rPr>
+        <w:br/>
+      </w:r>
+      <w:r>
+        <w:rPr>
+          <w:rFonts w:ascii="Times New Roman" w:eastAsia="Times New Roman" w:hAnsi="Times New Roman" w:cs="Times New Roman"/>
+          <w:color w:val="auto"/>
+          <w:sz w:val="24"/>
+          <w:szCs w:val="24"/>
+        </w:rPr>
+        <w:br/>
+      </w:r>
+      <w:r>
+        <w:rPr>
+          <w:rFonts w:ascii="Times New Roman" w:eastAsia="Times New Roman" w:hAnsi="Times New Roman" w:cs="Times New Roman"/>
+          <w:color w:val="auto"/>
+          <w:sz w:val="24"/>
+          <w:szCs w:val="24"/>
+        </w:rPr>
+        <w:br/>
+      </w:r>
+      <w:r>
+        <w:rPr>
+          <w:rFonts w:ascii="Times New Roman" w:eastAsia="Times New Roman" w:hAnsi="Times New Roman" w:cs="Times New Roman"/>
+          <w:color w:val="auto"/>
+          <w:sz w:val="24"/>
+          <w:szCs w:val="24"/>
+        </w:rPr>
+        <w:br/>
+      </w:r>
+      <w:r>
+        <w:rPr>
+          <w:rFonts w:ascii="Times New Roman" w:eastAsia="Times New Roman" w:hAnsi="Times New Roman" w:cs="Times New Roman"/>
+          <w:color w:val="auto"/>
+          <w:sz w:val="24"/>
+          <w:szCs w:val="24"/>
+        </w:rPr>
+        <w:br/>
+      </w:r>
+      <w:r>
+        <w:rPr>
+          <w:rFonts w:ascii="Times New Roman" w:eastAsia="Times New Roman" w:hAnsi="Times New Roman" w:cs="Times New Roman"/>
+          <w:color w:val="auto"/>
+          <w:sz w:val="24"/>
+          <w:szCs w:val="24"/>
+        </w:rPr>
+        <w:br/>
+      </w:r>
+      <w:r>
+        <w:rPr>
+          <w:rFonts w:ascii="Times New Roman" w:eastAsia="Times New Roman" w:hAnsi="Times New Roman" w:cs="Times New Roman"/>
+          <w:color w:val="auto"/>
+          <w:sz w:val="24"/>
+          <w:szCs w:val="24"/>
+        </w:rPr>
+        <w:lastRenderedPageBreak/>
+        <w:br/>
+      </w:r>
+    </w:p>
+    <w:p>
+      <w:pPr>
+        <w:widowControl/>
+        <w:spacing w:after="160" w:line="240" w:lineRule="auto"/>
+        <w:jc w:val="both"/>
+        <w:rPr>
+          <w:rFonts w:asciiTheme="minorHAnsi" w:eastAsia="Times New Roman" w:hAnsiTheme="minorHAnsi" w:cstheme="minorHAnsi"/>
+          <w:color w:val="auto"/>
+          <w:sz w:val="24"/>
+          <w:szCs w:val="24"/>
+        </w:rPr>
+      </w:pPr>
+      <w:r>
+        <w:rPr>
+          <w:rFonts w:asciiTheme="minorHAnsi" w:eastAsia="Times New Roman" w:hAnsiTheme="minorHAnsi" w:cstheme="minorHAnsi"/>
+          <w:b/>
+          <w:bCs/>
+          <w:sz w:val="24"/>
+          <w:szCs w:val="24"/>
+        </w:rPr>
+        <w:t>3.1 Integración de datos:</w:t>
+      </w:r>
+    </w:p>
+    <w:p>
+      <w:pPr>
+        <w:widowControl/>
+        <w:spacing w:after="160" w:line="240" w:lineRule="auto"/>
+        <w:jc w:val="both"/>
+        <w:rPr>
+          <w:rFonts w:asciiTheme="minorHAnsi" w:eastAsia="Times New Roman" w:hAnsiTheme="minorHAnsi" w:cstheme="minorHAnsi"/>
+          <w:color w:val="auto"/>
+          <w:sz w:val="24"/>
+          <w:szCs w:val="24"/>
+        </w:rPr>
+      </w:pPr>
+      <w:r>
+        <w:rPr>
+          <w:rFonts w:asciiTheme="minorHAnsi" w:eastAsia="Times New Roman" w:hAnsiTheme="minorHAnsi" w:cstheme="minorHAnsi"/>
+          <w:sz w:val="24"/>
+          <w:szCs w:val="24"/>
+        </w:rPr>
+        <w:t xml:space="preserve">Para la construcción del sistema fueron consideradas distintas fuentes de datos que permitieron la elaboración de un modelo que integró información estructurada y no estructurada. La principal fuente de información fueron bases de datos relacionales de donde se extrajeron los registros correspondientes a la información almacenada en procesos tales como: afiliaciones, citas para adquirir servicios de diversos tipos, solicitudes de exámenes médicos, entre otros. Esta información ha sido </w:t>
+      </w:r>
+      <w:r>
+        <w:rPr>
+          <w:rFonts w:asciiTheme="minorHAnsi" w:eastAsia="Times New Roman" w:hAnsiTheme="minorHAnsi" w:cstheme="minorHAnsi"/>
+          <w:sz w:val="24"/>
+          <w:szCs w:val="24"/>
+        </w:rPr>
+        <w:t>pre procesada</w:t>
+      </w:r>
+      <w:r>
+        <w:rPr>
+          <w:rFonts w:asciiTheme="minorHAnsi" w:eastAsia="Times New Roman" w:hAnsiTheme="minorHAnsi" w:cstheme="minorHAnsi"/>
+          <w:sz w:val="24"/>
+          <w:szCs w:val="24"/>
+        </w:rPr>
+        <w:t xml:space="preserve"> por medio de scripting eliminando todos aquellos elementos que pudieran alterar la etapa de análisis y visualización de la información. En segunda medida se consideraron las llamadas telefónicas producto de la comunicación directa con los clientes para que, a partir de esta información no estructurada, se pueda realizar un proceso de extracción y transformación que llevará a la consecución de información de interés para las tareas de minería de datos.</w:t>
+      </w:r>
+    </w:p>
+    <w:p>
+      <w:pPr>
+        <w:widowControl/>
+        <w:spacing w:after="160" w:line="240" w:lineRule="auto"/>
+        <w:jc w:val="both"/>
+        <w:rPr>
+          <w:rFonts w:asciiTheme="minorHAnsi" w:eastAsia="Times New Roman" w:hAnsiTheme="minorHAnsi" w:cstheme="minorHAnsi"/>
+          <w:color w:val="auto"/>
+          <w:sz w:val="24"/>
+          <w:szCs w:val="24"/>
+        </w:rPr>
+      </w:pPr>
+      <w:r>
+        <w:rPr>
+          <w:rFonts w:asciiTheme="minorHAnsi" w:eastAsia="Times New Roman" w:hAnsiTheme="minorHAnsi" w:cstheme="minorHAnsi"/>
+          <w:sz w:val="24"/>
+          <w:szCs w:val="24"/>
+        </w:rPr>
+        <w:t>En primera instancia el proceso de limpieza y transformación de los datos provenientes de las fuentes de datos estructurados ya mencionados se ejecutó en tres etapas:</w:t>
+      </w:r>
+    </w:p>
+    <w:p>
+      <w:pPr>
+        <w:widowControl/>
+        <w:numPr>
+          <w:ilvl w:val="0"/>
+          <w:numId w:val="18"/>
+        </w:numPr>
+        <w:spacing w:line="240" w:lineRule="auto"/>
+        <w:jc w:val="both"/>
+        <w:textAlignment w:val="baseline"/>
+        <w:rPr>
+          <w:rFonts w:asciiTheme="minorHAnsi" w:eastAsia="Times New Roman" w:hAnsiTheme="minorHAnsi" w:cstheme="minorHAnsi"/>
+          <w:b/>
+          <w:bCs/>
+          <w:sz w:val="24"/>
+          <w:szCs w:val="24"/>
+        </w:rPr>
+      </w:pPr>
+      <w:r>
+        <w:rPr>
+          <w:rFonts w:asciiTheme="minorHAnsi" w:eastAsia="Times New Roman" w:hAnsiTheme="minorHAnsi" w:cstheme="minorHAnsi"/>
+          <w:sz w:val="24"/>
+          <w:szCs w:val="24"/>
+        </w:rPr>
+        <w:t>Eliminación de campos nulos y corrección de valores.</w:t>
+      </w:r>
+    </w:p>
+    <w:p>
+      <w:pPr>
+        <w:widowControl/>
+        <w:numPr>
+          <w:ilvl w:val="0"/>
+          <w:numId w:val="18"/>
+        </w:numPr>
+        <w:spacing w:line="240" w:lineRule="auto"/>
+        <w:jc w:val="both"/>
+        <w:textAlignment w:val="baseline"/>
+        <w:rPr>
+          <w:rFonts w:asciiTheme="minorHAnsi" w:eastAsia="Times New Roman" w:hAnsiTheme="minorHAnsi" w:cstheme="minorHAnsi"/>
+          <w:b/>
+          <w:bCs/>
+          <w:sz w:val="24"/>
+          <w:szCs w:val="24"/>
+        </w:rPr>
+      </w:pPr>
+      <w:r>
+        <w:rPr>
+          <w:rFonts w:asciiTheme="minorHAnsi" w:eastAsia="Times New Roman" w:hAnsiTheme="minorHAnsi" w:cstheme="minorHAnsi"/>
+          <w:sz w:val="24"/>
+          <w:szCs w:val="24"/>
+        </w:rPr>
+        <w:t>Verificación y corrección de referencias.</w:t>
+      </w:r>
+    </w:p>
+    <w:p>
+      <w:pPr>
+        <w:widowControl/>
+        <w:numPr>
+          <w:ilvl w:val="0"/>
+          <w:numId w:val="18"/>
+        </w:numPr>
+        <w:spacing w:after="160" w:line="240" w:lineRule="auto"/>
+        <w:jc w:val="both"/>
+        <w:textAlignment w:val="baseline"/>
+        <w:rPr>
+          <w:rFonts w:asciiTheme="minorHAnsi" w:eastAsia="Times New Roman" w:hAnsiTheme="minorHAnsi" w:cstheme="minorHAnsi"/>
+          <w:b/>
+          <w:bCs/>
+          <w:sz w:val="24"/>
+          <w:szCs w:val="24"/>
+        </w:rPr>
+      </w:pPr>
+      <w:r>
+        <w:rPr>
+          <w:rFonts w:asciiTheme="minorHAnsi" w:eastAsia="Times New Roman" w:hAnsiTheme="minorHAnsi" w:cstheme="minorHAnsi"/>
+          <w:sz w:val="24"/>
+          <w:szCs w:val="24"/>
+        </w:rPr>
+        <w:t>Estandarización de valores y cálculo de nuevas columnas.</w:t>
+      </w:r>
+    </w:p>
+    <w:p>
+      <w:pPr>
+        <w:widowControl/>
+        <w:spacing w:after="160" w:line="240" w:lineRule="auto"/>
+        <w:jc w:val="both"/>
+        <w:rPr>
+          <w:rFonts w:asciiTheme="minorHAnsi" w:eastAsia="Times New Roman" w:hAnsiTheme="minorHAnsi" w:cstheme="minorHAnsi"/>
+          <w:color w:val="auto"/>
+          <w:sz w:val="24"/>
+          <w:szCs w:val="24"/>
+        </w:rPr>
+      </w:pPr>
+      <w:r>
+        <w:rPr>
+          <w:rFonts w:asciiTheme="minorHAnsi" w:eastAsia="Times New Roman" w:hAnsiTheme="minorHAnsi" w:cstheme="minorHAnsi"/>
+          <w:sz w:val="24"/>
+          <w:szCs w:val="24"/>
+        </w:rPr>
+        <w:t>Para la información no estructurada el proceso de transformación se ejecutó directamente sobre la etapa de extracción de los datos de las fuentes no estructuradas que se tuvieron disponibles al momento de ejecutar el ETL. Los pasos para esta extracción y transformación fueron los siguientes:</w:t>
+      </w:r>
+    </w:p>
+    <w:p>
+      <w:pPr>
+        <w:widowControl/>
+        <w:numPr>
+          <w:ilvl w:val="0"/>
+          <w:numId w:val="19"/>
+        </w:numPr>
+        <w:spacing w:line="240" w:lineRule="auto"/>
+        <w:jc w:val="both"/>
+        <w:textAlignment w:val="baseline"/>
+        <w:rPr>
+          <w:rFonts w:asciiTheme="minorHAnsi" w:eastAsia="Times New Roman" w:hAnsiTheme="minorHAnsi" w:cstheme="minorHAnsi"/>
+          <w:b/>
+          <w:bCs/>
+          <w:sz w:val="24"/>
+          <w:szCs w:val="24"/>
+        </w:rPr>
+      </w:pPr>
+      <w:r>
+        <w:rPr>
+          <w:rFonts w:asciiTheme="minorHAnsi" w:eastAsia="Times New Roman" w:hAnsiTheme="minorHAnsi" w:cstheme="minorHAnsi"/>
+          <w:sz w:val="24"/>
+          <w:szCs w:val="24"/>
+        </w:rPr>
+        <w:t>Extracción de Unidades de Opinión.</w:t>
+      </w:r>
+    </w:p>
+    <w:p>
+      <w:pPr>
+        <w:widowControl/>
+        <w:numPr>
+          <w:ilvl w:val="0"/>
+          <w:numId w:val="19"/>
+        </w:numPr>
+        <w:spacing w:line="240" w:lineRule="auto"/>
+        <w:jc w:val="both"/>
+        <w:textAlignment w:val="baseline"/>
+        <w:rPr>
+          <w:rFonts w:asciiTheme="minorHAnsi" w:eastAsia="Times New Roman" w:hAnsiTheme="minorHAnsi" w:cstheme="minorHAnsi"/>
+          <w:b/>
+          <w:bCs/>
+          <w:sz w:val="24"/>
+          <w:szCs w:val="24"/>
+        </w:rPr>
+      </w:pPr>
+      <w:r>
+        <w:rPr>
+          <w:rFonts w:asciiTheme="minorHAnsi" w:eastAsia="Times New Roman" w:hAnsiTheme="minorHAnsi" w:cstheme="minorHAnsi"/>
+          <w:sz w:val="24"/>
+          <w:szCs w:val="24"/>
+        </w:rPr>
+        <w:t xml:space="preserve">Clasificación de Unidad de Opinión (Definir si el usuario se </w:t>
+      </w:r>
+      <w:r>
+        <w:rPr>
+          <w:rFonts w:asciiTheme="minorHAnsi" w:eastAsia="Times New Roman" w:hAnsiTheme="minorHAnsi" w:cstheme="minorHAnsi"/>
+          <w:sz w:val="24"/>
+          <w:szCs w:val="24"/>
+        </w:rPr>
+        <w:t>contactó</w:t>
+      </w:r>
+      <w:r>
+        <w:rPr>
+          <w:rFonts w:asciiTheme="minorHAnsi" w:eastAsia="Times New Roman" w:hAnsiTheme="minorHAnsi" w:cstheme="minorHAnsi"/>
+          <w:sz w:val="24"/>
+          <w:szCs w:val="24"/>
+        </w:rPr>
+        <w:t xml:space="preserve"> para: solicitar un servicio o referirse a un servicio previamente prestado).</w:t>
+      </w:r>
+    </w:p>
+    <w:p>
+      <w:pPr>
+        <w:widowControl/>
+        <w:numPr>
+          <w:ilvl w:val="0"/>
+          <w:numId w:val="19"/>
+        </w:numPr>
+        <w:spacing w:line="240" w:lineRule="auto"/>
+        <w:jc w:val="both"/>
+        <w:textAlignment w:val="baseline"/>
+        <w:rPr>
+          <w:rFonts w:asciiTheme="minorHAnsi" w:eastAsia="Times New Roman" w:hAnsiTheme="minorHAnsi" w:cstheme="minorHAnsi"/>
+          <w:b/>
+          <w:bCs/>
+          <w:sz w:val="24"/>
+          <w:szCs w:val="24"/>
+        </w:rPr>
+      </w:pPr>
+      <w:r>
+        <w:rPr>
+          <w:rFonts w:asciiTheme="minorHAnsi" w:eastAsia="Times New Roman" w:hAnsiTheme="minorHAnsi" w:cstheme="minorHAnsi"/>
+          <w:sz w:val="24"/>
+          <w:szCs w:val="24"/>
+        </w:rPr>
+        <w:t>Otorgar valor a la Unidad de Opinión entre: opinión positiva, opinión neutra, opinión negativa (solo si la Unidad de Opinión se refiere a un servicio prestado previamente).</w:t>
+      </w:r>
+    </w:p>
+    <w:p>
+      <w:pPr>
+        <w:widowControl/>
+        <w:numPr>
+          <w:ilvl w:val="0"/>
+          <w:numId w:val="19"/>
+        </w:numPr>
+        <w:spacing w:after="160" w:line="240" w:lineRule="auto"/>
+        <w:jc w:val="both"/>
+        <w:textAlignment w:val="baseline"/>
+        <w:rPr>
+          <w:rFonts w:asciiTheme="minorHAnsi" w:eastAsia="Times New Roman" w:hAnsiTheme="minorHAnsi" w:cstheme="minorHAnsi"/>
+          <w:b/>
+          <w:bCs/>
+          <w:sz w:val="24"/>
+          <w:szCs w:val="24"/>
+        </w:rPr>
+      </w:pPr>
+      <w:r>
+        <w:rPr>
+          <w:rFonts w:asciiTheme="minorHAnsi" w:eastAsia="Times New Roman" w:hAnsiTheme="minorHAnsi" w:cstheme="minorHAnsi"/>
+          <w:sz w:val="24"/>
+          <w:szCs w:val="24"/>
+        </w:rPr>
+        <w:t>Migración de datos resultantes a Base de Datos relacional transitoria.</w:t>
+      </w:r>
+    </w:p>
+    <w:p>
+      <w:pPr>
+        <w:widowControl/>
+        <w:spacing w:after="160" w:line="240" w:lineRule="auto"/>
+        <w:jc w:val="both"/>
+        <w:rPr>
+          <w:rFonts w:asciiTheme="minorHAnsi" w:eastAsia="Times New Roman" w:hAnsiTheme="minorHAnsi" w:cstheme="minorHAnsi"/>
+          <w:color w:val="auto"/>
+          <w:sz w:val="24"/>
+          <w:szCs w:val="24"/>
+        </w:rPr>
+      </w:pPr>
+      <w:r>
+        <w:rPr>
+          <w:rFonts w:asciiTheme="minorHAnsi" w:eastAsia="Times New Roman" w:hAnsiTheme="minorHAnsi" w:cstheme="minorHAnsi"/>
+          <w:b/>
+          <w:bCs/>
+          <w:i/>
+          <w:iCs/>
+          <w:sz w:val="24"/>
+          <w:szCs w:val="24"/>
+        </w:rPr>
+        <w:t>Eliminación de Campos Nulos y Corrección de Valores</w:t>
+      </w:r>
+    </w:p>
+    <w:p>
+      <w:pPr>
+        <w:widowControl/>
+        <w:spacing w:after="160" w:line="240" w:lineRule="auto"/>
+        <w:jc w:val="both"/>
+        <w:rPr>
+          <w:rFonts w:asciiTheme="minorHAnsi" w:eastAsia="Times New Roman" w:hAnsiTheme="minorHAnsi" w:cstheme="minorHAnsi"/>
+          <w:color w:val="auto"/>
+          <w:sz w:val="24"/>
+          <w:szCs w:val="24"/>
+        </w:rPr>
+      </w:pPr>
+      <w:r>
+        <w:rPr>
+          <w:rFonts w:asciiTheme="minorHAnsi" w:eastAsia="Times New Roman" w:hAnsiTheme="minorHAnsi" w:cstheme="minorHAnsi"/>
+          <w:sz w:val="24"/>
+          <w:szCs w:val="24"/>
+        </w:rPr>
+        <w:t xml:space="preserve">Para este proceso se hizo uso de expresiones regulares (RegEx) construidas por medio de Scripts en </w:t>
+      </w:r>
+      <w:r>
+        <w:rPr>
+          <w:rFonts w:asciiTheme="minorHAnsi" w:eastAsia="Times New Roman" w:hAnsiTheme="minorHAnsi" w:cstheme="minorHAnsi"/>
+          <w:b/>
+          <w:bCs/>
+          <w:sz w:val="24"/>
+          <w:szCs w:val="24"/>
+        </w:rPr>
+        <w:t>PHP</w:t>
+      </w:r>
+      <w:r>
+        <w:rPr>
+          <w:rFonts w:asciiTheme="minorHAnsi" w:eastAsia="Times New Roman" w:hAnsiTheme="minorHAnsi" w:cstheme="minorHAnsi"/>
+          <w:sz w:val="24"/>
+          <w:szCs w:val="24"/>
+        </w:rPr>
+        <w:t xml:space="preserve"> que permitieron la detección de elementos al interior de los valores registrados en las fuentes de datos consultadas, tales como fechas mal formateadas, nombres de instituciones o especialistas con caracteres especiales, así como especialidades en el sector salud que fueron extraídas de la fuente con valores incorrectos para el tipo que les había sido asignado en la dimensión donde serían almacenados estos datos.</w:t>
+      </w:r>
+    </w:p>
+    <w:p>
+      <w:pPr>
+        <w:widowControl/>
+        <w:spacing w:after="160" w:line="240" w:lineRule="auto"/>
+        <w:jc w:val="both"/>
+        <w:rPr>
+          <w:rFonts w:asciiTheme="minorHAnsi" w:eastAsia="Times New Roman" w:hAnsiTheme="minorHAnsi" w:cstheme="minorHAnsi"/>
+          <w:color w:val="auto"/>
+          <w:sz w:val="24"/>
+          <w:szCs w:val="24"/>
+        </w:rPr>
+      </w:pPr>
+      <w:r>
+        <w:rPr>
+          <w:rFonts w:asciiTheme="minorHAnsi" w:eastAsia="Times New Roman" w:hAnsiTheme="minorHAnsi" w:cstheme="minorHAnsi"/>
+          <w:b/>
+          <w:bCs/>
+          <w:i/>
+          <w:iCs/>
+          <w:sz w:val="24"/>
+          <w:szCs w:val="24"/>
+        </w:rPr>
+        <w:t>Verificación y Corrección de Referencias</w:t>
+      </w:r>
+    </w:p>
+    <w:p>
+      <w:pPr>
+        <w:widowControl/>
+        <w:spacing w:after="160" w:line="240" w:lineRule="auto"/>
+        <w:jc w:val="both"/>
+        <w:rPr>
+          <w:rFonts w:asciiTheme="minorHAnsi" w:eastAsia="Times New Roman" w:hAnsiTheme="minorHAnsi" w:cstheme="minorHAnsi"/>
+          <w:color w:val="auto"/>
+          <w:sz w:val="24"/>
+          <w:szCs w:val="24"/>
+        </w:rPr>
+      </w:pPr>
+      <w:r>
+        <w:rPr>
+          <w:rFonts w:asciiTheme="minorHAnsi" w:eastAsia="Times New Roman" w:hAnsiTheme="minorHAnsi" w:cstheme="minorHAnsi"/>
+          <w:sz w:val="24"/>
+          <w:szCs w:val="24"/>
+        </w:rPr>
+        <w:t xml:space="preserve">Para esta fase también fueron elaborados Scripts en PHP que permitieron recorrer todos registros con los que posteriormente las tablas de hechos serían pobladas y fueron verificadas las referencias a las dimensiones a las cuales las diferentes tablas de hechos estarían enlazadas (i.e. especialistas, vendedores o instituciones inexistentes, solicitud de citas o </w:t>
+      </w:r>
+      <w:r>
+        <w:rPr>
+          <w:rFonts w:asciiTheme="minorHAnsi" w:eastAsia="Times New Roman" w:hAnsiTheme="minorHAnsi" w:cstheme="minorHAnsi"/>
+          <w:sz w:val="24"/>
+          <w:szCs w:val="24"/>
+        </w:rPr>
+        <w:lastRenderedPageBreak/>
+        <w:t>registro de afiliaciones en fechas erróneas como fechas posteriores a la fecha calendario actual al momento de realizar el ETL). Vale la pena considerar que para este proceso se realizó una revisión más exhaustiva ya que la mayoría de los errores de limpieza presentes en esta etapa fueron causadas por referencias fallidas.</w:t>
+      </w:r>
+    </w:p>
+    <w:p>
+      <w:pPr>
+        <w:widowControl/>
+        <w:spacing w:after="160" w:line="240" w:lineRule="auto"/>
+        <w:jc w:val="both"/>
+        <w:rPr>
+          <w:rFonts w:asciiTheme="minorHAnsi" w:eastAsia="Times New Roman" w:hAnsiTheme="minorHAnsi" w:cstheme="minorHAnsi"/>
+          <w:color w:val="auto"/>
+          <w:sz w:val="24"/>
+          <w:szCs w:val="24"/>
+        </w:rPr>
+      </w:pPr>
+      <w:r>
+        <w:rPr>
+          <w:rFonts w:asciiTheme="minorHAnsi" w:eastAsia="Times New Roman" w:hAnsiTheme="minorHAnsi" w:cstheme="minorHAnsi"/>
+          <w:b/>
+          <w:bCs/>
+          <w:i/>
+          <w:iCs/>
+          <w:sz w:val="24"/>
+          <w:szCs w:val="24"/>
+        </w:rPr>
+        <w:t>Estandarización de Valores y Cálculo de Nuevas Columnas</w:t>
+      </w:r>
+    </w:p>
+    <w:p>
+      <w:pPr>
+        <w:widowControl/>
+        <w:spacing w:after="160" w:line="240" w:lineRule="auto"/>
+        <w:jc w:val="both"/>
+        <w:rPr>
+          <w:rFonts w:asciiTheme="minorHAnsi" w:eastAsia="Times New Roman" w:hAnsiTheme="minorHAnsi" w:cstheme="minorHAnsi"/>
+          <w:color w:val="auto"/>
+          <w:sz w:val="24"/>
+          <w:szCs w:val="24"/>
+        </w:rPr>
+      </w:pPr>
+      <w:r>
+        <w:rPr>
+          <w:rFonts w:asciiTheme="minorHAnsi" w:eastAsia="Times New Roman" w:hAnsiTheme="minorHAnsi" w:cstheme="minorHAnsi"/>
+          <w:sz w:val="24"/>
+          <w:szCs w:val="24"/>
+        </w:rPr>
+        <w:t>Finalmente se asignan rangos para los campos de algunas de las dimensiones como la dimensión demografía y los valores de los registros que en esta serán insertados para que cumplan con los estándares definidos (i.e. definir género como ‘M’ y ‘F’ reemplazando valores de ‘Hombre’ y ‘Mujer’ registrados en la tabla inicial de datos, Se establecen rangos de edad y de ingresos reemplazando los valores netos de edad y de ingresos registrados inicialmente). Así mismo en esta etapa se hizo el cálculo de totales de acuerdo al grado de granularidad definido para cada tabla de hechos y también de los KPI’s necesarios para calcular el rendimiento de la organización en los tiempos de atención al cliente así como los medidores obtenidos de las comunicaciones directas con el cliente en torno a servicios solicitados con mayor frecuencia y medidores de satisfacción.</w:t>
+      </w:r>
+    </w:p>
+    <w:p>
+      <w:pPr>
+        <w:widowControl/>
+        <w:spacing w:after="160" w:line="240" w:lineRule="auto"/>
+        <w:jc w:val="center"/>
+        <w:rPr>
+          <w:rFonts w:asciiTheme="minorHAnsi" w:eastAsia="Times New Roman" w:hAnsiTheme="minorHAnsi" w:cstheme="minorHAnsi"/>
+          <w:color w:val="auto"/>
+          <w:sz w:val="24"/>
+          <w:szCs w:val="24"/>
+        </w:rPr>
+      </w:pPr>
+      <w:r>
+        <w:rPr>
+          <w:rFonts w:asciiTheme="minorHAnsi" w:eastAsia="Times New Roman" w:hAnsiTheme="minorHAnsi" w:cstheme="minorHAnsi"/>
+          <w:noProof/>
+          <w:sz w:val="24"/>
+          <w:szCs w:val="24"/>
+        </w:rPr>
+        <w:drawing>
+          <wp:inline distT="0" distB="0" distL="0" distR="0">
+            <wp:extent cx="4387215" cy="2424430"/>
+            <wp:effectExtent l="0" t="0" r="0" b="0"/>
+            <wp:docPr id="6" name="Imagen 6" descr="https://lh4.googleusercontent.com/KVrTrTseBJZuKWmo85s3-A7A6QMIheZVANZxornQUeMkJjgVUuCs7Rkk3O-MW_km3VqtZc5Tbco-pm1ZPB5YcBFktTJPzbRnkOKWdvPJI_3LWL9gq5oHpDt2UoCWorZDuGodwqIF"/>
+            <wp:cNvGraphicFramePr>
+              <a:graphicFrameLocks xmlns:a="http://schemas.openxmlformats.org/drawingml/2006/main" noChangeAspect="1"/>
+            </wp:cNvGraphicFramePr>
+            <a:graphic xmlns:a="http://schemas.openxmlformats.org/drawingml/2006/main">
+              <a:graphicData uri="http://schemas.openxmlformats.org/drawingml/2006/picture">
+                <pic:pic xmlns:pic="http://schemas.openxmlformats.org/drawingml/2006/picture">
+                  <pic:nvPicPr>
+                    <pic:cNvPr id="0" name="Picture 1" descr="https://lh4.googleusercontent.com/KVrTrTseBJZuKWmo85s3-A7A6QMIheZVANZxornQUeMkJjgVUuCs7Rkk3O-MW_km3VqtZc5Tbco-pm1ZPB5YcBFktTJPzbRnkOKWdvPJI_3LWL9gq5oHpDt2UoCWorZDuGodwqIF"/>
+                    <pic:cNvPicPr>
+                      <a:picLocks noChangeAspect="1" noChangeArrowheads="1"/>
+                    </pic:cNvPicPr>
+                  </pic:nvPicPr>
+                  <pic:blipFill>
+                    <a:blip r:embed="rId15">
+                      <a:extLst>
+                        <a:ext uri="{28A0092B-C50C-407E-A947-70E740481C1C}">
+                          <a14:useLocalDpi xmlns:a14="http://schemas.microsoft.com/office/drawing/2010/main" val="0"/>
+                        </a:ext>
+                      </a:extLst>
+                    </a:blip>
+                    <a:srcRect/>
+                    <a:stretch>
+                      <a:fillRect/>
+                    </a:stretch>
+                  </pic:blipFill>
+                  <pic:spPr bwMode="auto">
+                    <a:xfrm>
+                      <a:off x="0" y="0"/>
+                      <a:ext cx="4387215" cy="2424430"/>
+                    </a:xfrm>
+                    <a:prstGeom prst="rect">
+                      <a:avLst/>
+                    </a:prstGeom>
+                    <a:noFill/>
+                    <a:ln>
+                      <a:noFill/>
+                    </a:ln>
+                  </pic:spPr>
+                </pic:pic>
+              </a:graphicData>
+            </a:graphic>
+          </wp:inline>
+        </w:drawing>
+      </w:r>
+    </w:p>
+    <w:p>
+      <w:pPr>
+        <w:widowControl/>
+        <w:spacing w:after="160" w:line="240" w:lineRule="auto"/>
+        <w:jc w:val="center"/>
+        <w:rPr>
+          <w:rFonts w:asciiTheme="minorHAnsi" w:eastAsia="Times New Roman" w:hAnsiTheme="minorHAnsi" w:cstheme="minorHAnsi"/>
+          <w:color w:val="auto"/>
+          <w:sz w:val="24"/>
+          <w:szCs w:val="24"/>
+        </w:rPr>
+      </w:pPr>
+      <w:r>
+        <w:rPr>
+          <w:rFonts w:asciiTheme="minorHAnsi" w:eastAsia="Times New Roman" w:hAnsiTheme="minorHAnsi" w:cstheme="minorHAnsi"/>
+          <w:sz w:val="24"/>
+          <w:szCs w:val="24"/>
+        </w:rPr>
+        <w:t>Figura x.x Proceso de Integración para Información Estructurada</w:t>
+      </w:r>
+    </w:p>
+    <w:p>
+      <w:pPr>
+        <w:widowControl/>
+        <w:spacing w:after="160" w:line="240" w:lineRule="auto"/>
+        <w:jc w:val="both"/>
+        <w:rPr>
+          <w:rFonts w:asciiTheme="minorHAnsi" w:eastAsia="Times New Roman" w:hAnsiTheme="minorHAnsi" w:cstheme="minorHAnsi"/>
+          <w:color w:val="auto"/>
+          <w:sz w:val="24"/>
+          <w:szCs w:val="24"/>
+        </w:rPr>
+      </w:pPr>
+      <w:r>
+        <w:rPr>
+          <w:rFonts w:asciiTheme="minorHAnsi" w:eastAsia="Times New Roman" w:hAnsiTheme="minorHAnsi" w:cstheme="minorHAnsi"/>
+          <w:sz w:val="24"/>
+          <w:szCs w:val="24"/>
+        </w:rPr>
+        <w:t>Debido al pre-procesamiento al que debe ser sometida la información no estructurada antes de poder ser integrada con la información estructurada, la estructura de la etapa de limpieza es distinta para las llamadas telefónicas, correos electrónicos y toda la información que se recopiló de comunicaciones directas con el cliente.</w:t>
+      </w:r>
+    </w:p>
+    <w:p>
+      <w:pPr>
+        <w:widowControl/>
+        <w:spacing w:after="160" w:line="240" w:lineRule="auto"/>
+        <w:jc w:val="center"/>
+        <w:rPr>
+          <w:rFonts w:asciiTheme="minorHAnsi" w:eastAsia="Times New Roman" w:hAnsiTheme="minorHAnsi" w:cstheme="minorHAnsi"/>
+          <w:color w:val="auto"/>
+          <w:sz w:val="24"/>
+          <w:szCs w:val="24"/>
+        </w:rPr>
+      </w:pPr>
+      <w:r>
+        <w:rPr>
+          <w:rFonts w:asciiTheme="minorHAnsi" w:eastAsia="Times New Roman" w:hAnsiTheme="minorHAnsi" w:cstheme="minorHAnsi"/>
+          <w:b/>
+          <w:bCs/>
+          <w:noProof/>
+          <w:sz w:val="24"/>
+          <w:szCs w:val="24"/>
+        </w:rPr>
+        <w:drawing>
+          <wp:inline distT="0" distB="0" distL="0" distR="0">
+            <wp:extent cx="5704385" cy="1736333"/>
+            <wp:effectExtent l="0" t="0" r="0" b="0"/>
+            <wp:docPr id="5" name="Imagen 5" descr="https://lh3.googleusercontent.com/fKmcpiiJP1DDsMsP0H36CxX8IgZa3TcNHvoec7MI2OcTOc6Ol149sPL5Z9ED3r-BiiAfdLTUwIVTk_ELmw6i860SefKCPK-W0Vm1Vl5A_scwgX1Y-D_sUWHoaG5Y-BbqgUqLi1wI"/>
+            <wp:cNvGraphicFramePr>
+              <a:graphicFrameLocks xmlns:a="http://schemas.openxmlformats.org/drawingml/2006/main" noChangeAspect="1"/>
+            </wp:cNvGraphicFramePr>
+            <a:graphic xmlns:a="http://schemas.openxmlformats.org/drawingml/2006/main">
+              <a:graphicData uri="http://schemas.openxmlformats.org/drawingml/2006/picture">
+                <pic:pic xmlns:pic="http://schemas.openxmlformats.org/drawingml/2006/picture">
+                  <pic:nvPicPr>
+                    <pic:cNvPr id="0" name="Picture 2" descr="https://lh3.googleusercontent.com/fKmcpiiJP1DDsMsP0H36CxX8IgZa3TcNHvoec7MI2OcTOc6Ol149sPL5Z9ED3r-BiiAfdLTUwIVTk_ELmw6i860SefKCPK-W0Vm1Vl5A_scwgX1Y-D_sUWHoaG5Y-BbqgUqLi1wI"/>
+                    <pic:cNvPicPr>
+                      <a:picLocks noChangeAspect="1" noChangeArrowheads="1"/>
+                    </pic:cNvPicPr>
+                  </pic:nvPicPr>
+                  <pic:blipFill>
+                    <a:blip r:embed="rId16" cstate="print">
+                      <a:extLst>
+                        <a:ext uri="{28A0092B-C50C-407E-A947-70E740481C1C}">
+                          <a14:useLocalDpi xmlns:a14="http://schemas.microsoft.com/office/drawing/2010/main" val="0"/>
+                        </a:ext>
+                      </a:extLst>
+                    </a:blip>
+                    <a:srcRect/>
+                    <a:stretch>
+                      <a:fillRect/>
+                    </a:stretch>
+                  </pic:blipFill>
+                  <pic:spPr bwMode="auto">
+                    <a:xfrm>
+                      <a:off x="0" y="0"/>
+                      <a:ext cx="5736888" cy="1746226"/>
+                    </a:xfrm>
+                    <a:prstGeom prst="rect">
+                      <a:avLst/>
+                    </a:prstGeom>
+                    <a:noFill/>
+                    <a:ln>
+                      <a:noFill/>
+                    </a:ln>
+                  </pic:spPr>
+                </pic:pic>
+              </a:graphicData>
+            </a:graphic>
+          </wp:inline>
+        </w:drawing>
+      </w:r>
+    </w:p>
+    <w:p>
+      <w:pPr>
+        <w:widowControl/>
+        <w:spacing w:after="160" w:line="240" w:lineRule="auto"/>
+        <w:jc w:val="center"/>
+        <w:rPr>
+          <w:rFonts w:asciiTheme="minorHAnsi" w:eastAsia="Times New Roman" w:hAnsiTheme="minorHAnsi" w:cstheme="minorHAnsi"/>
+          <w:color w:val="auto"/>
+          <w:sz w:val="24"/>
+          <w:szCs w:val="24"/>
+        </w:rPr>
+      </w:pPr>
+      <w:r>
+        <w:rPr>
+          <w:rFonts w:asciiTheme="minorHAnsi" w:eastAsia="Times New Roman" w:hAnsiTheme="minorHAnsi" w:cstheme="minorHAnsi"/>
+          <w:sz w:val="24"/>
+          <w:szCs w:val="24"/>
+        </w:rPr>
+        <w:t>Figura x.x Proceso de Integración para Información No Estructurada</w:t>
+      </w:r>
+    </w:p>
+    <w:p>
+      <w:pPr>
+        <w:widowControl/>
+        <w:spacing w:after="160" w:line="240" w:lineRule="auto"/>
+        <w:jc w:val="both"/>
+        <w:rPr>
+          <w:rFonts w:asciiTheme="minorHAnsi" w:eastAsia="Times New Roman" w:hAnsiTheme="minorHAnsi" w:cstheme="minorHAnsi"/>
+          <w:color w:val="auto"/>
+          <w:sz w:val="24"/>
+          <w:szCs w:val="24"/>
+        </w:rPr>
+      </w:pPr>
+      <w:r>
+        <w:rPr>
+          <w:rFonts w:asciiTheme="minorHAnsi" w:eastAsia="Times New Roman" w:hAnsiTheme="minorHAnsi" w:cstheme="minorHAnsi"/>
+          <w:b/>
+          <w:bCs/>
+          <w:sz w:val="24"/>
+          <w:szCs w:val="24"/>
+        </w:rPr>
+        <w:lastRenderedPageBreak/>
+        <w:t>3.2 Modelamiento y almacenamiento</w:t>
+      </w:r>
+    </w:p>
+    <w:p>
+      <w:pPr>
+        <w:widowControl/>
+        <w:spacing w:after="160" w:line="240" w:lineRule="auto"/>
+        <w:jc w:val="both"/>
+        <w:rPr>
+          <w:rFonts w:asciiTheme="minorHAnsi" w:eastAsia="Times New Roman" w:hAnsiTheme="minorHAnsi" w:cstheme="minorHAnsi"/>
+          <w:color w:val="auto"/>
+          <w:sz w:val="24"/>
+          <w:szCs w:val="24"/>
+        </w:rPr>
+      </w:pPr>
+      <w:r>
+        <w:rPr>
+          <w:rFonts w:asciiTheme="minorHAnsi" w:eastAsia="Times New Roman" w:hAnsiTheme="minorHAnsi" w:cstheme="minorHAnsi"/>
+          <w:sz w:val="24"/>
+          <w:szCs w:val="24"/>
+        </w:rPr>
+        <w:t>Para modelar los procesos que aquí serán ilustrados fue necesaria la construcción de siete tablas de hechos y catorce tablas de dimensión que entre sí se interrelacionan en siete datamarts que terminan componiendo la Bodega de Datos bajo la cual se realizó el presente estudio.</w:t>
+      </w:r>
+    </w:p>
+    <w:tbl>
+      <w:tblPr>
+        <w:tblStyle w:val="Tabladecuadrcula5oscura-nfasis3"/>
+        <w:tblW w:w="0" w:type="auto"/>
+        <w:tblLook w:val="04A0" w:firstRow="1" w:lastRow="0" w:firstColumn="1" w:lastColumn="0" w:noHBand="0" w:noVBand="1"/>
+      </w:tblPr>
+      <w:tblGrid>
+        <w:gridCol w:w="2154"/>
+        <w:gridCol w:w="6865"/>
+      </w:tblGrid>
+      <w:tr>
+        <w:trPr>
+          <w:cnfStyle w:val="100000000000" w:firstRow="1" w:lastRow="0" w:firstColumn="0" w:lastColumn="0" w:oddVBand="0" w:evenVBand="0" w:oddHBand="0" w:evenHBand="0" w:firstRowFirstColumn="0" w:firstRowLastColumn="0" w:lastRowFirstColumn="0" w:lastRowLastColumn="0"/>
+          <w:trHeight w:val="400"/>
+        </w:trPr>
+        <w:tc>
+          <w:tcPr>
+            <w:cnfStyle w:val="001000000000" w:firstRow="0" w:lastRow="0" w:firstColumn="1" w:lastColumn="0" w:oddVBand="0" w:evenVBand="0" w:oddHBand="0" w:evenHBand="0" w:firstRowFirstColumn="0" w:firstRowLastColumn="0" w:lastRowFirstColumn="0" w:lastRowLastColumn="0"/>
+            <w:tcW w:w="0" w:type="auto"/>
+            <w:gridSpan w:val="2"/>
+            <w:hideMark/>
+          </w:tcPr>
+          <w:p>
+            <w:pPr>
+              <w:widowControl/>
+              <w:jc w:val="center"/>
+              <w:rPr>
+                <w:rFonts w:asciiTheme="minorHAnsi" w:eastAsia="Times New Roman" w:hAnsiTheme="minorHAnsi" w:cstheme="minorHAnsi"/>
+                <w:color w:val="auto"/>
+                <w:sz w:val="24"/>
+                <w:szCs w:val="24"/>
+              </w:rPr>
+            </w:pPr>
+            <w:r>
+              <w:rPr>
+                <w:rFonts w:asciiTheme="minorHAnsi" w:eastAsia="Times New Roman" w:hAnsiTheme="minorHAnsi" w:cstheme="minorHAnsi"/>
+                <w:sz w:val="24"/>
+                <w:szCs w:val="24"/>
+              </w:rPr>
+              <w:t>TABLAS DE DIMENSIÓN</w:t>
+            </w:r>
+          </w:p>
+        </w:tc>
+      </w:tr>
+      <w:tr>
+        <w:trPr>
+          <w:cnfStyle w:val="000000100000" w:firstRow="0" w:lastRow="0" w:firstColumn="0" w:lastColumn="0" w:oddVBand="0" w:evenVBand="0" w:oddHBand="1" w:evenHBand="0" w:firstRowFirstColumn="0" w:firstRowLastColumn="0" w:lastRowFirstColumn="0" w:lastRowLastColumn="0"/>
+        </w:trPr>
+        <w:tc>
+          <w:tcPr>
+            <w:cnfStyle w:val="001000000000" w:firstRow="0" w:lastRow="0" w:firstColumn="1" w:lastColumn="0" w:oddVBand="0" w:evenVBand="0" w:oddHBand="0" w:evenHBand="0" w:firstRowFirstColumn="0" w:firstRowLastColumn="0" w:lastRowFirstColumn="0" w:lastRowLastColumn="0"/>
+            <w:tcW w:w="0" w:type="auto"/>
+            <w:hideMark/>
+          </w:tcPr>
+          <w:p>
+            <w:pPr>
+              <w:widowControl/>
+              <w:jc w:val="center"/>
+              <w:rPr>
+                <w:rFonts w:asciiTheme="minorHAnsi" w:eastAsia="Times New Roman" w:hAnsiTheme="minorHAnsi" w:cstheme="minorHAnsi"/>
+                <w:b w:val="0"/>
+                <w:color w:val="000000" w:themeColor="text1"/>
+                <w:sz w:val="24"/>
+                <w:szCs w:val="24"/>
+                <w14:shadow w14:blurRad="38100" w14:dist="19050" w14:dir="2700000" w14:sx="100000" w14:sy="100000" w14:kx="0" w14:ky="0" w14:algn="tl">
+                  <w14:schemeClr w14:val="dk1">
+                    <w14:alpha w14:val="60000"/>
+                  </w14:schemeClr>
+                </w14:shadow>
+                <w14:textOutline w14:w="0" w14:cap="flat" w14:cmpd="sng" w14:algn="ctr">
+                  <w14:noFill/>
+                  <w14:prstDash w14:val="solid"/>
+                  <w14:round/>
+                </w14:textOutline>
+              </w:rPr>
+            </w:pPr>
+            <w:r>
+              <w:rPr>
+                <w:rFonts w:asciiTheme="minorHAnsi" w:eastAsia="Times New Roman" w:hAnsiTheme="minorHAnsi" w:cstheme="minorHAnsi"/>
+                <w:b w:val="0"/>
+                <w:color w:val="000000" w:themeColor="text1"/>
+                <w:sz w:val="24"/>
+                <w:szCs w:val="24"/>
+                <w14:shadow w14:blurRad="38100" w14:dist="19050" w14:dir="2700000" w14:sx="100000" w14:sy="100000" w14:kx="0" w14:ky="0" w14:algn="tl">
+                  <w14:schemeClr w14:val="dk1">
+                    <w14:alpha w14:val="60000"/>
+                  </w14:schemeClr>
+                </w14:shadow>
+                <w14:textOutline w14:w="0" w14:cap="flat" w14:cmpd="sng" w14:algn="ctr">
+                  <w14:noFill/>
+                  <w14:prstDash w14:val="solid"/>
+                  <w14:round/>
+                </w14:textOutline>
+              </w:rPr>
+              <w:t>Nombre</w:t>
+            </w:r>
+          </w:p>
+        </w:tc>
+        <w:tc>
+          <w:tcPr>
+            <w:tcW w:w="0" w:type="auto"/>
+            <w:hideMark/>
+          </w:tcPr>
+          <w:p>
+            <w:pPr>
+              <w:widowControl/>
+              <w:jc w:val="center"/>
+              <w:cnfStyle w:val="000000100000" w:firstRow="0" w:lastRow="0" w:firstColumn="0" w:lastColumn="0" w:oddVBand="0" w:evenVBand="0" w:oddHBand="1" w:evenHBand="0" w:firstRowFirstColumn="0" w:firstRowLastColumn="0" w:lastRowFirstColumn="0" w:lastRowLastColumn="0"/>
+              <w:rPr>
+                <w:rFonts w:asciiTheme="minorHAnsi" w:eastAsia="Times New Roman" w:hAnsiTheme="minorHAnsi" w:cstheme="minorHAnsi"/>
+                <w:color w:val="auto"/>
+                <w:sz w:val="24"/>
+                <w:szCs w:val="24"/>
+              </w:rPr>
+            </w:pPr>
+            <w:r>
+              <w:rPr>
+                <w:rFonts w:asciiTheme="minorHAnsi" w:eastAsia="Times New Roman" w:hAnsiTheme="minorHAnsi" w:cstheme="minorHAnsi"/>
+                <w:b/>
+                <w:bCs/>
+                <w:sz w:val="24"/>
+                <w:szCs w:val="24"/>
+              </w:rPr>
+              <w:t>Descripción</w:t>
+            </w:r>
+          </w:p>
+        </w:tc>
+      </w:tr>
+      <w:tr>
+        <w:tc>
+          <w:tcPr>
+            <w:cnfStyle w:val="001000000000" w:firstRow="0" w:lastRow="0" w:firstColumn="1" w:lastColumn="0" w:oddVBand="0" w:evenVBand="0" w:oddHBand="0" w:evenHBand="0" w:firstRowFirstColumn="0" w:firstRowLastColumn="0" w:lastRowFirstColumn="0" w:lastRowLastColumn="0"/>
+            <w:tcW w:w="0" w:type="auto"/>
+            <w:vAlign w:val="center"/>
+            <w:hideMark/>
+          </w:tcPr>
+          <w:p>
+            <w:pPr>
+              <w:widowControl/>
+              <w:jc w:val="center"/>
+              <w:rPr>
+                <w:rFonts w:asciiTheme="minorHAnsi" w:eastAsia="Times New Roman" w:hAnsiTheme="minorHAnsi" w:cstheme="minorHAnsi"/>
+                <w:color w:val="auto"/>
+                <w:sz w:val="24"/>
+                <w:szCs w:val="24"/>
+              </w:rPr>
+            </w:pPr>
+            <w:r>
+              <w:rPr>
+                <w:rFonts w:asciiTheme="minorHAnsi" w:eastAsia="Times New Roman" w:hAnsiTheme="minorHAnsi" w:cstheme="minorHAnsi"/>
+                <w:i/>
+                <w:iCs/>
+                <w:sz w:val="24"/>
+                <w:szCs w:val="24"/>
+              </w:rPr>
+              <w:t>dim_ciudad</w:t>
+            </w:r>
+          </w:p>
+        </w:tc>
+        <w:tc>
+          <w:tcPr>
+            <w:tcW w:w="0" w:type="auto"/>
+            <w:hideMark/>
+          </w:tcPr>
+          <w:p>
+            <w:pPr>
+              <w:widowControl/>
+              <w:jc w:val="both"/>
+              <w:cnfStyle w:val="000000000000" w:firstRow="0" w:lastRow="0" w:firstColumn="0" w:lastColumn="0" w:oddVBand="0" w:evenVBand="0" w:oddHBand="0" w:evenHBand="0" w:firstRowFirstColumn="0" w:firstRowLastColumn="0" w:lastRowFirstColumn="0" w:lastRowLastColumn="0"/>
+              <w:rPr>
+                <w:rFonts w:asciiTheme="minorHAnsi" w:eastAsia="Times New Roman" w:hAnsiTheme="minorHAnsi" w:cstheme="minorHAnsi"/>
+                <w:color w:val="auto"/>
+                <w:sz w:val="24"/>
+                <w:szCs w:val="24"/>
+              </w:rPr>
+            </w:pPr>
+            <w:r>
+              <w:rPr>
+                <w:rFonts w:asciiTheme="minorHAnsi" w:eastAsia="Times New Roman" w:hAnsiTheme="minorHAnsi" w:cstheme="minorHAnsi"/>
+                <w:sz w:val="24"/>
+                <w:szCs w:val="24"/>
+              </w:rPr>
+              <w:t>Esta tabla contiene la información de las ciudades donde opera la organización.</w:t>
+            </w:r>
+          </w:p>
+        </w:tc>
+      </w:tr>
+      <w:tr>
+        <w:trPr>
+          <w:cnfStyle w:val="000000100000" w:firstRow="0" w:lastRow="0" w:firstColumn="0" w:lastColumn="0" w:oddVBand="0" w:evenVBand="0" w:oddHBand="1" w:evenHBand="0" w:firstRowFirstColumn="0" w:firstRowLastColumn="0" w:lastRowFirstColumn="0" w:lastRowLastColumn="0"/>
+        </w:trPr>
+        <w:tc>
+          <w:tcPr>
+            <w:cnfStyle w:val="001000000000" w:firstRow="0" w:lastRow="0" w:firstColumn="1" w:lastColumn="0" w:oddVBand="0" w:evenVBand="0" w:oddHBand="0" w:evenHBand="0" w:firstRowFirstColumn="0" w:firstRowLastColumn="0" w:lastRowFirstColumn="0" w:lastRowLastColumn="0"/>
+            <w:tcW w:w="0" w:type="auto"/>
+            <w:vAlign w:val="center"/>
+            <w:hideMark/>
+          </w:tcPr>
+          <w:p>
+            <w:pPr>
+              <w:widowControl/>
+              <w:jc w:val="center"/>
+              <w:rPr>
+                <w:rFonts w:asciiTheme="minorHAnsi" w:eastAsia="Times New Roman" w:hAnsiTheme="minorHAnsi" w:cstheme="minorHAnsi"/>
+                <w:color w:val="auto"/>
+                <w:sz w:val="24"/>
+                <w:szCs w:val="24"/>
+              </w:rPr>
+            </w:pPr>
+            <w:r>
+              <w:rPr>
+                <w:rFonts w:asciiTheme="minorHAnsi" w:eastAsia="Times New Roman" w:hAnsiTheme="minorHAnsi" w:cstheme="minorHAnsi"/>
+                <w:i/>
+                <w:iCs/>
+                <w:sz w:val="24"/>
+                <w:szCs w:val="24"/>
+              </w:rPr>
+              <w:t>dim_demografía</w:t>
+            </w:r>
+          </w:p>
+        </w:tc>
+        <w:tc>
+          <w:tcPr>
+            <w:tcW w:w="0" w:type="auto"/>
+            <w:hideMark/>
+          </w:tcPr>
+          <w:p>
+            <w:pPr>
+              <w:widowControl/>
+              <w:jc w:val="both"/>
+              <w:cnfStyle w:val="000000100000" w:firstRow="0" w:lastRow="0" w:firstColumn="0" w:lastColumn="0" w:oddVBand="0" w:evenVBand="0" w:oddHBand="1" w:evenHBand="0" w:firstRowFirstColumn="0" w:firstRowLastColumn="0" w:lastRowFirstColumn="0" w:lastRowLastColumn="0"/>
+              <w:rPr>
+                <w:rFonts w:asciiTheme="minorHAnsi" w:eastAsia="Times New Roman" w:hAnsiTheme="minorHAnsi" w:cstheme="minorHAnsi"/>
+                <w:color w:val="auto"/>
+                <w:sz w:val="24"/>
+                <w:szCs w:val="24"/>
+              </w:rPr>
+            </w:pPr>
+            <w:r>
+              <w:rPr>
+                <w:rFonts w:asciiTheme="minorHAnsi" w:eastAsia="Times New Roman" w:hAnsiTheme="minorHAnsi" w:cstheme="minorHAnsi"/>
+                <w:sz w:val="24"/>
+                <w:szCs w:val="24"/>
+              </w:rPr>
+              <w:t>Esta tabla contiene los perfiles demográficos establecidos para la realización de este estudio.</w:t>
+            </w:r>
+          </w:p>
+        </w:tc>
+      </w:tr>
+      <w:tr>
+        <w:tc>
+          <w:tcPr>
+            <w:cnfStyle w:val="001000000000" w:firstRow="0" w:lastRow="0" w:firstColumn="1" w:lastColumn="0" w:oddVBand="0" w:evenVBand="0" w:oddHBand="0" w:evenHBand="0" w:firstRowFirstColumn="0" w:firstRowLastColumn="0" w:lastRowFirstColumn="0" w:lastRowLastColumn="0"/>
+            <w:tcW w:w="0" w:type="auto"/>
+            <w:vAlign w:val="center"/>
+            <w:hideMark/>
+          </w:tcPr>
+          <w:p>
+            <w:pPr>
+              <w:widowControl/>
+              <w:jc w:val="center"/>
+              <w:rPr>
+                <w:rFonts w:asciiTheme="minorHAnsi" w:eastAsia="Times New Roman" w:hAnsiTheme="minorHAnsi" w:cstheme="minorHAnsi"/>
+                <w:color w:val="auto"/>
+                <w:sz w:val="24"/>
+                <w:szCs w:val="24"/>
+              </w:rPr>
+            </w:pPr>
+            <w:r>
+              <w:rPr>
+                <w:rFonts w:asciiTheme="minorHAnsi" w:eastAsia="Times New Roman" w:hAnsiTheme="minorHAnsi" w:cstheme="minorHAnsi"/>
+                <w:i/>
+                <w:iCs/>
+                <w:sz w:val="24"/>
+                <w:szCs w:val="24"/>
+              </w:rPr>
+              <w:t>dim_departamento</w:t>
+            </w:r>
+          </w:p>
+        </w:tc>
+        <w:tc>
+          <w:tcPr>
+            <w:tcW w:w="0" w:type="auto"/>
+            <w:hideMark/>
+          </w:tcPr>
+          <w:p>
+            <w:pPr>
+              <w:widowControl/>
+              <w:jc w:val="both"/>
+              <w:cnfStyle w:val="000000000000" w:firstRow="0" w:lastRow="0" w:firstColumn="0" w:lastColumn="0" w:oddVBand="0" w:evenVBand="0" w:oddHBand="0" w:evenHBand="0" w:firstRowFirstColumn="0" w:firstRowLastColumn="0" w:lastRowFirstColumn="0" w:lastRowLastColumn="0"/>
+              <w:rPr>
+                <w:rFonts w:asciiTheme="minorHAnsi" w:eastAsia="Times New Roman" w:hAnsiTheme="minorHAnsi" w:cstheme="minorHAnsi"/>
+                <w:color w:val="auto"/>
+                <w:sz w:val="24"/>
+                <w:szCs w:val="24"/>
+              </w:rPr>
+            </w:pPr>
+            <w:r>
+              <w:rPr>
+                <w:rFonts w:asciiTheme="minorHAnsi" w:eastAsia="Times New Roman" w:hAnsiTheme="minorHAnsi" w:cstheme="minorHAnsi"/>
+                <w:sz w:val="24"/>
+                <w:szCs w:val="24"/>
+              </w:rPr>
+              <w:t>Esta tabla contiene los departamentos donde opera la organización.</w:t>
+            </w:r>
+          </w:p>
+        </w:tc>
+      </w:tr>
+      <w:tr>
+        <w:trPr>
+          <w:cnfStyle w:val="000000100000" w:firstRow="0" w:lastRow="0" w:firstColumn="0" w:lastColumn="0" w:oddVBand="0" w:evenVBand="0" w:oddHBand="1" w:evenHBand="0" w:firstRowFirstColumn="0" w:firstRowLastColumn="0" w:lastRowFirstColumn="0" w:lastRowLastColumn="0"/>
+        </w:trPr>
+        <w:tc>
+          <w:tcPr>
+            <w:cnfStyle w:val="001000000000" w:firstRow="0" w:lastRow="0" w:firstColumn="1" w:lastColumn="0" w:oddVBand="0" w:evenVBand="0" w:oddHBand="0" w:evenHBand="0" w:firstRowFirstColumn="0" w:firstRowLastColumn="0" w:lastRowFirstColumn="0" w:lastRowLastColumn="0"/>
+            <w:tcW w:w="0" w:type="auto"/>
+            <w:vAlign w:val="center"/>
+            <w:hideMark/>
+          </w:tcPr>
+          <w:p>
+            <w:pPr>
+              <w:widowControl/>
+              <w:jc w:val="center"/>
+              <w:rPr>
+                <w:rFonts w:asciiTheme="minorHAnsi" w:eastAsia="Times New Roman" w:hAnsiTheme="minorHAnsi" w:cstheme="minorHAnsi"/>
+                <w:color w:val="auto"/>
+                <w:sz w:val="24"/>
+                <w:szCs w:val="24"/>
+              </w:rPr>
+            </w:pPr>
+            <w:r>
+              <w:rPr>
+                <w:rFonts w:asciiTheme="minorHAnsi" w:eastAsia="Times New Roman" w:hAnsiTheme="minorHAnsi" w:cstheme="minorHAnsi"/>
+                <w:i/>
+                <w:iCs/>
+                <w:sz w:val="24"/>
+                <w:szCs w:val="24"/>
+              </w:rPr>
+              <w:t>dim_especialista</w:t>
+            </w:r>
+          </w:p>
+        </w:tc>
+        <w:tc>
+          <w:tcPr>
+            <w:tcW w:w="0" w:type="auto"/>
+            <w:hideMark/>
+          </w:tcPr>
+          <w:p>
+            <w:pPr>
+              <w:widowControl/>
+              <w:jc w:val="both"/>
+              <w:cnfStyle w:val="000000100000" w:firstRow="0" w:lastRow="0" w:firstColumn="0" w:lastColumn="0" w:oddVBand="0" w:evenVBand="0" w:oddHBand="1" w:evenHBand="0" w:firstRowFirstColumn="0" w:firstRowLastColumn="0" w:lastRowFirstColumn="0" w:lastRowLastColumn="0"/>
+              <w:rPr>
+                <w:rFonts w:asciiTheme="minorHAnsi" w:eastAsia="Times New Roman" w:hAnsiTheme="minorHAnsi" w:cstheme="minorHAnsi"/>
+                <w:color w:val="auto"/>
+                <w:sz w:val="24"/>
+                <w:szCs w:val="24"/>
+              </w:rPr>
+            </w:pPr>
+            <w:r>
+              <w:rPr>
+                <w:rFonts w:asciiTheme="minorHAnsi" w:eastAsia="Times New Roman" w:hAnsiTheme="minorHAnsi" w:cstheme="minorHAnsi"/>
+                <w:sz w:val="24"/>
+                <w:szCs w:val="24"/>
+              </w:rPr>
+              <w:t>Esta tabla contiene la información de interés de los especialistas que tienen convenio con la organización.</w:t>
+            </w:r>
+          </w:p>
+        </w:tc>
+      </w:tr>
+      <w:tr>
+        <w:tc>
+          <w:tcPr>
+            <w:cnfStyle w:val="001000000000" w:firstRow="0" w:lastRow="0" w:firstColumn="1" w:lastColumn="0" w:oddVBand="0" w:evenVBand="0" w:oddHBand="0" w:evenHBand="0" w:firstRowFirstColumn="0" w:firstRowLastColumn="0" w:lastRowFirstColumn="0" w:lastRowLastColumn="0"/>
+            <w:tcW w:w="0" w:type="auto"/>
+            <w:vAlign w:val="center"/>
+            <w:hideMark/>
+          </w:tcPr>
+          <w:p>
+            <w:pPr>
+              <w:widowControl/>
+              <w:jc w:val="center"/>
+              <w:rPr>
+                <w:rFonts w:asciiTheme="minorHAnsi" w:eastAsia="Times New Roman" w:hAnsiTheme="minorHAnsi" w:cstheme="minorHAnsi"/>
+                <w:color w:val="auto"/>
+                <w:sz w:val="24"/>
+                <w:szCs w:val="24"/>
+              </w:rPr>
+            </w:pPr>
+            <w:r>
+              <w:rPr>
+                <w:rFonts w:asciiTheme="minorHAnsi" w:eastAsia="Times New Roman" w:hAnsiTheme="minorHAnsi" w:cstheme="minorHAnsi"/>
+                <w:i/>
+                <w:iCs/>
+                <w:sz w:val="24"/>
+                <w:szCs w:val="24"/>
+              </w:rPr>
+              <w:t>dim_especialidad</w:t>
+            </w:r>
+          </w:p>
+        </w:tc>
+        <w:tc>
+          <w:tcPr>
+            <w:tcW w:w="0" w:type="auto"/>
+            <w:hideMark/>
+          </w:tcPr>
+          <w:p>
+            <w:pPr>
+              <w:widowControl/>
+              <w:jc w:val="both"/>
+              <w:cnfStyle w:val="000000000000" w:firstRow="0" w:lastRow="0" w:firstColumn="0" w:lastColumn="0" w:oddVBand="0" w:evenVBand="0" w:oddHBand="0" w:evenHBand="0" w:firstRowFirstColumn="0" w:firstRowLastColumn="0" w:lastRowFirstColumn="0" w:lastRowLastColumn="0"/>
+              <w:rPr>
+                <w:rFonts w:asciiTheme="minorHAnsi" w:eastAsia="Times New Roman" w:hAnsiTheme="minorHAnsi" w:cstheme="minorHAnsi"/>
+                <w:color w:val="auto"/>
+                <w:sz w:val="24"/>
+                <w:szCs w:val="24"/>
+              </w:rPr>
+            </w:pPr>
+            <w:r>
+              <w:rPr>
+                <w:rFonts w:asciiTheme="minorHAnsi" w:eastAsia="Times New Roman" w:hAnsiTheme="minorHAnsi" w:cstheme="minorHAnsi"/>
+                <w:sz w:val="24"/>
+                <w:szCs w:val="24"/>
+              </w:rPr>
+              <w:t>Esta tabla contiene la información de las especialidades de las que disponen los especialistas que tienen convenio con la organización.</w:t>
+            </w:r>
+          </w:p>
+        </w:tc>
+      </w:tr>
+      <w:tr>
+        <w:trPr>
+          <w:cnfStyle w:val="000000100000" w:firstRow="0" w:lastRow="0" w:firstColumn="0" w:lastColumn="0" w:oddVBand="0" w:evenVBand="0" w:oddHBand="1" w:evenHBand="0" w:firstRowFirstColumn="0" w:firstRowLastColumn="0" w:lastRowFirstColumn="0" w:lastRowLastColumn="0"/>
+        </w:trPr>
+        <w:tc>
+          <w:tcPr>
+            <w:cnfStyle w:val="001000000000" w:firstRow="0" w:lastRow="0" w:firstColumn="1" w:lastColumn="0" w:oddVBand="0" w:evenVBand="0" w:oddHBand="0" w:evenHBand="0" w:firstRowFirstColumn="0" w:firstRowLastColumn="0" w:lastRowFirstColumn="0" w:lastRowLastColumn="0"/>
+            <w:tcW w:w="0" w:type="auto"/>
+            <w:vAlign w:val="center"/>
+            <w:hideMark/>
+          </w:tcPr>
+          <w:p>
+            <w:pPr>
+              <w:widowControl/>
+              <w:jc w:val="center"/>
+              <w:rPr>
+                <w:rFonts w:asciiTheme="minorHAnsi" w:eastAsia="Times New Roman" w:hAnsiTheme="minorHAnsi" w:cstheme="minorHAnsi"/>
+                <w:color w:val="auto"/>
+                <w:sz w:val="24"/>
+                <w:szCs w:val="24"/>
+              </w:rPr>
+            </w:pPr>
+            <w:r>
+              <w:rPr>
+                <w:rFonts w:asciiTheme="minorHAnsi" w:eastAsia="Times New Roman" w:hAnsiTheme="minorHAnsi" w:cstheme="minorHAnsi"/>
+                <w:i/>
+                <w:iCs/>
+                <w:sz w:val="24"/>
+                <w:szCs w:val="24"/>
+              </w:rPr>
+              <w:t>dim_examen</w:t>
+            </w:r>
+          </w:p>
+        </w:tc>
+        <w:tc>
+          <w:tcPr>
+            <w:tcW w:w="0" w:type="auto"/>
+            <w:hideMark/>
+          </w:tcPr>
+          <w:p>
+            <w:pPr>
+              <w:widowControl/>
+              <w:jc w:val="both"/>
+              <w:cnfStyle w:val="000000100000" w:firstRow="0" w:lastRow="0" w:firstColumn="0" w:lastColumn="0" w:oddVBand="0" w:evenVBand="0" w:oddHBand="1" w:evenHBand="0" w:firstRowFirstColumn="0" w:firstRowLastColumn="0" w:lastRowFirstColumn="0" w:lastRowLastColumn="0"/>
+              <w:rPr>
+                <w:rFonts w:asciiTheme="minorHAnsi" w:eastAsia="Times New Roman" w:hAnsiTheme="minorHAnsi" w:cstheme="minorHAnsi"/>
+                <w:color w:val="auto"/>
+                <w:sz w:val="24"/>
+                <w:szCs w:val="24"/>
+              </w:rPr>
+            </w:pPr>
+            <w:r>
+              <w:rPr>
+                <w:rFonts w:asciiTheme="minorHAnsi" w:eastAsia="Times New Roman" w:hAnsiTheme="minorHAnsi" w:cstheme="minorHAnsi"/>
+                <w:sz w:val="24"/>
+                <w:szCs w:val="24"/>
+              </w:rPr>
+              <w:t>Esta tabla contiene la información básica de todos los exámenes para los que la organización ofrece sus servicios de intermediación.</w:t>
+            </w:r>
+          </w:p>
+        </w:tc>
+      </w:tr>
+      <w:tr>
+        <w:tc>
+          <w:tcPr>
+            <w:cnfStyle w:val="001000000000" w:firstRow="0" w:lastRow="0" w:firstColumn="1" w:lastColumn="0" w:oddVBand="0" w:evenVBand="0" w:oddHBand="0" w:evenHBand="0" w:firstRowFirstColumn="0" w:firstRowLastColumn="0" w:lastRowFirstColumn="0" w:lastRowLastColumn="0"/>
+            <w:tcW w:w="0" w:type="auto"/>
+            <w:vAlign w:val="center"/>
+            <w:hideMark/>
+          </w:tcPr>
+          <w:p>
+            <w:pPr>
+              <w:widowControl/>
+              <w:jc w:val="center"/>
+              <w:rPr>
+                <w:rFonts w:asciiTheme="minorHAnsi" w:eastAsia="Times New Roman" w:hAnsiTheme="minorHAnsi" w:cstheme="minorHAnsi"/>
+                <w:color w:val="auto"/>
+                <w:sz w:val="24"/>
+                <w:szCs w:val="24"/>
+              </w:rPr>
+            </w:pPr>
+            <w:r>
+              <w:rPr>
+                <w:rFonts w:asciiTheme="minorHAnsi" w:eastAsia="Times New Roman" w:hAnsiTheme="minorHAnsi" w:cstheme="minorHAnsi"/>
+                <w:i/>
+                <w:iCs/>
+                <w:sz w:val="24"/>
+                <w:szCs w:val="24"/>
+              </w:rPr>
+              <w:t>dim_fecha</w:t>
+            </w:r>
+          </w:p>
+        </w:tc>
+        <w:tc>
+          <w:tcPr>
+            <w:tcW w:w="0" w:type="auto"/>
+            <w:hideMark/>
+          </w:tcPr>
+          <w:p>
+            <w:pPr>
+              <w:widowControl/>
+              <w:jc w:val="both"/>
+              <w:cnfStyle w:val="000000000000" w:firstRow="0" w:lastRow="0" w:firstColumn="0" w:lastColumn="0" w:oddVBand="0" w:evenVBand="0" w:oddHBand="0" w:evenHBand="0" w:firstRowFirstColumn="0" w:firstRowLastColumn="0" w:lastRowFirstColumn="0" w:lastRowLastColumn="0"/>
+              <w:rPr>
+                <w:rFonts w:asciiTheme="minorHAnsi" w:eastAsia="Times New Roman" w:hAnsiTheme="minorHAnsi" w:cstheme="minorHAnsi"/>
+                <w:color w:val="auto"/>
+                <w:sz w:val="24"/>
+                <w:szCs w:val="24"/>
+              </w:rPr>
+            </w:pPr>
+            <w:r>
+              <w:rPr>
+                <w:rFonts w:asciiTheme="minorHAnsi" w:eastAsia="Times New Roman" w:hAnsiTheme="minorHAnsi" w:cstheme="minorHAnsi"/>
+                <w:sz w:val="24"/>
+                <w:szCs w:val="24"/>
+              </w:rPr>
+              <w:t>Esta tabla contiene las fechas de los registros de la base de datos del negocio.</w:t>
+            </w:r>
+          </w:p>
+        </w:tc>
+      </w:tr>
+      <w:tr>
+        <w:trPr>
+          <w:cnfStyle w:val="000000100000" w:firstRow="0" w:lastRow="0" w:firstColumn="0" w:lastColumn="0" w:oddVBand="0" w:evenVBand="0" w:oddHBand="1" w:evenHBand="0" w:firstRowFirstColumn="0" w:firstRowLastColumn="0" w:lastRowFirstColumn="0" w:lastRowLastColumn="0"/>
+        </w:trPr>
+        <w:tc>
+          <w:tcPr>
+            <w:cnfStyle w:val="001000000000" w:firstRow="0" w:lastRow="0" w:firstColumn="1" w:lastColumn="0" w:oddVBand="0" w:evenVBand="0" w:oddHBand="0" w:evenHBand="0" w:firstRowFirstColumn="0" w:firstRowLastColumn="0" w:lastRowFirstColumn="0" w:lastRowLastColumn="0"/>
+            <w:tcW w:w="0" w:type="auto"/>
+            <w:vAlign w:val="center"/>
+            <w:hideMark/>
+          </w:tcPr>
+          <w:p>
+            <w:pPr>
+              <w:widowControl/>
+              <w:jc w:val="center"/>
+              <w:rPr>
+                <w:rFonts w:asciiTheme="minorHAnsi" w:eastAsia="Times New Roman" w:hAnsiTheme="minorHAnsi" w:cstheme="minorHAnsi"/>
+                <w:color w:val="auto"/>
+                <w:sz w:val="24"/>
+                <w:szCs w:val="24"/>
+              </w:rPr>
+            </w:pPr>
+            <w:r>
+              <w:rPr>
+                <w:rFonts w:asciiTheme="minorHAnsi" w:eastAsia="Times New Roman" w:hAnsiTheme="minorHAnsi" w:cstheme="minorHAnsi"/>
+                <w:i/>
+                <w:iCs/>
+                <w:sz w:val="24"/>
+                <w:szCs w:val="24"/>
+              </w:rPr>
+              <w:t>dim_tiempo</w:t>
+            </w:r>
+          </w:p>
+        </w:tc>
+        <w:tc>
+          <w:tcPr>
+            <w:tcW w:w="0" w:type="auto"/>
+            <w:hideMark/>
+          </w:tcPr>
+          <w:p>
+            <w:pPr>
+              <w:widowControl/>
+              <w:jc w:val="both"/>
+              <w:cnfStyle w:val="000000100000" w:firstRow="0" w:lastRow="0" w:firstColumn="0" w:lastColumn="0" w:oddVBand="0" w:evenVBand="0" w:oddHBand="1" w:evenHBand="0" w:firstRowFirstColumn="0" w:firstRowLastColumn="0" w:lastRowFirstColumn="0" w:lastRowLastColumn="0"/>
+              <w:rPr>
+                <w:rFonts w:asciiTheme="minorHAnsi" w:eastAsia="Times New Roman" w:hAnsiTheme="minorHAnsi" w:cstheme="minorHAnsi"/>
+                <w:color w:val="auto"/>
+                <w:sz w:val="24"/>
+                <w:szCs w:val="24"/>
+              </w:rPr>
+            </w:pPr>
+            <w:r>
+              <w:rPr>
+                <w:rFonts w:asciiTheme="minorHAnsi" w:eastAsia="Times New Roman" w:hAnsiTheme="minorHAnsi" w:cstheme="minorHAnsi"/>
+                <w:sz w:val="24"/>
+                <w:szCs w:val="24"/>
+              </w:rPr>
+              <w:t>Esta tabla contiene las horas de registros de la base de datos del negocio.</w:t>
+            </w:r>
+          </w:p>
+        </w:tc>
+      </w:tr>
+      <w:tr>
+        <w:tc>
+          <w:tcPr>
+            <w:cnfStyle w:val="001000000000" w:firstRow="0" w:lastRow="0" w:firstColumn="1" w:lastColumn="0" w:oddVBand="0" w:evenVBand="0" w:oddHBand="0" w:evenHBand="0" w:firstRowFirstColumn="0" w:firstRowLastColumn="0" w:lastRowFirstColumn="0" w:lastRowLastColumn="0"/>
+            <w:tcW w:w="0" w:type="auto"/>
+            <w:vAlign w:val="center"/>
+            <w:hideMark/>
+          </w:tcPr>
+          <w:p>
+            <w:pPr>
+              <w:widowControl/>
+              <w:jc w:val="center"/>
+              <w:rPr>
+                <w:rFonts w:asciiTheme="minorHAnsi" w:eastAsia="Times New Roman" w:hAnsiTheme="minorHAnsi" w:cstheme="minorHAnsi"/>
+                <w:color w:val="auto"/>
+                <w:sz w:val="24"/>
+                <w:szCs w:val="24"/>
+              </w:rPr>
+            </w:pPr>
+            <w:r>
+              <w:rPr>
+                <w:rFonts w:asciiTheme="minorHAnsi" w:eastAsia="Times New Roman" w:hAnsiTheme="minorHAnsi" w:cstheme="minorHAnsi"/>
+                <w:i/>
+                <w:iCs/>
+                <w:sz w:val="24"/>
+                <w:szCs w:val="24"/>
+              </w:rPr>
+              <w:t>dim_plan</w:t>
+            </w:r>
+          </w:p>
+        </w:tc>
+        <w:tc>
+          <w:tcPr>
+            <w:tcW w:w="0" w:type="auto"/>
+            <w:hideMark/>
+          </w:tcPr>
+          <w:p>
+            <w:pPr>
+              <w:widowControl/>
+              <w:jc w:val="both"/>
+              <w:cnfStyle w:val="000000000000" w:firstRow="0" w:lastRow="0" w:firstColumn="0" w:lastColumn="0" w:oddVBand="0" w:evenVBand="0" w:oddHBand="0" w:evenHBand="0" w:firstRowFirstColumn="0" w:firstRowLastColumn="0" w:lastRowFirstColumn="0" w:lastRowLastColumn="0"/>
+              <w:rPr>
+                <w:rFonts w:asciiTheme="minorHAnsi" w:eastAsia="Times New Roman" w:hAnsiTheme="minorHAnsi" w:cstheme="minorHAnsi"/>
+                <w:color w:val="auto"/>
+                <w:sz w:val="24"/>
+                <w:szCs w:val="24"/>
+              </w:rPr>
+            </w:pPr>
+            <w:r>
+              <w:rPr>
+                <w:rFonts w:asciiTheme="minorHAnsi" w:eastAsia="Times New Roman" w:hAnsiTheme="minorHAnsi" w:cstheme="minorHAnsi"/>
+                <w:sz w:val="24"/>
+                <w:szCs w:val="24"/>
+              </w:rPr>
+              <w:t>Esta tabla contiene información sobre los planes ofertados por la organización.</w:t>
+            </w:r>
+          </w:p>
+        </w:tc>
+      </w:tr>
+      <w:tr>
+        <w:trPr>
+          <w:cnfStyle w:val="000000100000" w:firstRow="0" w:lastRow="0" w:firstColumn="0" w:lastColumn="0" w:oddVBand="0" w:evenVBand="0" w:oddHBand="1" w:evenHBand="0" w:firstRowFirstColumn="0" w:firstRowLastColumn="0" w:lastRowFirstColumn="0" w:lastRowLastColumn="0"/>
+        </w:trPr>
+        <w:tc>
+          <w:tcPr>
+            <w:cnfStyle w:val="001000000000" w:firstRow="0" w:lastRow="0" w:firstColumn="1" w:lastColumn="0" w:oddVBand="0" w:evenVBand="0" w:oddHBand="0" w:evenHBand="0" w:firstRowFirstColumn="0" w:firstRowLastColumn="0" w:lastRowFirstColumn="0" w:lastRowLastColumn="0"/>
+            <w:tcW w:w="0" w:type="auto"/>
+            <w:vAlign w:val="center"/>
+            <w:hideMark/>
+          </w:tcPr>
+          <w:p>
+            <w:pPr>
+              <w:widowControl/>
+              <w:jc w:val="center"/>
+              <w:rPr>
+                <w:rFonts w:asciiTheme="minorHAnsi" w:eastAsia="Times New Roman" w:hAnsiTheme="minorHAnsi" w:cstheme="minorHAnsi"/>
+                <w:color w:val="auto"/>
+                <w:sz w:val="24"/>
+                <w:szCs w:val="24"/>
+              </w:rPr>
+            </w:pPr>
+            <w:r>
+              <w:rPr>
+                <w:rFonts w:asciiTheme="minorHAnsi" w:eastAsia="Times New Roman" w:hAnsiTheme="minorHAnsi" w:cstheme="minorHAnsi"/>
+                <w:i/>
+                <w:iCs/>
+                <w:sz w:val="24"/>
+                <w:szCs w:val="24"/>
+              </w:rPr>
+              <w:t>dim_institucion</w:t>
+            </w:r>
+          </w:p>
+        </w:tc>
+        <w:tc>
+          <w:tcPr>
+            <w:tcW w:w="0" w:type="auto"/>
+            <w:hideMark/>
+          </w:tcPr>
+          <w:p>
+            <w:pPr>
+              <w:widowControl/>
+              <w:jc w:val="both"/>
+              <w:cnfStyle w:val="000000100000" w:firstRow="0" w:lastRow="0" w:firstColumn="0" w:lastColumn="0" w:oddVBand="0" w:evenVBand="0" w:oddHBand="1" w:evenHBand="0" w:firstRowFirstColumn="0" w:firstRowLastColumn="0" w:lastRowFirstColumn="0" w:lastRowLastColumn="0"/>
+              <w:rPr>
+                <w:rFonts w:asciiTheme="minorHAnsi" w:eastAsia="Times New Roman" w:hAnsiTheme="minorHAnsi" w:cstheme="minorHAnsi"/>
+                <w:color w:val="auto"/>
+                <w:sz w:val="24"/>
+                <w:szCs w:val="24"/>
+              </w:rPr>
+            </w:pPr>
+            <w:r>
+              <w:rPr>
+                <w:rFonts w:asciiTheme="minorHAnsi" w:eastAsia="Times New Roman" w:hAnsiTheme="minorHAnsi" w:cstheme="minorHAnsi"/>
+                <w:sz w:val="24"/>
+                <w:szCs w:val="24"/>
+              </w:rPr>
+              <w:t>Esta tabla contiene información de las instituciones (médicas, pedagógicas, turísticas, etc) que tienen convenio con la organización.</w:t>
+            </w:r>
+          </w:p>
+        </w:tc>
+      </w:tr>
+      <w:tr>
+        <w:tc>
+          <w:tcPr>
+            <w:cnfStyle w:val="001000000000" w:firstRow="0" w:lastRow="0" w:firstColumn="1" w:lastColumn="0" w:oddVBand="0" w:evenVBand="0" w:oddHBand="0" w:evenHBand="0" w:firstRowFirstColumn="0" w:firstRowLastColumn="0" w:lastRowFirstColumn="0" w:lastRowLastColumn="0"/>
+            <w:tcW w:w="0" w:type="auto"/>
+            <w:vAlign w:val="center"/>
+            <w:hideMark/>
+          </w:tcPr>
+          <w:p>
+            <w:pPr>
+              <w:widowControl/>
+              <w:jc w:val="center"/>
+              <w:rPr>
+                <w:rFonts w:asciiTheme="minorHAnsi" w:eastAsia="Times New Roman" w:hAnsiTheme="minorHAnsi" w:cstheme="minorHAnsi"/>
+                <w:color w:val="auto"/>
+                <w:sz w:val="24"/>
+                <w:szCs w:val="24"/>
+              </w:rPr>
+            </w:pPr>
+            <w:r>
+              <w:rPr>
+                <w:rFonts w:asciiTheme="minorHAnsi" w:eastAsia="Times New Roman" w:hAnsiTheme="minorHAnsi" w:cstheme="minorHAnsi"/>
+                <w:i/>
+                <w:iCs/>
+                <w:sz w:val="24"/>
+                <w:szCs w:val="24"/>
+              </w:rPr>
+              <w:t>dim_sede</w:t>
+            </w:r>
+          </w:p>
+        </w:tc>
+        <w:tc>
+          <w:tcPr>
+            <w:tcW w:w="0" w:type="auto"/>
+            <w:hideMark/>
+          </w:tcPr>
+          <w:p>
+            <w:pPr>
+              <w:widowControl/>
+              <w:jc w:val="both"/>
+              <w:cnfStyle w:val="000000000000" w:firstRow="0" w:lastRow="0" w:firstColumn="0" w:lastColumn="0" w:oddVBand="0" w:evenVBand="0" w:oddHBand="0" w:evenHBand="0" w:firstRowFirstColumn="0" w:firstRowLastColumn="0" w:lastRowFirstColumn="0" w:lastRowLastColumn="0"/>
+              <w:rPr>
+                <w:rFonts w:asciiTheme="minorHAnsi" w:eastAsia="Times New Roman" w:hAnsiTheme="minorHAnsi" w:cstheme="minorHAnsi"/>
+                <w:color w:val="auto"/>
+                <w:sz w:val="24"/>
+                <w:szCs w:val="24"/>
+              </w:rPr>
+            </w:pPr>
+            <w:r>
+              <w:rPr>
+                <w:rFonts w:asciiTheme="minorHAnsi" w:eastAsia="Times New Roman" w:hAnsiTheme="minorHAnsi" w:cstheme="minorHAnsi"/>
+                <w:sz w:val="24"/>
+                <w:szCs w:val="24"/>
+              </w:rPr>
+              <w:t>Esta tabla contiene información de las sedes físicas que tiene la organización a lo largo del territorio nacional.</w:t>
+            </w:r>
+          </w:p>
+        </w:tc>
+      </w:tr>
+      <w:tr>
+        <w:trPr>
+          <w:cnfStyle w:val="000000100000" w:firstRow="0" w:lastRow="0" w:firstColumn="0" w:lastColumn="0" w:oddVBand="0" w:evenVBand="0" w:oddHBand="1" w:evenHBand="0" w:firstRowFirstColumn="0" w:firstRowLastColumn="0" w:lastRowFirstColumn="0" w:lastRowLastColumn="0"/>
+        </w:trPr>
+        <w:tc>
+          <w:tcPr>
+            <w:cnfStyle w:val="001000000000" w:firstRow="0" w:lastRow="0" w:firstColumn="1" w:lastColumn="0" w:oddVBand="0" w:evenVBand="0" w:oddHBand="0" w:evenHBand="0" w:firstRowFirstColumn="0" w:firstRowLastColumn="0" w:lastRowFirstColumn="0" w:lastRowLastColumn="0"/>
+            <w:tcW w:w="0" w:type="auto"/>
+            <w:vAlign w:val="center"/>
+            <w:hideMark/>
+          </w:tcPr>
+          <w:p>
+            <w:pPr>
+              <w:widowControl/>
+              <w:jc w:val="center"/>
+              <w:rPr>
+                <w:rFonts w:asciiTheme="minorHAnsi" w:eastAsia="Times New Roman" w:hAnsiTheme="minorHAnsi" w:cstheme="minorHAnsi"/>
+                <w:color w:val="auto"/>
+                <w:sz w:val="24"/>
+                <w:szCs w:val="24"/>
+              </w:rPr>
+            </w:pPr>
+            <w:r>
+              <w:rPr>
+                <w:rFonts w:asciiTheme="minorHAnsi" w:eastAsia="Times New Roman" w:hAnsiTheme="minorHAnsi" w:cstheme="minorHAnsi"/>
+                <w:i/>
+                <w:iCs/>
+                <w:sz w:val="24"/>
+                <w:szCs w:val="24"/>
+              </w:rPr>
+              <w:t>dim_vendedor</w:t>
+            </w:r>
+          </w:p>
+        </w:tc>
+        <w:tc>
+          <w:tcPr>
+            <w:tcW w:w="0" w:type="auto"/>
+            <w:hideMark/>
+          </w:tcPr>
+          <w:p>
+            <w:pPr>
+              <w:widowControl/>
+              <w:jc w:val="both"/>
+              <w:cnfStyle w:val="000000100000" w:firstRow="0" w:lastRow="0" w:firstColumn="0" w:lastColumn="0" w:oddVBand="0" w:evenVBand="0" w:oddHBand="1" w:evenHBand="0" w:firstRowFirstColumn="0" w:firstRowLastColumn="0" w:lastRowFirstColumn="0" w:lastRowLastColumn="0"/>
+              <w:rPr>
+                <w:rFonts w:asciiTheme="minorHAnsi" w:eastAsia="Times New Roman" w:hAnsiTheme="minorHAnsi" w:cstheme="minorHAnsi"/>
+                <w:color w:val="auto"/>
+                <w:sz w:val="24"/>
+                <w:szCs w:val="24"/>
+              </w:rPr>
+            </w:pPr>
+            <w:r>
+              <w:rPr>
+                <w:rFonts w:asciiTheme="minorHAnsi" w:eastAsia="Times New Roman" w:hAnsiTheme="minorHAnsi" w:cstheme="minorHAnsi"/>
+                <w:sz w:val="24"/>
+                <w:szCs w:val="24"/>
+              </w:rPr>
+              <w:t>Esta tabla tiene información de los vendedores que trabajan para la organización.</w:t>
+            </w:r>
+          </w:p>
+        </w:tc>
+      </w:tr>
+    </w:tbl>
+    <w:p>
+      <w:pPr>
+        <w:widowControl/>
+        <w:spacing w:after="160" w:line="240" w:lineRule="auto"/>
+        <w:jc w:val="center"/>
+        <w:rPr>
+          <w:rFonts w:asciiTheme="minorHAnsi" w:eastAsia="Times New Roman" w:hAnsiTheme="minorHAnsi" w:cstheme="minorHAnsi"/>
+          <w:color w:val="auto"/>
+          <w:sz w:val="24"/>
+          <w:szCs w:val="24"/>
+        </w:rPr>
+      </w:pPr>
+      <w:r>
+        <w:rPr>
+          <w:rFonts w:asciiTheme="minorHAnsi" w:eastAsia="Times New Roman" w:hAnsiTheme="minorHAnsi" w:cstheme="minorHAnsi"/>
+          <w:i/>
+          <w:sz w:val="24"/>
+          <w:szCs w:val="24"/>
+        </w:rPr>
+        <w:t>Tabla</w:t>
+      </w:r>
+      <w:r>
+        <w:rPr>
+          <w:rFonts w:asciiTheme="minorHAnsi" w:eastAsia="Times New Roman" w:hAnsiTheme="minorHAnsi" w:cstheme="minorHAnsi"/>
+          <w:i/>
+          <w:sz w:val="24"/>
+          <w:szCs w:val="24"/>
+        </w:rPr>
+        <w:t xml:space="preserve"> x.x</w:t>
+      </w:r>
+      <w:r>
+        <w:rPr>
+          <w:rFonts w:asciiTheme="minorHAnsi" w:eastAsia="Times New Roman" w:hAnsiTheme="minorHAnsi" w:cstheme="minorHAnsi"/>
+          <w:sz w:val="24"/>
+          <w:szCs w:val="24"/>
+        </w:rPr>
+        <w:t xml:space="preserve"> </w:t>
+      </w:r>
+      <w:r>
+        <w:rPr>
+          <w:rFonts w:asciiTheme="minorHAnsi" w:eastAsia="Times New Roman" w:hAnsiTheme="minorHAnsi" w:cstheme="minorHAnsi"/>
+          <w:sz w:val="24"/>
+          <w:szCs w:val="24"/>
+        </w:rPr>
+        <w:t>Tabla</w:t>
+      </w:r>
+      <w:r>
+        <w:rPr>
+          <w:rFonts w:asciiTheme="minorHAnsi" w:eastAsia="Times New Roman" w:hAnsiTheme="minorHAnsi" w:cstheme="minorHAnsi"/>
+          <w:sz w:val="24"/>
+          <w:szCs w:val="24"/>
+        </w:rPr>
+        <w:t>s</w:t>
+      </w:r>
+      <w:r>
+        <w:rPr>
+          <w:rFonts w:asciiTheme="minorHAnsi" w:eastAsia="Times New Roman" w:hAnsiTheme="minorHAnsi" w:cstheme="minorHAnsi"/>
+          <w:sz w:val="24"/>
+          <w:szCs w:val="24"/>
+        </w:rPr>
+        <w:t xml:space="preserve"> de Dimensiones implementadas en la Bodega de Datos</w:t>
+      </w:r>
+    </w:p>
+    <w:p>
+      <w:pPr>
+        <w:widowControl/>
+        <w:spacing w:line="240" w:lineRule="auto"/>
+        <w:rPr>
+          <w:rFonts w:asciiTheme="minorHAnsi" w:eastAsia="Times New Roman" w:hAnsiTheme="minorHAnsi" w:cstheme="minorHAnsi"/>
+          <w:color w:val="auto"/>
+          <w:sz w:val="24"/>
+          <w:szCs w:val="24"/>
+        </w:rPr>
+      </w:pPr>
+    </w:p>
+    <w:tbl>
+      <w:tblPr>
+        <w:tblStyle w:val="Tabladecuadrcula5oscura-nfasis3"/>
+        <w:tblW w:w="0" w:type="auto"/>
+        <w:tblLook w:val="04A0" w:firstRow="1" w:lastRow="0" w:firstColumn="1" w:lastColumn="0" w:noHBand="0" w:noVBand="1"/>
+      </w:tblPr>
+      <w:tblGrid>
+        <w:gridCol w:w="3256"/>
+        <w:gridCol w:w="4234"/>
+        <w:gridCol w:w="1529"/>
+      </w:tblGrid>
+      <w:tr>
+        <w:trPr>
+          <w:cnfStyle w:val="100000000000" w:firstRow="1" w:lastRow="0" w:firstColumn="0" w:lastColumn="0" w:oddVBand="0" w:evenVBand="0" w:oddHBand="0" w:evenHBand="0" w:firstRowFirstColumn="0" w:firstRowLastColumn="0" w:lastRowFirstColumn="0" w:lastRowLastColumn="0"/>
+          <w:trHeight w:val="400"/>
+        </w:trPr>
+        <w:tc>
+          <w:tcPr>
+            <w:cnfStyle w:val="001000000000" w:firstRow="0" w:lastRow="0" w:firstColumn="1" w:lastColumn="0" w:oddVBand="0" w:evenVBand="0" w:oddHBand="0" w:evenHBand="0" w:firstRowFirstColumn="0" w:firstRowLastColumn="0" w:lastRowFirstColumn="0" w:lastRowLastColumn="0"/>
+            <w:tcW w:w="0" w:type="auto"/>
+            <w:gridSpan w:val="3"/>
+            <w:hideMark/>
+          </w:tcPr>
+          <w:p>
+            <w:pPr>
+              <w:widowControl/>
+              <w:jc w:val="center"/>
+              <w:rPr>
+                <w:rFonts w:asciiTheme="minorHAnsi" w:eastAsia="Times New Roman" w:hAnsiTheme="minorHAnsi" w:cstheme="minorHAnsi"/>
+                <w:color w:val="auto"/>
+                <w:sz w:val="24"/>
+                <w:szCs w:val="24"/>
+              </w:rPr>
+            </w:pPr>
+            <w:r>
+              <w:rPr>
+                <w:rFonts w:asciiTheme="minorHAnsi" w:eastAsia="Times New Roman" w:hAnsiTheme="minorHAnsi" w:cstheme="minorHAnsi"/>
+                <w:sz w:val="24"/>
+                <w:szCs w:val="24"/>
+              </w:rPr>
+              <w:t>TABLAS DE HECHOS</w:t>
+            </w:r>
+          </w:p>
+        </w:tc>
+      </w:tr>
+      <w:tr>
+        <w:trPr>
+          <w:cnfStyle w:val="000000100000" w:firstRow="0" w:lastRow="0" w:firstColumn="0" w:lastColumn="0" w:oddVBand="0" w:evenVBand="0" w:oddHBand="1" w:evenHBand="0" w:firstRowFirstColumn="0" w:firstRowLastColumn="0" w:lastRowFirstColumn="0" w:lastRowLastColumn="0"/>
+        </w:trPr>
+        <w:tc>
+          <w:tcPr>
+            <w:cnfStyle w:val="001000000000" w:firstRow="0" w:lastRow="0" w:firstColumn="1" w:lastColumn="0" w:oddVBand="0" w:evenVBand="0" w:oddHBand="0" w:evenHBand="0" w:firstRowFirstColumn="0" w:firstRowLastColumn="0" w:lastRowFirstColumn="0" w:lastRowLastColumn="0"/>
+            <w:tcW w:w="0" w:type="auto"/>
+            <w:hideMark/>
+          </w:tcPr>
+          <w:p>
+            <w:pPr>
+              <w:widowControl/>
+              <w:jc w:val="center"/>
+              <w:rPr>
+                <w:rFonts w:asciiTheme="minorHAnsi" w:eastAsia="Times New Roman" w:hAnsiTheme="minorHAnsi" w:cstheme="minorHAnsi"/>
+                <w:color w:val="auto"/>
+                <w:sz w:val="24"/>
+                <w:szCs w:val="24"/>
+              </w:rPr>
+            </w:pPr>
+            <w:r>
+              <w:rPr>
+                <w:rFonts w:asciiTheme="minorHAnsi" w:eastAsia="Times New Roman" w:hAnsiTheme="minorHAnsi" w:cstheme="minorHAnsi"/>
+                <w:b w:val="0"/>
+                <w:color w:val="000000" w:themeColor="text1"/>
+                <w:sz w:val="24"/>
+                <w:szCs w:val="24"/>
+                <w14:shadow w14:blurRad="38100" w14:dist="19050" w14:dir="2700000" w14:sx="100000" w14:sy="100000" w14:kx="0" w14:ky="0" w14:algn="tl">
+                  <w14:schemeClr w14:val="dk1">
+                    <w14:alpha w14:val="60000"/>
+                  </w14:schemeClr>
+                </w14:shadow>
+                <w14:textOutline w14:w="0" w14:cap="flat" w14:cmpd="sng" w14:algn="ctr">
+                  <w14:noFill/>
+                  <w14:prstDash w14:val="solid"/>
+                  <w14:round/>
+                </w14:textOutline>
+              </w:rPr>
+              <w:t>Nombre</w:t>
+            </w:r>
+          </w:p>
+        </w:tc>
+        <w:tc>
+          <w:tcPr>
+            <w:tcW w:w="0" w:type="auto"/>
+            <w:hideMark/>
+          </w:tcPr>
+          <w:p>
+            <w:pPr>
+              <w:widowControl/>
+              <w:jc w:val="center"/>
+              <w:cnfStyle w:val="000000100000" w:firstRow="0" w:lastRow="0" w:firstColumn="0" w:lastColumn="0" w:oddVBand="0" w:evenVBand="0" w:oddHBand="1" w:evenHBand="0" w:firstRowFirstColumn="0" w:firstRowLastColumn="0" w:lastRowFirstColumn="0" w:lastRowLastColumn="0"/>
+              <w:rPr>
+                <w:rFonts w:asciiTheme="minorHAnsi" w:eastAsia="Times New Roman" w:hAnsiTheme="minorHAnsi" w:cstheme="minorHAnsi"/>
+                <w:color w:val="auto"/>
+                <w:sz w:val="24"/>
+                <w:szCs w:val="24"/>
+              </w:rPr>
+            </w:pPr>
+            <w:r>
+              <w:rPr>
+                <w:rFonts w:asciiTheme="minorHAnsi" w:eastAsia="Times New Roman" w:hAnsiTheme="minorHAnsi" w:cstheme="minorHAnsi"/>
+                <w:b/>
+                <w:bCs/>
+                <w:sz w:val="24"/>
+                <w:szCs w:val="24"/>
+              </w:rPr>
+              <w:t>Descripción</w:t>
+            </w:r>
+          </w:p>
+        </w:tc>
+        <w:tc>
+          <w:tcPr>
+            <w:tcW w:w="0" w:type="auto"/>
+            <w:hideMark/>
+          </w:tcPr>
+          <w:p>
+            <w:pPr>
+              <w:widowControl/>
+              <w:jc w:val="center"/>
+              <w:cnfStyle w:val="000000100000" w:firstRow="0" w:lastRow="0" w:firstColumn="0" w:lastColumn="0" w:oddVBand="0" w:evenVBand="0" w:oddHBand="1" w:evenHBand="0" w:firstRowFirstColumn="0" w:firstRowLastColumn="0" w:lastRowFirstColumn="0" w:lastRowLastColumn="0"/>
+              <w:rPr>
+                <w:rFonts w:asciiTheme="minorHAnsi" w:eastAsia="Times New Roman" w:hAnsiTheme="minorHAnsi" w:cstheme="minorHAnsi"/>
+                <w:color w:val="auto"/>
+                <w:sz w:val="24"/>
+                <w:szCs w:val="24"/>
+              </w:rPr>
+            </w:pPr>
+            <w:r>
+              <w:rPr>
+                <w:rFonts w:asciiTheme="minorHAnsi" w:eastAsia="Times New Roman" w:hAnsiTheme="minorHAnsi" w:cstheme="minorHAnsi"/>
+                <w:b/>
+                <w:bCs/>
+                <w:sz w:val="24"/>
+                <w:szCs w:val="24"/>
+              </w:rPr>
+              <w:t>Granularidad</w:t>
+            </w:r>
+          </w:p>
+        </w:tc>
+      </w:tr>
+      <w:tr>
+        <w:tc>
+          <w:tcPr>
+            <w:cnfStyle w:val="001000000000" w:firstRow="0" w:lastRow="0" w:firstColumn="1" w:lastColumn="0" w:oddVBand="0" w:evenVBand="0" w:oddHBand="0" w:evenHBand="0" w:firstRowFirstColumn="0" w:firstRowLastColumn="0" w:lastRowFirstColumn="0" w:lastRowLastColumn="0"/>
+            <w:tcW w:w="0" w:type="auto"/>
+            <w:hideMark/>
+          </w:tcPr>
+          <w:p>
+            <w:pPr>
+              <w:widowControl/>
+              <w:jc w:val="center"/>
+              <w:rPr>
+                <w:rFonts w:asciiTheme="minorHAnsi" w:eastAsia="Times New Roman" w:hAnsiTheme="minorHAnsi" w:cstheme="minorHAnsi"/>
+                <w:color w:val="auto"/>
+                <w:sz w:val="24"/>
+                <w:szCs w:val="24"/>
+              </w:rPr>
+            </w:pPr>
+            <w:r>
+              <w:rPr>
+                <w:rFonts w:asciiTheme="minorHAnsi" w:eastAsia="Times New Roman" w:hAnsiTheme="minorHAnsi" w:cstheme="minorHAnsi"/>
+                <w:i/>
+                <w:iCs/>
+                <w:sz w:val="24"/>
+                <w:szCs w:val="24"/>
+              </w:rPr>
+              <w:t>datamart_afiliacion</w:t>
+            </w:r>
+          </w:p>
+        </w:tc>
+        <w:tc>
+          <w:tcPr>
+            <w:tcW w:w="0" w:type="auto"/>
+            <w:hideMark/>
+          </w:tcPr>
+          <w:p>
+            <w:pPr>
+              <w:widowControl/>
+              <w:jc w:val="both"/>
+              <w:cnfStyle w:val="000000000000" w:firstRow="0" w:lastRow="0" w:firstColumn="0" w:lastColumn="0" w:oddVBand="0" w:evenVBand="0" w:oddHBand="0" w:evenHBand="0" w:firstRowFirstColumn="0" w:firstRowLastColumn="0" w:lastRowFirstColumn="0" w:lastRowLastColumn="0"/>
+              <w:rPr>
+                <w:rFonts w:asciiTheme="minorHAnsi" w:eastAsia="Times New Roman" w:hAnsiTheme="minorHAnsi" w:cstheme="minorHAnsi"/>
+                <w:color w:val="auto"/>
+                <w:sz w:val="24"/>
+                <w:szCs w:val="24"/>
+              </w:rPr>
+            </w:pPr>
+            <w:r>
+              <w:rPr>
+                <w:rFonts w:asciiTheme="minorHAnsi" w:eastAsia="Times New Roman" w:hAnsiTheme="minorHAnsi" w:cstheme="minorHAnsi"/>
+                <w:sz w:val="24"/>
+                <w:szCs w:val="24"/>
+              </w:rPr>
+              <w:t>Tabla que contiene el registro de las afiliaciones de los usuarios en los últimos cinco años.</w:t>
+            </w:r>
+          </w:p>
+        </w:tc>
+        <w:tc>
+          <w:tcPr>
+            <w:tcW w:w="0" w:type="auto"/>
+            <w:hideMark/>
+          </w:tcPr>
+          <w:p>
+            <w:pPr>
+              <w:widowControl/>
+              <w:jc w:val="center"/>
+              <w:cnfStyle w:val="000000000000" w:firstRow="0" w:lastRow="0" w:firstColumn="0" w:lastColumn="0" w:oddVBand="0" w:evenVBand="0" w:oddHBand="0" w:evenHBand="0" w:firstRowFirstColumn="0" w:firstRowLastColumn="0" w:lastRowFirstColumn="0" w:lastRowLastColumn="0"/>
+              <w:rPr>
+                <w:rFonts w:asciiTheme="minorHAnsi" w:eastAsia="Times New Roman" w:hAnsiTheme="minorHAnsi" w:cstheme="minorHAnsi"/>
+                <w:color w:val="auto"/>
+                <w:sz w:val="24"/>
+                <w:szCs w:val="24"/>
+              </w:rPr>
+            </w:pPr>
+            <w:r>
+              <w:rPr>
+                <w:rFonts w:asciiTheme="minorHAnsi" w:eastAsia="Times New Roman" w:hAnsiTheme="minorHAnsi" w:cstheme="minorHAnsi"/>
+                <w:sz w:val="24"/>
+                <w:szCs w:val="24"/>
+              </w:rPr>
+              <w:t>día</w:t>
+            </w:r>
+          </w:p>
+        </w:tc>
+      </w:tr>
+      <w:tr>
+        <w:trPr>
+          <w:cnfStyle w:val="000000100000" w:firstRow="0" w:lastRow="0" w:firstColumn="0" w:lastColumn="0" w:oddVBand="0" w:evenVBand="0" w:oddHBand="1" w:evenHBand="0" w:firstRowFirstColumn="0" w:firstRowLastColumn="0" w:lastRowFirstColumn="0" w:lastRowLastColumn="0"/>
+        </w:trPr>
+        <w:tc>
+          <w:tcPr>
+            <w:cnfStyle w:val="001000000000" w:firstRow="0" w:lastRow="0" w:firstColumn="1" w:lastColumn="0" w:oddVBand="0" w:evenVBand="0" w:oddHBand="0" w:evenHBand="0" w:firstRowFirstColumn="0" w:firstRowLastColumn="0" w:lastRowFirstColumn="0" w:lastRowLastColumn="0"/>
+            <w:tcW w:w="0" w:type="auto"/>
+            <w:hideMark/>
+          </w:tcPr>
+          <w:p>
+            <w:pPr>
+              <w:widowControl/>
+              <w:jc w:val="center"/>
+              <w:rPr>
+                <w:rFonts w:asciiTheme="minorHAnsi" w:eastAsia="Times New Roman" w:hAnsiTheme="minorHAnsi" w:cstheme="minorHAnsi"/>
+                <w:color w:val="auto"/>
+                <w:sz w:val="24"/>
+                <w:szCs w:val="24"/>
+              </w:rPr>
+            </w:pPr>
+            <w:r>
+              <w:rPr>
+                <w:rFonts w:asciiTheme="minorHAnsi" w:eastAsia="Times New Roman" w:hAnsiTheme="minorHAnsi" w:cstheme="minorHAnsi"/>
+                <w:i/>
+                <w:iCs/>
+                <w:sz w:val="24"/>
+                <w:szCs w:val="24"/>
+              </w:rPr>
+              <w:t>datamart_cita_especialidad</w:t>
+            </w:r>
+          </w:p>
+        </w:tc>
+        <w:tc>
+          <w:tcPr>
+            <w:tcW w:w="0" w:type="auto"/>
+            <w:hideMark/>
+          </w:tcPr>
+          <w:p>
+            <w:pPr>
+              <w:widowControl/>
+              <w:jc w:val="both"/>
+              <w:cnfStyle w:val="000000100000" w:firstRow="0" w:lastRow="0" w:firstColumn="0" w:lastColumn="0" w:oddVBand="0" w:evenVBand="0" w:oddHBand="1" w:evenHBand="0" w:firstRowFirstColumn="0" w:firstRowLastColumn="0" w:lastRowFirstColumn="0" w:lastRowLastColumn="0"/>
+              <w:rPr>
+                <w:rFonts w:asciiTheme="minorHAnsi" w:eastAsia="Times New Roman" w:hAnsiTheme="minorHAnsi" w:cstheme="minorHAnsi"/>
+                <w:color w:val="auto"/>
+                <w:sz w:val="24"/>
+                <w:szCs w:val="24"/>
+              </w:rPr>
+            </w:pPr>
+            <w:r>
+              <w:rPr>
+                <w:rFonts w:asciiTheme="minorHAnsi" w:eastAsia="Times New Roman" w:hAnsiTheme="minorHAnsi" w:cstheme="minorHAnsi"/>
+                <w:sz w:val="24"/>
+                <w:szCs w:val="24"/>
+              </w:rPr>
+              <w:t>Tabla que contiene los registros de las citas solicitadas por los usuarios por especialidad.</w:t>
+            </w:r>
+          </w:p>
+        </w:tc>
+        <w:tc>
+          <w:tcPr>
+            <w:tcW w:w="0" w:type="auto"/>
+            <w:hideMark/>
+          </w:tcPr>
+          <w:p>
+            <w:pPr>
+              <w:widowControl/>
+              <w:jc w:val="center"/>
+              <w:cnfStyle w:val="000000100000" w:firstRow="0" w:lastRow="0" w:firstColumn="0" w:lastColumn="0" w:oddVBand="0" w:evenVBand="0" w:oddHBand="1" w:evenHBand="0" w:firstRowFirstColumn="0" w:firstRowLastColumn="0" w:lastRowFirstColumn="0" w:lastRowLastColumn="0"/>
+              <w:rPr>
+                <w:rFonts w:asciiTheme="minorHAnsi" w:eastAsia="Times New Roman" w:hAnsiTheme="minorHAnsi" w:cstheme="minorHAnsi"/>
+                <w:color w:val="auto"/>
+                <w:sz w:val="24"/>
+                <w:szCs w:val="24"/>
+              </w:rPr>
+            </w:pPr>
+            <w:r>
+              <w:rPr>
+                <w:rFonts w:asciiTheme="minorHAnsi" w:eastAsia="Times New Roman" w:hAnsiTheme="minorHAnsi" w:cstheme="minorHAnsi"/>
+                <w:sz w:val="24"/>
+                <w:szCs w:val="24"/>
+              </w:rPr>
+              <w:t>día</w:t>
+            </w:r>
+          </w:p>
+        </w:tc>
+      </w:tr>
+      <w:tr>
+        <w:tc>
+          <w:tcPr>
+            <w:cnfStyle w:val="001000000000" w:firstRow="0" w:lastRow="0" w:firstColumn="1" w:lastColumn="0" w:oddVBand="0" w:evenVBand="0" w:oddHBand="0" w:evenHBand="0" w:firstRowFirstColumn="0" w:firstRowLastColumn="0" w:lastRowFirstColumn="0" w:lastRowLastColumn="0"/>
+            <w:tcW w:w="0" w:type="auto"/>
+            <w:hideMark/>
+          </w:tcPr>
+          <w:p>
+            <w:pPr>
+              <w:widowControl/>
+              <w:jc w:val="center"/>
+              <w:rPr>
+                <w:rFonts w:asciiTheme="minorHAnsi" w:eastAsia="Times New Roman" w:hAnsiTheme="minorHAnsi" w:cstheme="minorHAnsi"/>
+                <w:color w:val="auto"/>
+                <w:sz w:val="24"/>
+                <w:szCs w:val="24"/>
+              </w:rPr>
+            </w:pPr>
+            <w:r>
+              <w:rPr>
+                <w:rFonts w:asciiTheme="minorHAnsi" w:eastAsia="Times New Roman" w:hAnsiTheme="minorHAnsi" w:cstheme="minorHAnsi"/>
+                <w:i/>
+                <w:iCs/>
+                <w:sz w:val="24"/>
+                <w:szCs w:val="24"/>
+              </w:rPr>
+              <w:t>datamart_cita_examen</w:t>
+            </w:r>
+          </w:p>
+        </w:tc>
+        <w:tc>
+          <w:tcPr>
+            <w:tcW w:w="0" w:type="auto"/>
+            <w:hideMark/>
+          </w:tcPr>
+          <w:p>
+            <w:pPr>
+              <w:widowControl/>
+              <w:jc w:val="both"/>
+              <w:cnfStyle w:val="000000000000" w:firstRow="0" w:lastRow="0" w:firstColumn="0" w:lastColumn="0" w:oddVBand="0" w:evenVBand="0" w:oddHBand="0" w:evenHBand="0" w:firstRowFirstColumn="0" w:firstRowLastColumn="0" w:lastRowFirstColumn="0" w:lastRowLastColumn="0"/>
+              <w:rPr>
+                <w:rFonts w:asciiTheme="minorHAnsi" w:eastAsia="Times New Roman" w:hAnsiTheme="minorHAnsi" w:cstheme="minorHAnsi"/>
+                <w:color w:val="auto"/>
+                <w:sz w:val="24"/>
+                <w:szCs w:val="24"/>
+              </w:rPr>
+            </w:pPr>
+            <w:r>
+              <w:rPr>
+                <w:rFonts w:asciiTheme="minorHAnsi" w:eastAsia="Times New Roman" w:hAnsiTheme="minorHAnsi" w:cstheme="minorHAnsi"/>
+                <w:sz w:val="24"/>
+                <w:szCs w:val="24"/>
+              </w:rPr>
+              <w:t>Tabla que contiene los registros de los exámenes médicos solicitados por por los usuarios.</w:t>
+            </w:r>
+          </w:p>
+        </w:tc>
+        <w:tc>
+          <w:tcPr>
+            <w:tcW w:w="0" w:type="auto"/>
+            <w:hideMark/>
+          </w:tcPr>
+          <w:p>
+            <w:pPr>
+              <w:widowControl/>
+              <w:jc w:val="center"/>
+              <w:cnfStyle w:val="000000000000" w:firstRow="0" w:lastRow="0" w:firstColumn="0" w:lastColumn="0" w:oddVBand="0" w:evenVBand="0" w:oddHBand="0" w:evenHBand="0" w:firstRowFirstColumn="0" w:firstRowLastColumn="0" w:lastRowFirstColumn="0" w:lastRowLastColumn="0"/>
+              <w:rPr>
+                <w:rFonts w:asciiTheme="minorHAnsi" w:eastAsia="Times New Roman" w:hAnsiTheme="minorHAnsi" w:cstheme="minorHAnsi"/>
+                <w:color w:val="auto"/>
+                <w:sz w:val="24"/>
+                <w:szCs w:val="24"/>
+              </w:rPr>
+            </w:pPr>
+            <w:r>
+              <w:rPr>
+                <w:rFonts w:asciiTheme="minorHAnsi" w:eastAsia="Times New Roman" w:hAnsiTheme="minorHAnsi" w:cstheme="minorHAnsi"/>
+                <w:sz w:val="24"/>
+                <w:szCs w:val="24"/>
+              </w:rPr>
+              <w:t>día</w:t>
+            </w:r>
+          </w:p>
+        </w:tc>
+      </w:tr>
+      <w:tr>
+        <w:trPr>
+          <w:cnfStyle w:val="000000100000" w:firstRow="0" w:lastRow="0" w:firstColumn="0" w:lastColumn="0" w:oddVBand="0" w:evenVBand="0" w:oddHBand="1" w:evenHBand="0" w:firstRowFirstColumn="0" w:firstRowLastColumn="0" w:lastRowFirstColumn="0" w:lastRowLastColumn="0"/>
+        </w:trPr>
+        <w:tc>
+          <w:tcPr>
+            <w:cnfStyle w:val="001000000000" w:firstRow="0" w:lastRow="0" w:firstColumn="1" w:lastColumn="0" w:oddVBand="0" w:evenVBand="0" w:oddHBand="0" w:evenHBand="0" w:firstRowFirstColumn="0" w:firstRowLastColumn="0" w:lastRowFirstColumn="0" w:lastRowLastColumn="0"/>
+            <w:tcW w:w="0" w:type="auto"/>
+            <w:hideMark/>
+          </w:tcPr>
+          <w:p>
+            <w:pPr>
+              <w:widowControl/>
+              <w:jc w:val="center"/>
+              <w:rPr>
+                <w:rFonts w:asciiTheme="minorHAnsi" w:eastAsia="Times New Roman" w:hAnsiTheme="minorHAnsi" w:cstheme="minorHAnsi"/>
+                <w:color w:val="auto"/>
+                <w:sz w:val="24"/>
+                <w:szCs w:val="24"/>
+              </w:rPr>
+            </w:pPr>
+            <w:r>
+              <w:rPr>
+                <w:rFonts w:asciiTheme="minorHAnsi" w:eastAsia="Times New Roman" w:hAnsiTheme="minorHAnsi" w:cstheme="minorHAnsi"/>
+                <w:i/>
+                <w:iCs/>
+                <w:sz w:val="24"/>
+                <w:szCs w:val="24"/>
+              </w:rPr>
+              <w:lastRenderedPageBreak/>
+              <w:t>datamart_cita_otros_servicios</w:t>
+            </w:r>
+          </w:p>
+        </w:tc>
+        <w:tc>
+          <w:tcPr>
+            <w:tcW w:w="0" w:type="auto"/>
+            <w:hideMark/>
+          </w:tcPr>
+          <w:p>
+            <w:pPr>
+              <w:widowControl/>
+              <w:jc w:val="both"/>
+              <w:cnfStyle w:val="000000100000" w:firstRow="0" w:lastRow="0" w:firstColumn="0" w:lastColumn="0" w:oddVBand="0" w:evenVBand="0" w:oddHBand="1" w:evenHBand="0" w:firstRowFirstColumn="0" w:firstRowLastColumn="0" w:lastRowFirstColumn="0" w:lastRowLastColumn="0"/>
+              <w:rPr>
+                <w:rFonts w:asciiTheme="minorHAnsi" w:eastAsia="Times New Roman" w:hAnsiTheme="minorHAnsi" w:cstheme="minorHAnsi"/>
+                <w:color w:val="auto"/>
+                <w:sz w:val="24"/>
+                <w:szCs w:val="24"/>
+              </w:rPr>
+            </w:pPr>
+            <w:r>
+              <w:rPr>
+                <w:rFonts w:asciiTheme="minorHAnsi" w:eastAsia="Times New Roman" w:hAnsiTheme="minorHAnsi" w:cstheme="minorHAnsi"/>
+                <w:sz w:val="24"/>
+                <w:szCs w:val="24"/>
+              </w:rPr>
+              <w:t>Tabla que contiene las solicitudes de parte de los usuarios de la organización para adquirir otro tipo de servicio con alguna de las instituciones disponibles.</w:t>
+            </w:r>
+          </w:p>
+        </w:tc>
+        <w:tc>
+          <w:tcPr>
+            <w:tcW w:w="0" w:type="auto"/>
+            <w:hideMark/>
+          </w:tcPr>
+          <w:p>
+            <w:pPr>
+              <w:widowControl/>
+              <w:jc w:val="center"/>
+              <w:cnfStyle w:val="000000100000" w:firstRow="0" w:lastRow="0" w:firstColumn="0" w:lastColumn="0" w:oddVBand="0" w:evenVBand="0" w:oddHBand="1" w:evenHBand="0" w:firstRowFirstColumn="0" w:firstRowLastColumn="0" w:lastRowFirstColumn="0" w:lastRowLastColumn="0"/>
+              <w:rPr>
+                <w:rFonts w:asciiTheme="minorHAnsi" w:eastAsia="Times New Roman" w:hAnsiTheme="minorHAnsi" w:cstheme="minorHAnsi"/>
+                <w:color w:val="auto"/>
+                <w:sz w:val="24"/>
+                <w:szCs w:val="24"/>
+              </w:rPr>
+            </w:pPr>
+            <w:r>
+              <w:rPr>
+                <w:rFonts w:asciiTheme="minorHAnsi" w:eastAsia="Times New Roman" w:hAnsiTheme="minorHAnsi" w:cstheme="minorHAnsi"/>
+                <w:sz w:val="24"/>
+                <w:szCs w:val="24"/>
+              </w:rPr>
+              <w:t>día</w:t>
+            </w:r>
+          </w:p>
+        </w:tc>
+      </w:tr>
+      <w:tr>
+        <w:tc>
+          <w:tcPr>
+            <w:cnfStyle w:val="001000000000" w:firstRow="0" w:lastRow="0" w:firstColumn="1" w:lastColumn="0" w:oddVBand="0" w:evenVBand="0" w:oddHBand="0" w:evenHBand="0" w:firstRowFirstColumn="0" w:firstRowLastColumn="0" w:lastRowFirstColumn="0" w:lastRowLastColumn="0"/>
+            <w:tcW w:w="0" w:type="auto"/>
+            <w:hideMark/>
+          </w:tcPr>
+          <w:p>
+            <w:pPr>
+              <w:widowControl/>
+              <w:jc w:val="center"/>
+              <w:rPr>
+                <w:rFonts w:asciiTheme="minorHAnsi" w:eastAsia="Times New Roman" w:hAnsiTheme="minorHAnsi" w:cstheme="minorHAnsi"/>
+                <w:color w:val="auto"/>
+                <w:sz w:val="24"/>
+                <w:szCs w:val="24"/>
+              </w:rPr>
+            </w:pPr>
+            <w:r>
+              <w:rPr>
+                <w:rFonts w:asciiTheme="minorHAnsi" w:eastAsia="Times New Roman" w:hAnsiTheme="minorHAnsi" w:cstheme="minorHAnsi"/>
+                <w:i/>
+                <w:iCs/>
+                <w:sz w:val="24"/>
+                <w:szCs w:val="24"/>
+              </w:rPr>
+              <w:t>datamart_queja</w:t>
+            </w:r>
+          </w:p>
+        </w:tc>
+        <w:tc>
+          <w:tcPr>
+            <w:tcW w:w="0" w:type="auto"/>
+            <w:hideMark/>
+          </w:tcPr>
+          <w:p>
+            <w:pPr>
+              <w:widowControl/>
+              <w:jc w:val="both"/>
+              <w:cnfStyle w:val="000000000000" w:firstRow="0" w:lastRow="0" w:firstColumn="0" w:lastColumn="0" w:oddVBand="0" w:evenVBand="0" w:oddHBand="0" w:evenHBand="0" w:firstRowFirstColumn="0" w:firstRowLastColumn="0" w:lastRowFirstColumn="0" w:lastRowLastColumn="0"/>
+              <w:rPr>
+                <w:rFonts w:asciiTheme="minorHAnsi" w:eastAsia="Times New Roman" w:hAnsiTheme="minorHAnsi" w:cstheme="minorHAnsi"/>
+                <w:color w:val="auto"/>
+                <w:sz w:val="24"/>
+                <w:szCs w:val="24"/>
+              </w:rPr>
+            </w:pPr>
+            <w:r>
+              <w:rPr>
+                <w:rFonts w:asciiTheme="minorHAnsi" w:eastAsia="Times New Roman" w:hAnsiTheme="minorHAnsi" w:cstheme="minorHAnsi"/>
+                <w:sz w:val="24"/>
+                <w:szCs w:val="24"/>
+              </w:rPr>
+              <w:t>Tabla de hechos que contiene las quejas de los usuarios registradas por medio de las llamadas telefónicas al call center de la organización.</w:t>
+            </w:r>
+          </w:p>
+        </w:tc>
+        <w:tc>
+          <w:tcPr>
+            <w:tcW w:w="0" w:type="auto"/>
+            <w:hideMark/>
+          </w:tcPr>
+          <w:p>
+            <w:pPr>
+              <w:widowControl/>
+              <w:jc w:val="center"/>
+              <w:cnfStyle w:val="000000000000" w:firstRow="0" w:lastRow="0" w:firstColumn="0" w:lastColumn="0" w:oddVBand="0" w:evenVBand="0" w:oddHBand="0" w:evenHBand="0" w:firstRowFirstColumn="0" w:firstRowLastColumn="0" w:lastRowFirstColumn="0" w:lastRowLastColumn="0"/>
+              <w:rPr>
+                <w:rFonts w:asciiTheme="minorHAnsi" w:eastAsia="Times New Roman" w:hAnsiTheme="minorHAnsi" w:cstheme="minorHAnsi"/>
+                <w:color w:val="auto"/>
+                <w:sz w:val="24"/>
+                <w:szCs w:val="24"/>
+              </w:rPr>
+            </w:pPr>
+            <w:r>
+              <w:rPr>
+                <w:rFonts w:asciiTheme="minorHAnsi" w:eastAsia="Times New Roman" w:hAnsiTheme="minorHAnsi" w:cstheme="minorHAnsi"/>
+                <w:sz w:val="24"/>
+                <w:szCs w:val="24"/>
+              </w:rPr>
+              <w:t>transacción</w:t>
+            </w:r>
+          </w:p>
+        </w:tc>
+      </w:tr>
+      <w:tr>
+        <w:trPr>
+          <w:cnfStyle w:val="000000100000" w:firstRow="0" w:lastRow="0" w:firstColumn="0" w:lastColumn="0" w:oddVBand="0" w:evenVBand="0" w:oddHBand="1" w:evenHBand="0" w:firstRowFirstColumn="0" w:firstRowLastColumn="0" w:lastRowFirstColumn="0" w:lastRowLastColumn="0"/>
+        </w:trPr>
+        <w:tc>
+          <w:tcPr>
+            <w:cnfStyle w:val="001000000000" w:firstRow="0" w:lastRow="0" w:firstColumn="1" w:lastColumn="0" w:oddVBand="0" w:evenVBand="0" w:oddHBand="0" w:evenHBand="0" w:firstRowFirstColumn="0" w:firstRowLastColumn="0" w:lastRowFirstColumn="0" w:lastRowLastColumn="0"/>
+            <w:tcW w:w="0" w:type="auto"/>
+            <w:hideMark/>
+          </w:tcPr>
+          <w:p>
+            <w:pPr>
+              <w:widowControl/>
+              <w:jc w:val="center"/>
+              <w:rPr>
+                <w:rFonts w:asciiTheme="minorHAnsi" w:eastAsia="Times New Roman" w:hAnsiTheme="minorHAnsi" w:cstheme="minorHAnsi"/>
+                <w:color w:val="auto"/>
+                <w:sz w:val="24"/>
+                <w:szCs w:val="24"/>
+              </w:rPr>
+            </w:pPr>
+            <w:r>
+              <w:rPr>
+                <w:rFonts w:asciiTheme="minorHAnsi" w:eastAsia="Times New Roman" w:hAnsiTheme="minorHAnsi" w:cstheme="minorHAnsi"/>
+                <w:i/>
+                <w:iCs/>
+                <w:sz w:val="24"/>
+                <w:szCs w:val="24"/>
+              </w:rPr>
+              <w:t>datamart_citas_resueltas</w:t>
+            </w:r>
+          </w:p>
+        </w:tc>
+        <w:tc>
+          <w:tcPr>
+            <w:tcW w:w="0" w:type="auto"/>
+            <w:hideMark/>
+          </w:tcPr>
+          <w:p>
+            <w:pPr>
+              <w:widowControl/>
+              <w:jc w:val="both"/>
+              <w:cnfStyle w:val="000000100000" w:firstRow="0" w:lastRow="0" w:firstColumn="0" w:lastColumn="0" w:oddVBand="0" w:evenVBand="0" w:oddHBand="1" w:evenHBand="0" w:firstRowFirstColumn="0" w:firstRowLastColumn="0" w:lastRowFirstColumn="0" w:lastRowLastColumn="0"/>
+              <w:rPr>
+                <w:rFonts w:asciiTheme="minorHAnsi" w:eastAsia="Times New Roman" w:hAnsiTheme="minorHAnsi" w:cstheme="minorHAnsi"/>
+                <w:color w:val="auto"/>
+                <w:sz w:val="24"/>
+                <w:szCs w:val="24"/>
+              </w:rPr>
+            </w:pPr>
+            <w:r>
+              <w:rPr>
+                <w:rFonts w:asciiTheme="minorHAnsi" w:eastAsia="Times New Roman" w:hAnsiTheme="minorHAnsi" w:cstheme="minorHAnsi"/>
+                <w:sz w:val="24"/>
+                <w:szCs w:val="24"/>
+              </w:rPr>
+              <w:t>Tabla que contiene los registros de las citas atendidas y posteriormente resueltas por los operadores del call center.</w:t>
+            </w:r>
+          </w:p>
+        </w:tc>
+        <w:tc>
+          <w:tcPr>
+            <w:tcW w:w="0" w:type="auto"/>
+            <w:hideMark/>
+          </w:tcPr>
+          <w:p>
+            <w:pPr>
+              <w:widowControl/>
+              <w:jc w:val="center"/>
+              <w:cnfStyle w:val="000000100000" w:firstRow="0" w:lastRow="0" w:firstColumn="0" w:lastColumn="0" w:oddVBand="0" w:evenVBand="0" w:oddHBand="1" w:evenHBand="0" w:firstRowFirstColumn="0" w:firstRowLastColumn="0" w:lastRowFirstColumn="0" w:lastRowLastColumn="0"/>
+              <w:rPr>
+                <w:rFonts w:asciiTheme="minorHAnsi" w:eastAsia="Times New Roman" w:hAnsiTheme="minorHAnsi" w:cstheme="minorHAnsi"/>
+                <w:color w:val="auto"/>
+                <w:sz w:val="24"/>
+                <w:szCs w:val="24"/>
+              </w:rPr>
+            </w:pPr>
+            <w:r>
+              <w:rPr>
+                <w:rFonts w:asciiTheme="minorHAnsi" w:eastAsia="Times New Roman" w:hAnsiTheme="minorHAnsi" w:cstheme="minorHAnsi"/>
+                <w:sz w:val="24"/>
+                <w:szCs w:val="24"/>
+              </w:rPr>
+              <w:t>día</w:t>
+            </w:r>
+          </w:p>
+        </w:tc>
+      </w:tr>
+      <w:tr>
+        <w:tc>
+          <w:tcPr>
+            <w:cnfStyle w:val="001000000000" w:firstRow="0" w:lastRow="0" w:firstColumn="1" w:lastColumn="0" w:oddVBand="0" w:evenVBand="0" w:oddHBand="0" w:evenHBand="0" w:firstRowFirstColumn="0" w:firstRowLastColumn="0" w:lastRowFirstColumn="0" w:lastRowLastColumn="0"/>
+            <w:tcW w:w="0" w:type="auto"/>
+            <w:hideMark/>
+          </w:tcPr>
+          <w:p>
+            <w:pPr>
+              <w:widowControl/>
+              <w:jc w:val="center"/>
+              <w:rPr>
+                <w:rFonts w:asciiTheme="minorHAnsi" w:eastAsia="Times New Roman" w:hAnsiTheme="minorHAnsi" w:cstheme="minorHAnsi"/>
+                <w:color w:val="auto"/>
+                <w:sz w:val="24"/>
+                <w:szCs w:val="24"/>
+              </w:rPr>
+            </w:pPr>
+            <w:r>
+              <w:rPr>
+                <w:rFonts w:asciiTheme="minorHAnsi" w:eastAsia="Times New Roman" w:hAnsiTheme="minorHAnsi" w:cstheme="minorHAnsi"/>
+                <w:i/>
+                <w:iCs/>
+                <w:sz w:val="24"/>
+                <w:szCs w:val="24"/>
+              </w:rPr>
+              <w:t>datamart_llamada</w:t>
+            </w:r>
+          </w:p>
+        </w:tc>
+        <w:tc>
+          <w:tcPr>
+            <w:tcW w:w="0" w:type="auto"/>
+            <w:hideMark/>
+          </w:tcPr>
+          <w:p>
+            <w:pPr>
+              <w:widowControl/>
+              <w:jc w:val="both"/>
+              <w:cnfStyle w:val="000000000000" w:firstRow="0" w:lastRow="0" w:firstColumn="0" w:lastColumn="0" w:oddVBand="0" w:evenVBand="0" w:oddHBand="0" w:evenHBand="0" w:firstRowFirstColumn="0" w:firstRowLastColumn="0" w:lastRowFirstColumn="0" w:lastRowLastColumn="0"/>
+              <w:rPr>
+                <w:rFonts w:asciiTheme="minorHAnsi" w:eastAsia="Times New Roman" w:hAnsiTheme="minorHAnsi" w:cstheme="minorHAnsi"/>
+                <w:color w:val="auto"/>
+                <w:sz w:val="24"/>
+                <w:szCs w:val="24"/>
+              </w:rPr>
+            </w:pPr>
+            <w:r>
+              <w:rPr>
+                <w:rFonts w:asciiTheme="minorHAnsi" w:eastAsia="Times New Roman" w:hAnsiTheme="minorHAnsi" w:cstheme="minorHAnsi"/>
+                <w:sz w:val="24"/>
+                <w:szCs w:val="24"/>
+              </w:rPr>
+              <w:t>Tabla que contiene un registro de las llamadas realizadas a la organización, ya sea solicitando un servicio o para realizar una queja o reclamo sobre un servicio ofrecido</w:t>
+            </w:r>
+          </w:p>
+        </w:tc>
+        <w:tc>
+          <w:tcPr>
+            <w:tcW w:w="0" w:type="auto"/>
+            <w:hideMark/>
+          </w:tcPr>
+          <w:p>
+            <w:pPr>
+              <w:widowControl/>
+              <w:jc w:val="center"/>
+              <w:cnfStyle w:val="000000000000" w:firstRow="0" w:lastRow="0" w:firstColumn="0" w:lastColumn="0" w:oddVBand="0" w:evenVBand="0" w:oddHBand="0" w:evenHBand="0" w:firstRowFirstColumn="0" w:firstRowLastColumn="0" w:lastRowFirstColumn="0" w:lastRowLastColumn="0"/>
+              <w:rPr>
+                <w:rFonts w:asciiTheme="minorHAnsi" w:eastAsia="Times New Roman" w:hAnsiTheme="minorHAnsi" w:cstheme="minorHAnsi"/>
+                <w:color w:val="auto"/>
+                <w:sz w:val="24"/>
+                <w:szCs w:val="24"/>
+              </w:rPr>
+            </w:pPr>
+            <w:r>
+              <w:rPr>
+                <w:rFonts w:asciiTheme="minorHAnsi" w:eastAsia="Times New Roman" w:hAnsiTheme="minorHAnsi" w:cstheme="minorHAnsi"/>
+                <w:sz w:val="24"/>
+                <w:szCs w:val="24"/>
+              </w:rPr>
+              <w:t>transacción</w:t>
+            </w:r>
+          </w:p>
+        </w:tc>
+      </w:tr>
+    </w:tbl>
+    <w:p>
+      <w:pPr>
+        <w:widowControl/>
+        <w:spacing w:after="160" w:line="240" w:lineRule="auto"/>
+        <w:jc w:val="center"/>
+        <w:rPr>
+          <w:rFonts w:asciiTheme="minorHAnsi" w:eastAsia="Times New Roman" w:hAnsiTheme="minorHAnsi" w:cstheme="minorHAnsi"/>
+          <w:color w:val="auto"/>
+          <w:sz w:val="24"/>
+          <w:szCs w:val="24"/>
+        </w:rPr>
+      </w:pPr>
+      <w:r>
+        <w:rPr>
+          <w:rFonts w:asciiTheme="minorHAnsi" w:eastAsia="Times New Roman" w:hAnsiTheme="minorHAnsi" w:cstheme="minorHAnsi"/>
+          <w:i/>
+          <w:sz w:val="24"/>
+          <w:szCs w:val="24"/>
+        </w:rPr>
+        <w:t>Tabla</w:t>
+      </w:r>
+      <w:r>
+        <w:rPr>
+          <w:rFonts w:asciiTheme="minorHAnsi" w:eastAsia="Times New Roman" w:hAnsiTheme="minorHAnsi" w:cstheme="minorHAnsi"/>
+          <w:i/>
+          <w:sz w:val="24"/>
+          <w:szCs w:val="24"/>
+        </w:rPr>
+        <w:t xml:space="preserve"> x.x</w:t>
+      </w:r>
+      <w:r>
+        <w:rPr>
+          <w:rFonts w:asciiTheme="minorHAnsi" w:eastAsia="Times New Roman" w:hAnsiTheme="minorHAnsi" w:cstheme="minorHAnsi"/>
+          <w:sz w:val="24"/>
+          <w:szCs w:val="24"/>
+        </w:rPr>
+        <w:t xml:space="preserve"> </w:t>
+      </w:r>
+      <w:r>
+        <w:rPr>
+          <w:rFonts w:asciiTheme="minorHAnsi" w:eastAsia="Times New Roman" w:hAnsiTheme="minorHAnsi" w:cstheme="minorHAnsi"/>
+          <w:sz w:val="24"/>
+          <w:szCs w:val="24"/>
+        </w:rPr>
+        <w:t>Tablas de Hechos implementados en la Bodega de Datos</w:t>
+      </w:r>
+    </w:p>
+    <w:p>
+      <w:pPr>
+        <w:widowControl/>
+        <w:spacing w:line="240" w:lineRule="auto"/>
+        <w:rPr>
+          <w:rFonts w:asciiTheme="minorHAnsi" w:eastAsia="Times New Roman" w:hAnsiTheme="minorHAnsi" w:cstheme="minorHAnsi"/>
+          <w:color w:val="auto"/>
+          <w:sz w:val="24"/>
+          <w:szCs w:val="24"/>
+        </w:rPr>
+      </w:pPr>
+    </w:p>
+    <w:p>
+      <w:pPr>
+        <w:widowControl/>
+        <w:spacing w:after="160" w:line="240" w:lineRule="auto"/>
+        <w:jc w:val="both"/>
+        <w:rPr>
+          <w:rFonts w:asciiTheme="minorHAnsi" w:eastAsia="Times New Roman" w:hAnsiTheme="minorHAnsi" w:cstheme="minorHAnsi"/>
+          <w:color w:val="auto"/>
+          <w:sz w:val="24"/>
+          <w:szCs w:val="24"/>
+        </w:rPr>
+      </w:pPr>
+      <w:r>
+        <w:rPr>
+          <w:rFonts w:asciiTheme="minorHAnsi" w:eastAsia="Times New Roman" w:hAnsiTheme="minorHAnsi" w:cstheme="minorHAnsi"/>
+          <w:sz w:val="24"/>
+          <w:szCs w:val="24"/>
+        </w:rPr>
+        <w:t>Una vez procesado el contenido de las fuentes seleccionadas se procedió a hacer el llenado de las dimensiones y de las tablas de hechos descritas previamente. En el proceso debieron ser adaptadas las tablas de hechos por medio de una expresión regular con el fin de ajustar la referencia a la dimensión fecha para llevarla al formato AñoMesDía (AAAAMMDD) presente en la llave primaria de la misma.</w:t>
+      </w:r>
+    </w:p>
+    <w:p>
+      <w:pPr>
+        <w:widowControl/>
+        <w:spacing w:after="160" w:line="240" w:lineRule="auto"/>
+        <w:jc w:val="both"/>
+        <w:rPr>
+          <w:rFonts w:asciiTheme="minorHAnsi" w:eastAsia="Times New Roman" w:hAnsiTheme="minorHAnsi" w:cstheme="minorHAnsi"/>
+          <w:color w:val="auto"/>
+          <w:sz w:val="24"/>
+          <w:szCs w:val="24"/>
+        </w:rPr>
+      </w:pPr>
+      <w:r>
+        <w:rPr>
+          <w:rFonts w:asciiTheme="minorHAnsi" w:eastAsia="Times New Roman" w:hAnsiTheme="minorHAnsi" w:cstheme="minorHAnsi"/>
+          <w:b/>
+          <w:bCs/>
+          <w:sz w:val="24"/>
+          <w:szCs w:val="24"/>
+        </w:rPr>
+        <w:t>3.3 Componente de visualización:</w:t>
+      </w:r>
+    </w:p>
+    <w:p>
+      <w:pPr>
+        <w:widowControl/>
+        <w:spacing w:after="160" w:line="240" w:lineRule="auto"/>
+        <w:jc w:val="both"/>
+        <w:rPr>
+          <w:rFonts w:asciiTheme="minorHAnsi" w:eastAsia="Times New Roman" w:hAnsiTheme="minorHAnsi" w:cstheme="minorHAnsi"/>
+          <w:color w:val="auto"/>
+          <w:sz w:val="24"/>
+          <w:szCs w:val="24"/>
+        </w:rPr>
+      </w:pPr>
+      <w:r>
+        <w:rPr>
+          <w:rFonts w:asciiTheme="minorHAnsi" w:eastAsia="Times New Roman" w:hAnsiTheme="minorHAnsi" w:cstheme="minorHAnsi"/>
+          <w:sz w:val="24"/>
+          <w:szCs w:val="24"/>
+        </w:rPr>
+        <w:t xml:space="preserve">Una vez procesada la información y almacenada en la Bodega de Datos se procedió a la construcción de un sistema de visualización de los datos que le permitiera a los directivos de la organización observar con mayor nivel de detalle los patrones de la información almacenada para cada uno de los procesos de negocio descritos en cada uno de los datamart ya mencionados. Para el desarrollo de este aplicativo se optó por </w:t>
+      </w:r>
+      <w:r>
+        <w:rPr>
+          <w:rFonts w:asciiTheme="minorHAnsi" w:eastAsia="Times New Roman" w:hAnsiTheme="minorHAnsi" w:cstheme="minorHAnsi"/>
+          <w:b/>
+          <w:bCs/>
+          <w:sz w:val="24"/>
+          <w:szCs w:val="24"/>
+        </w:rPr>
+        <w:t>Java</w:t>
+      </w:r>
+      <w:r>
+        <w:rPr>
+          <w:rFonts w:asciiTheme="minorHAnsi" w:eastAsia="Times New Roman" w:hAnsiTheme="minorHAnsi" w:cstheme="minorHAnsi"/>
+          <w:sz w:val="24"/>
+          <w:szCs w:val="24"/>
+        </w:rPr>
+        <w:t xml:space="preserve"> en su versión </w:t>
+      </w:r>
+      <w:r>
+        <w:rPr>
+          <w:rFonts w:asciiTheme="minorHAnsi" w:eastAsia="Times New Roman" w:hAnsiTheme="minorHAnsi" w:cstheme="minorHAnsi"/>
+          <w:b/>
+          <w:bCs/>
+          <w:sz w:val="24"/>
+          <w:szCs w:val="24"/>
+        </w:rPr>
+        <w:t>8</w:t>
+      </w:r>
+      <w:r>
+        <w:rPr>
+          <w:rFonts w:asciiTheme="minorHAnsi" w:eastAsia="Times New Roman" w:hAnsiTheme="minorHAnsi" w:cstheme="minorHAnsi"/>
+          <w:sz w:val="24"/>
+          <w:szCs w:val="24"/>
+        </w:rPr>
+        <w:t xml:space="preserve">, los gráficos desplegados fueron generados por medio de </w:t>
+      </w:r>
+      <w:r>
+        <w:rPr>
+          <w:rFonts w:asciiTheme="minorHAnsi" w:eastAsia="Times New Roman" w:hAnsiTheme="minorHAnsi" w:cstheme="minorHAnsi"/>
+          <w:b/>
+          <w:bCs/>
+          <w:sz w:val="24"/>
+          <w:szCs w:val="24"/>
+        </w:rPr>
+        <w:t>JavaFX</w:t>
+      </w:r>
+      <w:r>
+        <w:rPr>
+          <w:rFonts w:asciiTheme="minorHAnsi" w:eastAsia="Times New Roman" w:hAnsiTheme="minorHAnsi" w:cstheme="minorHAnsi"/>
+          <w:b/>
+          <w:bCs/>
+          <w:sz w:val="24"/>
+          <w:szCs w:val="24"/>
+        </w:rPr>
+        <w:t xml:space="preserve"> </w:t>
+      </w:r>
+      <w:r>
+        <w:rPr>
+          <w:rFonts w:asciiTheme="minorHAnsi" w:eastAsia="Times New Roman" w:hAnsiTheme="minorHAnsi" w:cstheme="minorHAnsi"/>
+          <w:bCs/>
+          <w:sz w:val="24"/>
+          <w:szCs w:val="24"/>
+        </w:rPr>
+        <w:t>en s</w:t>
+      </w:r>
+      <w:r>
+        <w:rPr>
+          <w:rFonts w:asciiTheme="minorHAnsi" w:eastAsia="Times New Roman" w:hAnsiTheme="minorHAnsi" w:cstheme="minorHAnsi"/>
+          <w:bCs/>
+          <w:sz w:val="24"/>
+          <w:szCs w:val="24"/>
+        </w:rPr>
+        <w:t>u</w:t>
+      </w:r>
+      <w:r>
+        <w:rPr>
+          <w:rFonts w:asciiTheme="minorHAnsi" w:eastAsia="Times New Roman" w:hAnsiTheme="minorHAnsi" w:cstheme="minorHAnsi"/>
+          <w:b/>
+          <w:bCs/>
+          <w:sz w:val="24"/>
+          <w:szCs w:val="24"/>
+        </w:rPr>
+        <w:t xml:space="preserve"> </w:t>
+      </w:r>
+      <w:r>
+        <w:rPr>
+          <w:rFonts w:asciiTheme="minorHAnsi" w:eastAsia="Times New Roman" w:hAnsiTheme="minorHAnsi" w:cstheme="minorHAnsi"/>
+          <w:bCs/>
+          <w:sz w:val="24"/>
+          <w:szCs w:val="24"/>
+        </w:rPr>
+        <w:t>versión</w:t>
+      </w:r>
+      <w:r>
+        <w:rPr>
+          <w:rFonts w:asciiTheme="minorHAnsi" w:eastAsia="Times New Roman" w:hAnsiTheme="minorHAnsi" w:cstheme="minorHAnsi"/>
+          <w:b/>
+          <w:bCs/>
+          <w:sz w:val="24"/>
+          <w:szCs w:val="24"/>
+        </w:rPr>
+        <w:t xml:space="preserve"> 2.0</w:t>
+      </w:r>
+      <w:r>
+        <w:rPr>
+          <w:rFonts w:asciiTheme="minorHAnsi" w:eastAsia="Times New Roman" w:hAnsiTheme="minorHAnsi" w:cstheme="minorHAnsi"/>
+          <w:sz w:val="24"/>
+          <w:szCs w:val="24"/>
+        </w:rPr>
+        <w:t xml:space="preserve"> y los reportes en texto que se generaron para el despliegue de la información sintetizada y de los KPI que fueron producto de análisis se hizo uso de </w:t>
+      </w:r>
+      <w:r>
+        <w:rPr>
+          <w:rFonts w:asciiTheme="minorHAnsi" w:eastAsia="Times New Roman" w:hAnsiTheme="minorHAnsi" w:cstheme="minorHAnsi"/>
+          <w:b/>
+          <w:bCs/>
+          <w:sz w:val="24"/>
+          <w:szCs w:val="24"/>
+        </w:rPr>
+        <w:t>JasperReports</w:t>
+      </w:r>
+      <w:r>
+        <w:rPr>
+          <w:rFonts w:asciiTheme="minorHAnsi" w:eastAsia="Times New Roman" w:hAnsiTheme="minorHAnsi" w:cstheme="minorHAnsi"/>
+          <w:sz w:val="24"/>
+          <w:szCs w:val="24"/>
+        </w:rPr>
+        <w:t xml:space="preserve">. Para la simplificación de las tareas de gestión del código y de la creación de la interfaz gráfica del aplicativo se hizo uso de IDE </w:t>
+      </w:r>
+      <w:r>
+        <w:rPr>
+          <w:rFonts w:asciiTheme="minorHAnsi" w:eastAsia="Times New Roman" w:hAnsiTheme="minorHAnsi" w:cstheme="minorHAnsi"/>
+          <w:b/>
+          <w:bCs/>
+          <w:sz w:val="24"/>
+          <w:szCs w:val="24"/>
+        </w:rPr>
+        <w:t xml:space="preserve">Netbeans </w:t>
+      </w:r>
+      <w:r>
+        <w:rPr>
+          <w:rFonts w:asciiTheme="minorHAnsi" w:eastAsia="Times New Roman" w:hAnsiTheme="minorHAnsi" w:cstheme="minorHAnsi"/>
+          <w:sz w:val="24"/>
+          <w:szCs w:val="24"/>
+        </w:rPr>
+        <w:t xml:space="preserve">en su versión </w:t>
+      </w:r>
+      <w:r>
+        <w:rPr>
+          <w:rFonts w:asciiTheme="minorHAnsi" w:eastAsia="Times New Roman" w:hAnsiTheme="minorHAnsi" w:cstheme="minorHAnsi"/>
+          <w:b/>
+          <w:bCs/>
+          <w:sz w:val="24"/>
+          <w:szCs w:val="24"/>
+        </w:rPr>
+        <w:t xml:space="preserve">8.2. </w:t>
+      </w:r>
+    </w:p>
+    <w:p>
+      <w:pPr>
+        <w:widowControl/>
+        <w:spacing w:after="160" w:line="240" w:lineRule="auto"/>
+        <w:jc w:val="both"/>
+        <w:rPr>
+          <w:rFonts w:asciiTheme="minorHAnsi" w:eastAsia="Times New Roman" w:hAnsiTheme="minorHAnsi" w:cstheme="minorHAnsi"/>
+          <w:color w:val="auto"/>
+          <w:sz w:val="24"/>
+          <w:szCs w:val="24"/>
+        </w:rPr>
+      </w:pPr>
+      <w:r>
+        <w:rPr>
+          <w:rFonts w:asciiTheme="minorHAnsi" w:eastAsia="Times New Roman" w:hAnsiTheme="minorHAnsi" w:cstheme="minorHAnsi"/>
+          <w:sz w:val="24"/>
+          <w:szCs w:val="24"/>
+        </w:rPr>
+        <w:t xml:space="preserve">Con el fin de permitir una futura ampliación del software y de sus componentes de acuerdo a las necesidades que vayan surgiendo en la organización se optó por construir el aplicativo haciendo uso del patrón </w:t>
+      </w:r>
+      <w:r>
+        <w:rPr>
+          <w:rFonts w:asciiTheme="minorHAnsi" w:eastAsia="Times New Roman" w:hAnsiTheme="minorHAnsi" w:cstheme="minorHAnsi"/>
+          <w:b/>
+          <w:bCs/>
+          <w:sz w:val="24"/>
+          <w:szCs w:val="24"/>
+        </w:rPr>
+        <w:t>MVC</w:t>
+      </w:r>
+      <w:r>
+        <w:rPr>
+          <w:rFonts w:asciiTheme="minorHAnsi" w:eastAsia="Times New Roman" w:hAnsiTheme="minorHAnsi" w:cstheme="minorHAnsi"/>
+          <w:sz w:val="24"/>
+          <w:szCs w:val="24"/>
+        </w:rPr>
+        <w:t xml:space="preserve"> (Modelo, Vista, Controlador) y para la gestión del contenido de la bodega de datos se siguió el patrón </w:t>
+      </w:r>
+      <w:r>
+        <w:rPr>
+          <w:rFonts w:asciiTheme="minorHAnsi" w:eastAsia="Times New Roman" w:hAnsiTheme="minorHAnsi" w:cstheme="minorHAnsi"/>
+          <w:b/>
+          <w:bCs/>
+          <w:sz w:val="24"/>
+          <w:szCs w:val="24"/>
+        </w:rPr>
+        <w:t>DAO (</w:t>
+      </w:r>
+      <w:r>
+        <w:rPr>
+          <w:rFonts w:asciiTheme="minorHAnsi" w:eastAsia="Times New Roman" w:hAnsiTheme="minorHAnsi" w:cstheme="minorHAnsi"/>
+          <w:sz w:val="24"/>
+          <w:szCs w:val="24"/>
+        </w:rPr>
+        <w:t xml:space="preserve">Objetos de Acceso a Datos). La implementación de estos dos patrones permite la separación de cada uno de los distintos procesos de negocios a gestionar y brinda al sistema </w:t>
+      </w:r>
+      <w:r>
+        <w:rPr>
+          <w:rFonts w:asciiTheme="minorHAnsi" w:eastAsia="Times New Roman" w:hAnsiTheme="minorHAnsi" w:cstheme="minorHAnsi"/>
+          <w:sz w:val="24"/>
+          <w:szCs w:val="24"/>
+        </w:rPr>
+        <w:t>modularidad</w:t>
+      </w:r>
+      <w:r>
+        <w:rPr>
+          <w:rFonts w:asciiTheme="minorHAnsi" w:eastAsia="Times New Roman" w:hAnsiTheme="minorHAnsi" w:cstheme="minorHAnsi"/>
+          <w:sz w:val="24"/>
+          <w:szCs w:val="24"/>
+        </w:rPr>
+        <w:t xml:space="preserve"> que simplifica la escalabilidad del sistema, hace el código más legible y mantenible, y permite además la reutilización de código entre procesos.</w:t>
+      </w:r>
+    </w:p>
+    <w:p>
+      <w:pPr>
+        <w:widowControl/>
+        <w:spacing w:after="160" w:line="240" w:lineRule="auto"/>
+        <w:jc w:val="both"/>
+        <w:rPr>
+          <w:rFonts w:asciiTheme="minorHAnsi" w:eastAsia="Times New Roman" w:hAnsiTheme="minorHAnsi" w:cstheme="minorHAnsi"/>
+          <w:b/>
+          <w:bCs/>
+          <w:i/>
+          <w:iCs/>
+          <w:sz w:val="24"/>
+          <w:szCs w:val="24"/>
+        </w:rPr>
+      </w:pPr>
+    </w:p>
+    <w:p>
+      <w:pPr>
+        <w:widowControl/>
+        <w:spacing w:after="160" w:line="240" w:lineRule="auto"/>
+        <w:jc w:val="center"/>
+        <w:rPr>
+          <w:rFonts w:asciiTheme="minorHAnsi" w:eastAsia="Times New Roman" w:hAnsiTheme="minorHAnsi" w:cstheme="minorHAnsi"/>
+          <w:color w:val="auto"/>
+          <w:sz w:val="24"/>
+          <w:szCs w:val="24"/>
+        </w:rPr>
+      </w:pPr>
+      <w:r>
+        <w:rPr>
+          <w:rFonts w:asciiTheme="minorHAnsi" w:eastAsia="Times New Roman" w:hAnsiTheme="minorHAnsi" w:cstheme="minorHAnsi"/>
+          <w:sz w:val="24"/>
+          <w:szCs w:val="24"/>
+        </w:rPr>
+        <w:lastRenderedPageBreak/>
+        <w:t xml:space="preserve">Figura x.x </w:t>
+      </w:r>
+      <w:r>
+        <w:rPr>
+          <w:rFonts w:asciiTheme="minorHAnsi" w:eastAsia="Times New Roman" w:hAnsiTheme="minorHAnsi" w:cstheme="minorHAnsi"/>
+          <w:sz w:val="24"/>
+          <w:szCs w:val="24"/>
+        </w:rPr>
+        <w:t xml:space="preserve">Diagrama de clases del Componente de Visualización </w:t>
+      </w:r>
+    </w:p>
+    <w:p>
+      <w:pPr>
+        <w:widowControl/>
+        <w:spacing w:line="240" w:lineRule="auto"/>
+        <w:rPr>
+          <w:rFonts w:asciiTheme="minorHAnsi" w:eastAsia="Times New Roman" w:hAnsiTheme="minorHAnsi" w:cstheme="minorHAnsi"/>
+          <w:color w:val="auto"/>
+          <w:sz w:val="24"/>
+          <w:szCs w:val="24"/>
+        </w:rPr>
+      </w:pPr>
+    </w:p>
+    <w:p>
+      <w:pPr>
+        <w:widowControl/>
+        <w:spacing w:line="240" w:lineRule="auto"/>
+        <w:jc w:val="both"/>
+        <w:rPr>
+          <w:rFonts w:asciiTheme="minorHAnsi" w:eastAsia="Times New Roman" w:hAnsiTheme="minorHAnsi" w:cstheme="minorHAnsi"/>
+          <w:color w:val="auto"/>
+          <w:sz w:val="24"/>
+          <w:szCs w:val="24"/>
+        </w:rPr>
+      </w:pPr>
+      <w:r>
+        <w:rPr>
+          <w:rFonts w:asciiTheme="minorHAnsi" w:eastAsia="Times New Roman" w:hAnsiTheme="minorHAnsi" w:cstheme="minorHAnsi"/>
+          <w:b/>
+          <w:bCs/>
+          <w:i/>
+          <w:iCs/>
+          <w:sz w:val="24"/>
+          <w:szCs w:val="24"/>
+        </w:rPr>
+        <w:t>Estructura de Gestión de Consultas</w:t>
+      </w:r>
+    </w:p>
+    <w:p>
+      <w:pPr>
+        <w:widowControl/>
+        <w:spacing w:line="240" w:lineRule="auto"/>
+        <w:rPr>
+          <w:rFonts w:asciiTheme="minorHAnsi" w:eastAsia="Times New Roman" w:hAnsiTheme="minorHAnsi" w:cstheme="minorHAnsi"/>
+          <w:color w:val="auto"/>
+          <w:sz w:val="24"/>
+          <w:szCs w:val="24"/>
+        </w:rPr>
+      </w:pPr>
+    </w:p>
+    <w:p>
+      <w:pPr>
+        <w:widowControl/>
+        <w:spacing w:line="240" w:lineRule="auto"/>
+        <w:jc w:val="both"/>
+        <w:rPr>
+          <w:rFonts w:asciiTheme="minorHAnsi" w:eastAsia="Times New Roman" w:hAnsiTheme="minorHAnsi" w:cstheme="minorHAnsi"/>
+          <w:color w:val="auto"/>
+          <w:sz w:val="24"/>
+          <w:szCs w:val="24"/>
+        </w:rPr>
+      </w:pPr>
+      <w:r>
+        <w:rPr>
+          <w:rFonts w:asciiTheme="minorHAnsi" w:eastAsia="Times New Roman" w:hAnsiTheme="minorHAnsi" w:cstheme="minorHAnsi"/>
+          <w:sz w:val="24"/>
+          <w:szCs w:val="24"/>
+        </w:rPr>
+        <w:t>Ya que son distintos los procesos que desean ser analizados y visualizados por medio de este componente, era necesario dar al usuario la posibilidad de intercambiar el proceso que sería su objeto de consulta en tiempo de ejecución. Para esto se creó una primera interfaz de Selección de Objeto de Consulta que si bien se muestra al inicio de la ejecución del aplicativo, también puede ser ejecutada una vez se haya ingresado al Panel Principal de Consultas. Adicionalmente fue agregada a la interfaz principal una opción de consulta de Consolidados de la información en donde hay un determinado número de consultas comparativas prediseñadas de acuerdo al Proceso de Negocio seleccionado. Hay que mencionar que para los reportes gráficos generados con JavaFX se hizo uso de las clases de la librería que permiten generar: gráficos de líneas, gráficos de barras y gráficos de torta.</w:t>
+      </w:r>
+    </w:p>
+    <w:p>
+      <w:pPr>
+        <w:widowControl/>
+        <w:spacing w:line="240" w:lineRule="auto"/>
+        <w:rPr>
+          <w:rFonts w:ascii="Times New Roman" w:eastAsia="Times New Roman" w:hAnsi="Times New Roman" w:cs="Times New Roman"/>
+          <w:color w:val="auto"/>
+          <w:sz w:val="24"/>
+          <w:szCs w:val="24"/>
+        </w:rPr>
+      </w:pPr>
+    </w:p>
+    <w:p>
+      <w:pPr>
+        <w:widowControl/>
+        <w:spacing w:line="240" w:lineRule="auto"/>
+        <w:jc w:val="center"/>
+        <w:rPr>
+          <w:rFonts w:ascii="Times New Roman" w:eastAsia="Times New Roman" w:hAnsi="Times New Roman" w:cs="Times New Roman"/>
+          <w:color w:val="auto"/>
+          <w:sz w:val="24"/>
+          <w:szCs w:val="24"/>
+        </w:rPr>
+      </w:pPr>
+      <w:bookmarkStart w:id="16" w:name="_GoBack"/>
+      <w:r>
+        <w:rPr>
+          <w:rFonts w:ascii="Times New Roman" w:eastAsia="Times New Roman" w:hAnsi="Times New Roman" w:cs="Times New Roman"/>
+          <w:noProof/>
+          <w:sz w:val="20"/>
+          <w:szCs w:val="20"/>
+        </w:rPr>
+        <w:drawing>
+          <wp:inline distT="0" distB="0" distL="0" distR="0">
+            <wp:extent cx="4387215" cy="3657600"/>
+            <wp:effectExtent l="0" t="0" r="0" b="0"/>
+            <wp:docPr id="4" name="Imagen 4" descr="https://lh4.googleusercontent.com/V5vORfpjK6GliRut5BTh5Xeg8WICJqrFVL5g1TJm-f1dSIk0Xq3_55irrDjhEbSJHPhDt3Rdm71ey9EJeU_FSaV9FaqzSeZGR1tlF0p7odYCtD9LZYgGgxZa8OwNtn6PltLhVH_Y"/>
+            <wp:cNvGraphicFramePr>
+              <a:graphicFrameLocks xmlns:a="http://schemas.openxmlformats.org/drawingml/2006/main" noChangeAspect="1"/>
+            </wp:cNvGraphicFramePr>
+            <a:graphic xmlns:a="http://schemas.openxmlformats.org/drawingml/2006/main">
+              <a:graphicData uri="http://schemas.openxmlformats.org/drawingml/2006/picture">
+                <pic:pic xmlns:pic="http://schemas.openxmlformats.org/drawingml/2006/picture">
+                  <pic:nvPicPr>
+                    <pic:cNvPr id="0" name="Picture 3" descr="https://lh4.googleusercontent.com/V5vORfpjK6GliRut5BTh5Xeg8WICJqrFVL5g1TJm-f1dSIk0Xq3_55irrDjhEbSJHPhDt3Rdm71ey9EJeU_FSaV9FaqzSeZGR1tlF0p7odYCtD9LZYgGgxZa8OwNtn6PltLhVH_Y"/>
+                    <pic:cNvPicPr>
+                      <a:picLocks noChangeAspect="1" noChangeArrowheads="1"/>
+                    </pic:cNvPicPr>
+                  </pic:nvPicPr>
+                  <pic:blipFill>
+                    <a:blip r:embed="rId17">
+                      <a:extLst>
+                        <a:ext uri="{28A0092B-C50C-407E-A947-70E740481C1C}">
+                          <a14:useLocalDpi xmlns:a14="http://schemas.microsoft.com/office/drawing/2010/main" val="0"/>
+                        </a:ext>
+                      </a:extLst>
+                    </a:blip>
+                    <a:srcRect/>
+                    <a:stretch>
+                      <a:fillRect/>
+                    </a:stretch>
+                  </pic:blipFill>
+                  <pic:spPr bwMode="auto">
+                    <a:xfrm>
+                      <a:off x="0" y="0"/>
+                      <a:ext cx="4387215" cy="3657600"/>
+                    </a:xfrm>
+                    <a:prstGeom prst="rect">
+                      <a:avLst/>
+                    </a:prstGeom>
+                    <a:noFill/>
+                    <a:ln>
+                      <a:noFill/>
+                    </a:ln>
+                  </pic:spPr>
+                </pic:pic>
+              </a:graphicData>
+            </a:graphic>
+          </wp:inline>
+        </w:drawing>
+      </w:r>
+      <w:bookmarkEnd w:id="16"/>
+    </w:p>
+    <w:p>
+      <w:pPr>
+        <w:widowControl/>
+        <w:spacing w:line="240" w:lineRule="auto"/>
+        <w:jc w:val="center"/>
+        <w:rPr>
+          <w:rFonts w:ascii="Times New Roman" w:eastAsia="Times New Roman" w:hAnsi="Times New Roman" w:cs="Times New Roman"/>
+          <w:color w:val="auto"/>
+          <w:sz w:val="24"/>
+          <w:szCs w:val="24"/>
+        </w:rPr>
+      </w:pPr>
+      <w:r>
+        <w:rPr>
+          <w:rFonts w:ascii="Times New Roman" w:eastAsia="Times New Roman" w:hAnsi="Times New Roman" w:cs="Times New Roman"/>
+          <w:sz w:val="18"/>
+          <w:szCs w:val="18"/>
+        </w:rPr>
+        <w:t>Figura x.x Diagrama de Actividad del Sistema</w:t>
+      </w:r>
+    </w:p>
+    <w:p>
+      <w:pPr>
+        <w:rPr>
+          <w:rFonts w:asciiTheme="minorHAnsi" w:hAnsiTheme="minorHAnsi" w:cstheme="minorHAnsi"/>
+          <w:sz w:val="24"/>
+          <w:szCs w:val="24"/>
+        </w:rPr>
+      </w:pPr>
+    </w:p>
+    <w:p>
+      <w:pPr>
+        <w:rPr>
+          <w:rFonts w:asciiTheme="minorHAnsi" w:hAnsiTheme="minorHAnsi" w:cstheme="minorHAnsi"/>
+          <w:sz w:val="24"/>
+          <w:szCs w:val="24"/>
+        </w:rPr>
+      </w:pPr>
+    </w:p>
+    <w:p>
+      <w:pPr>
         <w:spacing w:line="240" w:lineRule="auto"/>
         <w:jc w:val="both"/>
         <w:rPr>
@@ -16119,6 +19357,7 @@
           <w:szCs w:val="24"/>
           <w:lang w:eastAsia="es-CO"/>
         </w:rPr>
+        <w:lastRenderedPageBreak/>
         <w:t>Actividad 1.1:</w:t>
       </w:r>
       <w:r>
@@ -16337,7 +19576,6 @@
           <w:sz w:val="24"/>
           <w:szCs w:val="24"/>
         </w:rPr>
-        <w:lastRenderedPageBreak/>
         <w:t xml:space="preserve">Actividad 2.2: </w:t>
       </w:r>
       <w:r>
@@ -17227,7 +20465,6 @@
           <w:sz w:val="24"/>
           <w:szCs w:val="24"/>
         </w:rPr>
-        <w:lastRenderedPageBreak/>
         <w:t>Actividad 5.2</w:t>
       </w:r>
       <w:r>
@@ -19761,6 +22998,7 @@
                 <w:sz w:val="20"/>
                 <w:szCs w:val="20"/>
               </w:rPr>
+              <w:lastRenderedPageBreak/>
               <w:t xml:space="preserve">ACT </w:t>
             </w:r>
             <w:r>
@@ -23328,6 +26566,7 @@
               <w:rPr>
                 <w:rFonts w:asciiTheme="minorHAnsi" w:hAnsiTheme="minorHAnsi" w:cstheme="minorHAnsi"/>
               </w:rPr>
+              <w:lastRenderedPageBreak/>
               <w:t>TOTAL COSTO PERSONAL</w:t>
             </w:r>
           </w:p>
@@ -23653,8 +26892,6 @@
           <w:szCs w:val="24"/>
         </w:rPr>
       </w:pPr>
-      <w:bookmarkStart w:id="16" w:name="_GoBack"/>
-      <w:bookmarkEnd w:id="16"/>
       <w:r>
         <w:rPr>
           <w:rFonts w:asciiTheme="minorHAnsi" w:hAnsiTheme="minorHAnsi" w:cstheme="minorHAnsi"/>
@@ -23662,7 +26899,6 @@
           <w:sz w:val="24"/>
           <w:szCs w:val="24"/>
         </w:rPr>
-        <w:lastRenderedPageBreak/>
         <w:t>Tabla 9. Costo Personal</w:t>
       </w:r>
     </w:p>
@@ -24815,7 +28051,7 @@
       </w:r>
     </w:p>
     <w:sectPr>
-      <w:footerReference w:type="default" r:id="rId15"/>
+      <w:footerReference w:type="default" r:id="rId18"/>
       <w:pgSz w:w="11909" w:h="16834"/>
       <w:pgMar w:top="1440" w:right="1440" w:bottom="1440" w:left="1440" w:header="0" w:footer="720" w:gutter="0"/>
       <w:pgNumType w:start="1"/>
@@ -24826,7 +28062,7 @@
 </file>
 
 <file path=word/endnotes.xml><?xml version="1.0" encoding="utf-8"?>
-<w:endnotes xmlns:wpc="http://schemas.microsoft.com/office/word/2010/wordprocessingCanvas" xmlns:cx="http://schemas.microsoft.com/office/drawing/2014/chartex" xmlns:cx1="http://schemas.microsoft.com/office/drawing/2015/9/8/chartex" xmlns:cx2="http://schemas.microsoft.com/office/drawing/2015/10/21/chartex" xmlns:cx3="http://schemas.microsoft.com/office/drawing/2016/5/9/chartex" xmlns:cx4="http://schemas.microsoft.com/office/drawing/2016/5/10/chartex" xmlns:cx5="http://schemas.microsoft.com/office/drawing/2016/5/11/chartex" xmlns:cx6="http://schemas.microsoft.com/office/drawing/2016/5/12/chartex" xmlns:cx7="http://schemas.microsoft.com/office/drawing/2016/5/13/chartex" xmlns:cx8="http://schemas.microsoft.com/office/drawing/2016/5/14/chartex" xmlns:mc="http://schemas.openxmlformats.org/markup-compatibility/2006" xmlns:aink="http://schemas.microsoft.com/office/drawing/2016/ink" xmlns:am3d="http://schemas.microsoft.com/office/drawing/2017/model3d" xmlns:o="urn:schemas-microsoft-com:office:office" xmlns:r="http://schemas.openxmlformats.org/officeDocument/2006/relationships" xmlns:m="http://schemas.openxmlformats.org/officeDocument/2006/math" xmlns:v="urn:schemas-microsoft-com:vml" xmlns:wp14="http://schemas.microsoft.com/office/word/2010/wordprocessingDrawing" xmlns:wp="http://schemas.openxmlformats.org/drawingml/2006/wordprocessingDrawing" xmlns:w10="urn:schemas-microsoft-com:office:word" xmlns:w="http://schemas.openxmlformats.org/wordprocessingml/2006/main" xmlns:w14="http://schemas.microsoft.com/office/word/2010/wordml" xmlns:w15="http://schemas.microsoft.com/office/word/2012/wordml" xmlns:w16cid="http://schemas.microsoft.com/office/word/2016/wordml/cid" xmlns:w16se="http://schemas.microsoft.com/office/word/2015/wordml/symex" xmlns:wpg="http://schemas.microsoft.com/office/word/2010/wordprocessingGroup" xmlns:wpi="http://schemas.microsoft.com/office/word/2010/wordprocessingInk" xmlns:wne="http://schemas.microsoft.com/office/word/2006/wordml" xmlns:wps="http://schemas.microsoft.com/office/word/2010/wordprocessingShape" mc:Ignorable="w14 w15 w16se w16cid wp14">
+<w:endnotes xmlns:wpc="http://schemas.microsoft.com/office/word/2010/wordprocessingCanvas" xmlns:cx="http://schemas.microsoft.com/office/drawing/2014/chartex" xmlns:cx1="http://schemas.microsoft.com/office/drawing/2015/9/8/chartex" xmlns:mc="http://schemas.openxmlformats.org/markup-compatibility/2006" xmlns:o="urn:schemas-microsoft-com:office:office" xmlns:r="http://schemas.openxmlformats.org/officeDocument/2006/relationships" xmlns:m="http://schemas.openxmlformats.org/officeDocument/2006/math" xmlns:v="urn:schemas-microsoft-com:vml" xmlns:wp14="http://schemas.microsoft.com/office/word/2010/wordprocessingDrawing" xmlns:wp="http://schemas.openxmlformats.org/drawingml/2006/wordprocessingDrawing" xmlns:w10="urn:schemas-microsoft-com:office:word" xmlns:w="http://schemas.openxmlformats.org/wordprocessingml/2006/main" xmlns:w14="http://schemas.microsoft.com/office/word/2010/wordml" xmlns:w15="http://schemas.microsoft.com/office/word/2012/wordml" xmlns:w16se="http://schemas.microsoft.com/office/word/2015/wordml/symex" xmlns:wpg="http://schemas.microsoft.com/office/word/2010/wordprocessingGroup" xmlns:wpi="http://schemas.microsoft.com/office/word/2010/wordprocessingInk" xmlns:wne="http://schemas.microsoft.com/office/word/2006/wordml" xmlns:wps="http://schemas.microsoft.com/office/word/2010/wordprocessingShape" mc:Ignorable="w14 w15 w16se wp14">
   <w:endnote w:type="separator" w:id="-1">
     <w:p>
       <w:pPr>
@@ -24851,7 +28087,7 @@
 </file>
 
 <file path=word/footer1.xml><?xml version="1.0" encoding="utf-8"?>
-<w:ftr xmlns:wpc="http://schemas.microsoft.com/office/word/2010/wordprocessingCanvas" xmlns:cx="http://schemas.microsoft.com/office/drawing/2014/chartex" xmlns:cx1="http://schemas.microsoft.com/office/drawing/2015/9/8/chartex" xmlns:cx2="http://schemas.microsoft.com/office/drawing/2015/10/21/chartex" xmlns:cx3="http://schemas.microsoft.com/office/drawing/2016/5/9/chartex" xmlns:cx4="http://schemas.microsoft.com/office/drawing/2016/5/10/chartex" xmlns:cx5="http://schemas.microsoft.com/office/drawing/2016/5/11/chartex" xmlns:cx6="http://schemas.microsoft.com/office/drawing/2016/5/12/chartex" xmlns:cx7="http://schemas.microsoft.com/office/drawing/2016/5/13/chartex" xmlns:cx8="http://schemas.microsoft.com/office/drawing/2016/5/14/chartex" xmlns:mc="http://schemas.openxmlformats.org/markup-compatibility/2006" xmlns:aink="http://schemas.microsoft.com/office/drawing/2016/ink" xmlns:am3d="http://schemas.microsoft.com/office/drawing/2017/model3d" xmlns:o="urn:schemas-microsoft-com:office:office" xmlns:r="http://schemas.openxmlformats.org/officeDocument/2006/relationships" xmlns:m="http://schemas.openxmlformats.org/officeDocument/2006/math" xmlns:v="urn:schemas-microsoft-com:vml" xmlns:wp14="http://schemas.microsoft.com/office/word/2010/wordprocessingDrawing" xmlns:wp="http://schemas.openxmlformats.org/drawingml/2006/wordprocessingDrawing" xmlns:w10="urn:schemas-microsoft-com:office:word" xmlns:w="http://schemas.openxmlformats.org/wordprocessingml/2006/main" xmlns:w14="http://schemas.microsoft.com/office/word/2010/wordml" xmlns:w15="http://schemas.microsoft.com/office/word/2012/wordml" xmlns:w16cid="http://schemas.microsoft.com/office/word/2016/wordml/cid" xmlns:w16se="http://schemas.microsoft.com/office/word/2015/wordml/symex" xmlns:wpg="http://schemas.microsoft.com/office/word/2010/wordprocessingGroup" xmlns:wpi="http://schemas.microsoft.com/office/word/2010/wordprocessingInk" xmlns:wne="http://schemas.microsoft.com/office/word/2006/wordml" xmlns:wps="http://schemas.microsoft.com/office/word/2010/wordprocessingShape" mc:Ignorable="w14 w15 w16se w16cid wp14">
+<w:ftr xmlns:wpc="http://schemas.microsoft.com/office/word/2010/wordprocessingCanvas" xmlns:cx="http://schemas.microsoft.com/office/drawing/2014/chartex" xmlns:cx1="http://schemas.microsoft.com/office/drawing/2015/9/8/chartex" xmlns:mc="http://schemas.openxmlformats.org/markup-compatibility/2006" xmlns:o="urn:schemas-microsoft-com:office:office" xmlns:r="http://schemas.openxmlformats.org/officeDocument/2006/relationships" xmlns:m="http://schemas.openxmlformats.org/officeDocument/2006/math" xmlns:v="urn:schemas-microsoft-com:vml" xmlns:wp14="http://schemas.microsoft.com/office/word/2010/wordprocessingDrawing" xmlns:wp="http://schemas.openxmlformats.org/drawingml/2006/wordprocessingDrawing" xmlns:w10="urn:schemas-microsoft-com:office:word" xmlns:w="http://schemas.openxmlformats.org/wordprocessingml/2006/main" xmlns:w14="http://schemas.microsoft.com/office/word/2010/wordml" xmlns:w15="http://schemas.microsoft.com/office/word/2012/wordml" xmlns:w16se="http://schemas.microsoft.com/office/word/2015/wordml/symex" xmlns:wpg="http://schemas.microsoft.com/office/word/2010/wordprocessingGroup" xmlns:wpi="http://schemas.microsoft.com/office/word/2010/wordprocessingInk" xmlns:wne="http://schemas.microsoft.com/office/word/2006/wordml" xmlns:wps="http://schemas.microsoft.com/office/word/2010/wordprocessingShape" mc:Ignorable="w14 w15 w16se wp14">
   <w:sdt>
     <w:sdtPr>
       <w:id w:val="1988979457"/>
@@ -24934,7 +28170,7 @@
                 </wp:inline>
               </w:drawing>
             </mc:Choice>
-            <mc:Fallback>
+            <mc:Fallback xmlns:w16cid="http://schemas.microsoft.com/office/word/2016/wordml/cid" xmlns:am3d="http://schemas.microsoft.com/office/drawing/2017/model3d" xmlns:aink="http://schemas.microsoft.com/office/drawing/2016/ink" xmlns:cx8="http://schemas.microsoft.com/office/drawing/2016/5/14/chartex" xmlns:cx7="http://schemas.microsoft.com/office/drawing/2016/5/13/chartex" xmlns:cx6="http://schemas.microsoft.com/office/drawing/2016/5/12/chartex" xmlns:cx5="http://schemas.microsoft.com/office/drawing/2016/5/11/chartex" xmlns:cx4="http://schemas.microsoft.com/office/drawing/2016/5/10/chartex" xmlns:cx3="http://schemas.microsoft.com/office/drawing/2016/5/9/chartex" xmlns:cx2="http://schemas.microsoft.com/office/drawing/2015/10/21/chartex">
               <w:pict>
                 <v:shapetype w14:anchorId="35BAEE3D" id="_x0000_t110" coordsize="21600,21600" o:spt="110" path="m10800,l,10800,10800,21600,21600,10800xe">
                   <v:stroke joinstyle="miter"/>
@@ -24991,7 +28227,7 @@
             <w:szCs w:val="24"/>
             <w:lang w:val="es-ES"/>
           </w:rPr>
-          <w:t>22</w:t>
+          <w:t>23</w:t>
         </w:r>
         <w:r>
           <w:rPr>
@@ -25013,7 +28249,7 @@
 </file>
 
 <file path=word/footnotes.xml><?xml version="1.0" encoding="utf-8"?>
-<w:footnotes xmlns:wpc="http://schemas.microsoft.com/office/word/2010/wordprocessingCanvas" xmlns:cx="http://schemas.microsoft.com/office/drawing/2014/chartex" xmlns:cx1="http://schemas.microsoft.com/office/drawing/2015/9/8/chartex" xmlns:cx2="http://schemas.microsoft.com/office/drawing/2015/10/21/chartex" xmlns:cx3="http://schemas.microsoft.com/office/drawing/2016/5/9/chartex" xmlns:cx4="http://schemas.microsoft.com/office/drawing/2016/5/10/chartex" xmlns:cx5="http://schemas.microsoft.com/office/drawing/2016/5/11/chartex" xmlns:cx6="http://schemas.microsoft.com/office/drawing/2016/5/12/chartex" xmlns:cx7="http://schemas.microsoft.com/office/drawing/2016/5/13/chartex" xmlns:cx8="http://schemas.microsoft.com/office/drawing/2016/5/14/chartex" xmlns:mc="http://schemas.openxmlformats.org/markup-compatibility/2006" xmlns:aink="http://schemas.microsoft.com/office/drawing/2016/ink" xmlns:am3d="http://schemas.microsoft.com/office/drawing/2017/model3d" xmlns:o="urn:schemas-microsoft-com:office:office" xmlns:r="http://schemas.openxmlformats.org/officeDocument/2006/relationships" xmlns:m="http://schemas.openxmlformats.org/officeDocument/2006/math" xmlns:v="urn:schemas-microsoft-com:vml" xmlns:wp14="http://schemas.microsoft.com/office/word/2010/wordprocessingDrawing" xmlns:wp="http://schemas.openxmlformats.org/drawingml/2006/wordprocessingDrawing" xmlns:w10="urn:schemas-microsoft-com:office:word" xmlns:w="http://schemas.openxmlformats.org/wordprocessingml/2006/main" xmlns:w14="http://schemas.microsoft.com/office/word/2010/wordml" xmlns:w15="http://schemas.microsoft.com/office/word/2012/wordml" xmlns:w16cid="http://schemas.microsoft.com/office/word/2016/wordml/cid" xmlns:w16se="http://schemas.microsoft.com/office/word/2015/wordml/symex" xmlns:wpg="http://schemas.microsoft.com/office/word/2010/wordprocessingGroup" xmlns:wpi="http://schemas.microsoft.com/office/word/2010/wordprocessingInk" xmlns:wne="http://schemas.microsoft.com/office/word/2006/wordml" xmlns:wps="http://schemas.microsoft.com/office/word/2010/wordprocessingShape" mc:Ignorable="w14 w15 w16se w16cid wp14">
+<w:footnotes xmlns:wpc="http://schemas.microsoft.com/office/word/2010/wordprocessingCanvas" xmlns:cx="http://schemas.microsoft.com/office/drawing/2014/chartex" xmlns:cx1="http://schemas.microsoft.com/office/drawing/2015/9/8/chartex" xmlns:mc="http://schemas.openxmlformats.org/markup-compatibility/2006" xmlns:o="urn:schemas-microsoft-com:office:office" xmlns:r="http://schemas.openxmlformats.org/officeDocument/2006/relationships" xmlns:m="http://schemas.openxmlformats.org/officeDocument/2006/math" xmlns:v="urn:schemas-microsoft-com:vml" xmlns:wp14="http://schemas.microsoft.com/office/word/2010/wordprocessingDrawing" xmlns:wp="http://schemas.openxmlformats.org/drawingml/2006/wordprocessingDrawing" xmlns:w10="urn:schemas-microsoft-com:office:word" xmlns:w="http://schemas.openxmlformats.org/wordprocessingml/2006/main" xmlns:w14="http://schemas.microsoft.com/office/word/2010/wordml" xmlns:w15="http://schemas.microsoft.com/office/word/2012/wordml" xmlns:w16se="http://schemas.microsoft.com/office/word/2015/wordml/symex" xmlns:wpg="http://schemas.microsoft.com/office/word/2010/wordprocessingGroup" xmlns:wpi="http://schemas.microsoft.com/office/word/2010/wordprocessingInk" xmlns:wne="http://schemas.microsoft.com/office/word/2006/wordml" xmlns:wps="http://schemas.microsoft.com/office/word/2010/wordprocessingShape" mc:Ignorable="w14 w15 w16se wp14">
   <w:footnote w:type="separator" w:id="-1">
     <w:p>
       <w:pPr>
@@ -25246,7 +28482,7 @@
 </file>
 
 <file path=word/numbering.xml><?xml version="1.0" encoding="utf-8"?>
-<w:numbering xmlns:wpc="http://schemas.microsoft.com/office/word/2010/wordprocessingCanvas" xmlns:cx="http://schemas.microsoft.com/office/drawing/2014/chartex" xmlns:cx1="http://schemas.microsoft.com/office/drawing/2015/9/8/chartex" xmlns:cx2="http://schemas.microsoft.com/office/drawing/2015/10/21/chartex" xmlns:cx3="http://schemas.microsoft.com/office/drawing/2016/5/9/chartex" xmlns:cx4="http://schemas.microsoft.com/office/drawing/2016/5/10/chartex" xmlns:cx5="http://schemas.microsoft.com/office/drawing/2016/5/11/chartex" xmlns:cx6="http://schemas.microsoft.com/office/drawing/2016/5/12/chartex" xmlns:cx7="http://schemas.microsoft.com/office/drawing/2016/5/13/chartex" xmlns:cx8="http://schemas.microsoft.com/office/drawing/2016/5/14/chartex" xmlns:mc="http://schemas.openxmlformats.org/markup-compatibility/2006" xmlns:aink="http://schemas.microsoft.com/office/drawing/2016/ink" xmlns:am3d="http://schemas.microsoft.com/office/drawing/2017/model3d" xmlns:o="urn:schemas-microsoft-com:office:office" xmlns:r="http://schemas.openxmlformats.org/officeDocument/2006/relationships" xmlns:m="http://schemas.openxmlformats.org/officeDocument/2006/math" xmlns:v="urn:schemas-microsoft-com:vml" xmlns:wp14="http://schemas.microsoft.com/office/word/2010/wordprocessingDrawing" xmlns:wp="http://schemas.openxmlformats.org/drawingml/2006/wordprocessingDrawing" xmlns:w10="urn:schemas-microsoft-com:office:word" xmlns:w="http://schemas.openxmlformats.org/wordprocessingml/2006/main" xmlns:w14="http://schemas.microsoft.com/office/word/2010/wordml" xmlns:w15="http://schemas.microsoft.com/office/word/2012/wordml" xmlns:w16cid="http://schemas.microsoft.com/office/word/2016/wordml/cid" xmlns:w16se="http://schemas.microsoft.com/office/word/2015/wordml/symex" xmlns:wpg="http://schemas.microsoft.com/office/word/2010/wordprocessingGroup" xmlns:wpi="http://schemas.microsoft.com/office/word/2010/wordprocessingInk" xmlns:wne="http://schemas.microsoft.com/office/word/2006/wordml" xmlns:wps="http://schemas.microsoft.com/office/word/2010/wordprocessingShape" mc:Ignorable="w14 w15 w16se w16cid wp14">
+<w:numbering xmlns:wpc="http://schemas.microsoft.com/office/word/2010/wordprocessingCanvas" xmlns:cx="http://schemas.microsoft.com/office/drawing/2014/chartex" xmlns:cx1="http://schemas.microsoft.com/office/drawing/2015/9/8/chartex" xmlns:mc="http://schemas.openxmlformats.org/markup-compatibility/2006" xmlns:o="urn:schemas-microsoft-com:office:office" xmlns:r="http://schemas.openxmlformats.org/officeDocument/2006/relationships" xmlns:m="http://schemas.openxmlformats.org/officeDocument/2006/math" xmlns:v="urn:schemas-microsoft-com:vml" xmlns:wp14="http://schemas.microsoft.com/office/word/2010/wordprocessingDrawing" xmlns:wp="http://schemas.openxmlformats.org/drawingml/2006/wordprocessingDrawing" xmlns:w10="urn:schemas-microsoft-com:office:word" xmlns:w="http://schemas.openxmlformats.org/wordprocessingml/2006/main" xmlns:w14="http://schemas.microsoft.com/office/word/2010/wordml" xmlns:w15="http://schemas.microsoft.com/office/word/2012/wordml" xmlns:w16se="http://schemas.microsoft.com/office/word/2015/wordml/symex" xmlns:wpg="http://schemas.microsoft.com/office/word/2010/wordprocessingGroup" xmlns:wpi="http://schemas.microsoft.com/office/word/2010/wordprocessingInk" xmlns:wne="http://schemas.microsoft.com/office/word/2006/wordml" xmlns:wps="http://schemas.microsoft.com/office/word/2010/wordprocessingShape" mc:Ignorable="w14 w15 w16se wp14">
   <w:abstractNum w:abstractNumId="0" w15:restartNumberingAfterBreak="0">
     <w:nsid w:val="03A02E9F"/>
     <w:multiLevelType w:val="multilevel"/>
@@ -26307,6 +29543,119 @@
     </w:lvl>
   </w:abstractNum>
   <w:abstractNum w:abstractNumId="9" w15:restartNumberingAfterBreak="0">
+    <w:nsid w:val="518D502F"/>
+    <w:multiLevelType w:val="multilevel"/>
+    <w:tmpl w:val="A814A70C"/>
+    <w:lvl w:ilvl="0">
+      <w:start w:val="1"/>
+      <w:numFmt w:val="decimal"/>
+      <w:lvlText w:val="%1."/>
+      <w:lvlJc w:val="left"/>
+      <w:pPr>
+        <w:tabs>
+          <w:tab w:val="num" w:pos="720"/>
+        </w:tabs>
+        <w:ind w:left="720" w:hanging="360"/>
+      </w:pPr>
+    </w:lvl>
+    <w:lvl w:ilvl="1" w:tentative="1">
+      <w:start w:val="1"/>
+      <w:numFmt w:val="decimal"/>
+      <w:lvlText w:val="%2."/>
+      <w:lvlJc w:val="left"/>
+      <w:pPr>
+        <w:tabs>
+          <w:tab w:val="num" w:pos="1440"/>
+        </w:tabs>
+        <w:ind w:left="1440" w:hanging="360"/>
+      </w:pPr>
+    </w:lvl>
+    <w:lvl w:ilvl="2" w:tentative="1">
+      <w:start w:val="1"/>
+      <w:numFmt w:val="decimal"/>
+      <w:lvlText w:val="%3."/>
+      <w:lvlJc w:val="left"/>
+      <w:pPr>
+        <w:tabs>
+          <w:tab w:val="num" w:pos="2160"/>
+        </w:tabs>
+        <w:ind w:left="2160" w:hanging="360"/>
+      </w:pPr>
+    </w:lvl>
+    <w:lvl w:ilvl="3" w:tentative="1">
+      <w:start w:val="1"/>
+      <w:numFmt w:val="decimal"/>
+      <w:lvlText w:val="%4."/>
+      <w:lvlJc w:val="left"/>
+      <w:pPr>
+        <w:tabs>
+          <w:tab w:val="num" w:pos="2880"/>
+        </w:tabs>
+        <w:ind w:left="2880" w:hanging="360"/>
+      </w:pPr>
+    </w:lvl>
+    <w:lvl w:ilvl="4" w:tentative="1">
+      <w:start w:val="1"/>
+      <w:numFmt w:val="decimal"/>
+      <w:lvlText w:val="%5."/>
+      <w:lvlJc w:val="left"/>
+      <w:pPr>
+        <w:tabs>
+          <w:tab w:val="num" w:pos="3600"/>
+        </w:tabs>
+        <w:ind w:left="3600" w:hanging="360"/>
+      </w:pPr>
+    </w:lvl>
+    <w:lvl w:ilvl="5" w:tentative="1">
+      <w:start w:val="1"/>
+      <w:numFmt w:val="decimal"/>
+      <w:lvlText w:val="%6."/>
+      <w:lvlJc w:val="left"/>
+      <w:pPr>
+        <w:tabs>
+          <w:tab w:val="num" w:pos="4320"/>
+        </w:tabs>
+        <w:ind w:left="4320" w:hanging="360"/>
+      </w:pPr>
+    </w:lvl>
+    <w:lvl w:ilvl="6" w:tentative="1">
+      <w:start w:val="1"/>
+      <w:numFmt w:val="decimal"/>
+      <w:lvlText w:val="%7."/>
+      <w:lvlJc w:val="left"/>
+      <w:pPr>
+        <w:tabs>
+          <w:tab w:val="num" w:pos="5040"/>
+        </w:tabs>
+        <w:ind w:left="5040" w:hanging="360"/>
+      </w:pPr>
+    </w:lvl>
+    <w:lvl w:ilvl="7" w:tentative="1">
+      <w:start w:val="1"/>
+      <w:numFmt w:val="decimal"/>
+      <w:lvlText w:val="%8."/>
+      <w:lvlJc w:val="left"/>
+      <w:pPr>
+        <w:tabs>
+          <w:tab w:val="num" w:pos="5760"/>
+        </w:tabs>
+        <w:ind w:left="5760" w:hanging="360"/>
+      </w:pPr>
+    </w:lvl>
+    <w:lvl w:ilvl="8" w:tentative="1">
+      <w:start w:val="1"/>
+      <w:numFmt w:val="decimal"/>
+      <w:lvlText w:val="%9."/>
+      <w:lvlJc w:val="left"/>
+      <w:pPr>
+        <w:tabs>
+          <w:tab w:val="num" w:pos="6480"/>
+        </w:tabs>
+        <w:ind w:left="6480" w:hanging="360"/>
+      </w:pPr>
+    </w:lvl>
+  </w:abstractNum>
+  <w:abstractNum w:abstractNumId="10" w15:restartNumberingAfterBreak="0">
     <w:nsid w:val="53AE0189"/>
     <w:multiLevelType w:val="multilevel"/>
     <w:tmpl w:val="412CA160"/>
@@ -26428,7 +29777,7 @@
       </w:rPr>
     </w:lvl>
   </w:abstractNum>
-  <w:abstractNum w:abstractNumId="10" w15:restartNumberingAfterBreak="0">
+  <w:abstractNum w:abstractNumId="11" w15:restartNumberingAfterBreak="0">
     <w:nsid w:val="592B0759"/>
     <w:multiLevelType w:val="hybridMultilevel"/>
     <w:tmpl w:val="B0E4B14E"/>
@@ -26518,7 +29867,7 @@
       </w:pPr>
     </w:lvl>
   </w:abstractNum>
-  <w:abstractNum w:abstractNumId="11" w15:restartNumberingAfterBreak="0">
+  <w:abstractNum w:abstractNumId="12" w15:restartNumberingAfterBreak="0">
     <w:nsid w:val="59E734B1"/>
     <w:multiLevelType w:val="hybridMultilevel"/>
     <w:tmpl w:val="71D470A2"/>
@@ -26608,7 +29957,7 @@
       </w:pPr>
     </w:lvl>
   </w:abstractNum>
-  <w:abstractNum w:abstractNumId="12" w15:restartNumberingAfterBreak="0">
+  <w:abstractNum w:abstractNumId="13" w15:restartNumberingAfterBreak="0">
     <w:nsid w:val="637C53F8"/>
     <w:multiLevelType w:val="hybridMultilevel"/>
     <w:tmpl w:val="900C8400"/>
@@ -26698,7 +30047,7 @@
       </w:pPr>
     </w:lvl>
   </w:abstractNum>
-  <w:abstractNum w:abstractNumId="13" w15:restartNumberingAfterBreak="0">
+  <w:abstractNum w:abstractNumId="14" w15:restartNumberingAfterBreak="0">
     <w:nsid w:val="69FB118D"/>
     <w:multiLevelType w:val="hybridMultilevel"/>
     <w:tmpl w:val="71E83CCE"/>
@@ -26788,7 +30137,7 @@
       </w:pPr>
     </w:lvl>
   </w:abstractNum>
-  <w:abstractNum w:abstractNumId="14" w15:restartNumberingAfterBreak="0">
+  <w:abstractNum w:abstractNumId="15" w15:restartNumberingAfterBreak="0">
     <w:nsid w:val="6BEE6524"/>
     <w:multiLevelType w:val="hybridMultilevel"/>
     <w:tmpl w:val="9B0A3EE0"/>
@@ -26878,7 +30227,7 @@
       </w:pPr>
     </w:lvl>
   </w:abstractNum>
-  <w:abstractNum w:abstractNumId="15" w15:restartNumberingAfterBreak="0">
+  <w:abstractNum w:abstractNumId="16" w15:restartNumberingAfterBreak="0">
     <w:nsid w:val="6CA71803"/>
     <w:multiLevelType w:val="hybridMultilevel"/>
     <w:tmpl w:val="C5FCFE3A"/>
@@ -26967,7 +30316,7 @@
       </w:pPr>
     </w:lvl>
   </w:abstractNum>
-  <w:abstractNum w:abstractNumId="16" w15:restartNumberingAfterBreak="0">
+  <w:abstractNum w:abstractNumId="17" w15:restartNumberingAfterBreak="0">
     <w:nsid w:val="749E1D09"/>
     <w:multiLevelType w:val="hybridMultilevel"/>
     <w:tmpl w:val="2876C288"/>
@@ -27077,6 +30426,119 @@
       <w:rPr>
         <w:rFonts w:ascii="Wingdings" w:hAnsi="Wingdings" w:hint="default"/>
       </w:rPr>
+    </w:lvl>
+  </w:abstractNum>
+  <w:abstractNum w:abstractNumId="18" w15:restartNumberingAfterBreak="0">
+    <w:nsid w:val="7AB84AE2"/>
+    <w:multiLevelType w:val="multilevel"/>
+    <w:tmpl w:val="F14EEE76"/>
+    <w:lvl w:ilvl="0">
+      <w:start w:val="1"/>
+      <w:numFmt w:val="decimal"/>
+      <w:lvlText w:val="%1."/>
+      <w:lvlJc w:val="left"/>
+      <w:pPr>
+        <w:tabs>
+          <w:tab w:val="num" w:pos="720"/>
+        </w:tabs>
+        <w:ind w:left="720" w:hanging="360"/>
+      </w:pPr>
+    </w:lvl>
+    <w:lvl w:ilvl="1" w:tentative="1">
+      <w:start w:val="1"/>
+      <w:numFmt w:val="decimal"/>
+      <w:lvlText w:val="%2."/>
+      <w:lvlJc w:val="left"/>
+      <w:pPr>
+        <w:tabs>
+          <w:tab w:val="num" w:pos="1440"/>
+        </w:tabs>
+        <w:ind w:left="1440" w:hanging="360"/>
+      </w:pPr>
+    </w:lvl>
+    <w:lvl w:ilvl="2" w:tentative="1">
+      <w:start w:val="1"/>
+      <w:numFmt w:val="decimal"/>
+      <w:lvlText w:val="%3."/>
+      <w:lvlJc w:val="left"/>
+      <w:pPr>
+        <w:tabs>
+          <w:tab w:val="num" w:pos="2160"/>
+        </w:tabs>
+        <w:ind w:left="2160" w:hanging="360"/>
+      </w:pPr>
+    </w:lvl>
+    <w:lvl w:ilvl="3" w:tentative="1">
+      <w:start w:val="1"/>
+      <w:numFmt w:val="decimal"/>
+      <w:lvlText w:val="%4."/>
+      <w:lvlJc w:val="left"/>
+      <w:pPr>
+        <w:tabs>
+          <w:tab w:val="num" w:pos="2880"/>
+        </w:tabs>
+        <w:ind w:left="2880" w:hanging="360"/>
+      </w:pPr>
+    </w:lvl>
+    <w:lvl w:ilvl="4" w:tentative="1">
+      <w:start w:val="1"/>
+      <w:numFmt w:val="decimal"/>
+      <w:lvlText w:val="%5."/>
+      <w:lvlJc w:val="left"/>
+      <w:pPr>
+        <w:tabs>
+          <w:tab w:val="num" w:pos="3600"/>
+        </w:tabs>
+        <w:ind w:left="3600" w:hanging="360"/>
+      </w:pPr>
+    </w:lvl>
+    <w:lvl w:ilvl="5" w:tentative="1">
+      <w:start w:val="1"/>
+      <w:numFmt w:val="decimal"/>
+      <w:lvlText w:val="%6."/>
+      <w:lvlJc w:val="left"/>
+      <w:pPr>
+        <w:tabs>
+          <w:tab w:val="num" w:pos="4320"/>
+        </w:tabs>
+        <w:ind w:left="4320" w:hanging="360"/>
+      </w:pPr>
+    </w:lvl>
+    <w:lvl w:ilvl="6" w:tentative="1">
+      <w:start w:val="1"/>
+      <w:numFmt w:val="decimal"/>
+      <w:lvlText w:val="%7."/>
+      <w:lvlJc w:val="left"/>
+      <w:pPr>
+        <w:tabs>
+          <w:tab w:val="num" w:pos="5040"/>
+        </w:tabs>
+        <w:ind w:left="5040" w:hanging="360"/>
+      </w:pPr>
+    </w:lvl>
+    <w:lvl w:ilvl="7" w:tentative="1">
+      <w:start w:val="1"/>
+      <w:numFmt w:val="decimal"/>
+      <w:lvlText w:val="%8."/>
+      <w:lvlJc w:val="left"/>
+      <w:pPr>
+        <w:tabs>
+          <w:tab w:val="num" w:pos="5760"/>
+        </w:tabs>
+        <w:ind w:left="5760" w:hanging="360"/>
+      </w:pPr>
+    </w:lvl>
+    <w:lvl w:ilvl="8" w:tentative="1">
+      <w:start w:val="1"/>
+      <w:numFmt w:val="decimal"/>
+      <w:lvlText w:val="%9."/>
+      <w:lvlJc w:val="left"/>
+      <w:pPr>
+        <w:tabs>
+          <w:tab w:val="num" w:pos="6480"/>
+        </w:tabs>
+        <w:ind w:left="6480" w:hanging="360"/>
+      </w:pPr>
     </w:lvl>
   </w:abstractNum>
   <w:num w:numId="1">
@@ -27101,40 +30563,46 @@
     <w:abstractNumId w:val="3"/>
   </w:num>
   <w:num w:numId="8">
-    <w:abstractNumId w:val="9"/>
+    <w:abstractNumId w:val="10"/>
   </w:num>
   <w:num w:numId="9">
     <w:abstractNumId w:val="5"/>
   </w:num>
   <w:num w:numId="10">
+    <w:abstractNumId w:val="17"/>
+  </w:num>
+  <w:num w:numId="11">
     <w:abstractNumId w:val="16"/>
   </w:num>
-  <w:num w:numId="11">
-    <w:abstractNumId w:val="15"/>
-  </w:num>
   <w:num w:numId="12">
-    <w:abstractNumId w:val="12"/>
+    <w:abstractNumId w:val="13"/>
   </w:num>
   <w:num w:numId="13">
-    <w:abstractNumId w:val="10"/>
+    <w:abstractNumId w:val="11"/>
   </w:num>
   <w:num w:numId="14">
     <w:abstractNumId w:val="4"/>
   </w:num>
   <w:num w:numId="15">
+    <w:abstractNumId w:val="15"/>
+  </w:num>
+  <w:num w:numId="16">
+    <w:abstractNumId w:val="12"/>
+  </w:num>
+  <w:num w:numId="17">
     <w:abstractNumId w:val="14"/>
   </w:num>
-  <w:num w:numId="16">
-    <w:abstractNumId w:val="11"/>
+  <w:num w:numId="18">
+    <w:abstractNumId w:val="9"/>
   </w:num>
-  <w:num w:numId="17">
-    <w:abstractNumId w:val="13"/>
+  <w:num w:numId="19">
+    <w:abstractNumId w:val="18"/>
   </w:num>
 </w:numbering>
 </file>
 
 <file path=word/styles.xml><?xml version="1.0" encoding="utf-8"?>
-<w:styles xmlns:mc="http://schemas.openxmlformats.org/markup-compatibility/2006" xmlns:r="http://schemas.openxmlformats.org/officeDocument/2006/relationships" xmlns:w="http://schemas.openxmlformats.org/wordprocessingml/2006/main" xmlns:w14="http://schemas.microsoft.com/office/word/2010/wordml" xmlns:w15="http://schemas.microsoft.com/office/word/2012/wordml" xmlns:w16cid="http://schemas.microsoft.com/office/word/2016/wordml/cid" xmlns:w16se="http://schemas.microsoft.com/office/word/2015/wordml/symex" mc:Ignorable="w14 w15 w16se w16cid">
+<w:styles xmlns:mc="http://schemas.openxmlformats.org/markup-compatibility/2006" xmlns:r="http://schemas.openxmlformats.org/officeDocument/2006/relationships" xmlns:w="http://schemas.openxmlformats.org/wordprocessingml/2006/main" xmlns:w14="http://schemas.microsoft.com/office/word/2010/wordml" xmlns:w15="http://schemas.microsoft.com/office/word/2012/wordml" xmlns:w16se="http://schemas.microsoft.com/office/word/2015/wordml/symex" mc:Ignorable="w14 w15 w16se">
   <w:docDefaults>
     <w:rPrDefault>
       <w:rPr>
@@ -27152,7 +30620,7 @@
       </w:pPr>
     </w:pPrDefault>
   </w:docDefaults>
-  <w:latentStyles w:defLockedState="0" w:defUIPriority="99" w:defSemiHidden="0" w:defUnhideWhenUsed="0" w:defQFormat="0" w:count="375">
+  <w:latentStyles w:defLockedState="0" w:defUIPriority="99" w:defSemiHidden="0" w:defUnhideWhenUsed="0" w:defQFormat="0" w:count="371">
     <w:lsdException w:name="Normal" w:uiPriority="0" w:qFormat="1"/>
     <w:lsdException w:name="heading 1" w:uiPriority="9" w:qFormat="1"/>
     <w:lsdException w:name="heading 2" w:semiHidden="1" w:uiPriority="0" w:unhideWhenUsed="1" w:qFormat="1"/>
@@ -27258,6 +30726,7 @@
     <w:lsdException w:name="HTML Sample" w:semiHidden="1" w:unhideWhenUsed="1"/>
     <w:lsdException w:name="HTML Typewriter" w:semiHidden="1" w:unhideWhenUsed="1"/>
     <w:lsdException w:name="HTML Variable" w:semiHidden="1" w:unhideWhenUsed="1"/>
+    <w:lsdException w:name="Normal Table" w:semiHidden="1" w:unhideWhenUsed="1"/>
     <w:lsdException w:name="annotation subject" w:semiHidden="1" w:unhideWhenUsed="1"/>
     <w:lsdException w:name="No List" w:semiHidden="1" w:unhideWhenUsed="1"/>
     <w:lsdException w:name="Outline List 1" w:semiHidden="1" w:unhideWhenUsed="1"/>
@@ -27301,8 +30770,10 @@
     <w:lsdException w:name="Table Elegant" w:semiHidden="1" w:unhideWhenUsed="1"/>
     <w:lsdException w:name="Table Professional" w:semiHidden="1" w:unhideWhenUsed="1"/>
     <w:lsdException w:name="Table Subtle 1" w:semiHidden="1" w:unhideWhenUsed="1"/>
+    <w:lsdException w:name="Table Subtle 2" w:semiHidden="1" w:unhideWhenUsed="1"/>
     <w:lsdException w:name="Table Web 1" w:semiHidden="1" w:unhideWhenUsed="1"/>
     <w:lsdException w:name="Table Web 2" w:semiHidden="1" w:unhideWhenUsed="1"/>
+    <w:lsdException w:name="Table Web 3" w:semiHidden="1" w:unhideWhenUsed="1"/>
     <w:lsdException w:name="Balloon Text" w:semiHidden="1" w:unhideWhenUsed="1"/>
     <w:lsdException w:name="Table Grid" w:uiPriority="39"/>
     <w:lsdException w:name="Table Theme" w:semiHidden="1" w:unhideWhenUsed="1"/>
@@ -27521,10 +30992,6 @@
     <w:lsdException w:name="List Table 5 Dark Accent 6" w:uiPriority="50"/>
     <w:lsdException w:name="List Table 6 Colorful Accent 6" w:uiPriority="51"/>
     <w:lsdException w:name="List Table 7 Colorful Accent 6" w:uiPriority="52"/>
-    <w:lsdException w:name="Mention" w:semiHidden="1" w:unhideWhenUsed="1"/>
-    <w:lsdException w:name="Smart Hyperlink" w:semiHidden="1" w:unhideWhenUsed="1"/>
-    <w:lsdException w:name="Hashtag" w:semiHidden="1" w:unhideWhenUsed="1"/>
-    <w:lsdException w:name="Unresolved Mention" w:semiHidden="1" w:unhideWhenUsed="1"/>
   </w:latentStyles>
   <w:style w:type="paragraph" w:default="1" w:styleId="Normal">
     <w:name w:val="Normal"/>
@@ -28241,6 +31708,112 @@
     <w:uiPriority w:val="99"/>
     <w:rsid w:val="00D53968"/>
   </w:style>
+  <w:style w:type="table" w:styleId="Tabladecuadrcula5oscura-nfasis3">
+    <w:name w:val="Grid Table 5 Dark Accent 3"/>
+    <w:basedOn w:val="Tablanormal"/>
+    <w:uiPriority w:val="50"/>
+    <w:rsid w:val="00D814E7"/>
+    <w:pPr>
+      <w:spacing w:line="240" w:lineRule="auto"/>
+    </w:pPr>
+    <w:tblPr>
+      <w:tblStyleRowBandSize w:val="1"/>
+      <w:tblStyleColBandSize w:val="1"/>
+      <w:tblBorders>
+        <w:top w:val="single" w:sz="4" w:space="0" w:color="FFFFFF" w:themeColor="background1"/>
+        <w:left w:val="single" w:sz="4" w:space="0" w:color="FFFFFF" w:themeColor="background1"/>
+        <w:bottom w:val="single" w:sz="4" w:space="0" w:color="FFFFFF" w:themeColor="background1"/>
+        <w:right w:val="single" w:sz="4" w:space="0" w:color="FFFFFF" w:themeColor="background1"/>
+        <w:insideH w:val="single" w:sz="4" w:space="0" w:color="FFFFFF" w:themeColor="background1"/>
+        <w:insideV w:val="single" w:sz="4" w:space="0" w:color="FFFFFF" w:themeColor="background1"/>
+      </w:tblBorders>
+    </w:tblPr>
+    <w:tcPr>
+      <w:shd w:val="clear" w:color="auto" w:fill="EDEDED" w:themeFill="accent3" w:themeFillTint="33"/>
+    </w:tcPr>
+    <w:tblStylePr w:type="firstRow">
+      <w:rPr>
+        <w:b/>
+        <w:bCs/>
+        <w:color w:val="FFFFFF" w:themeColor="background1"/>
+      </w:rPr>
+      <w:tblPr/>
+      <w:tcPr>
+        <w:tcBorders>
+          <w:top w:val="single" w:sz="4" w:space="0" w:color="FFFFFF" w:themeColor="background1"/>
+          <w:left w:val="single" w:sz="4" w:space="0" w:color="FFFFFF" w:themeColor="background1"/>
+          <w:right w:val="single" w:sz="4" w:space="0" w:color="FFFFFF" w:themeColor="background1"/>
+          <w:insideH w:val="nil"/>
+          <w:insideV w:val="nil"/>
+        </w:tcBorders>
+        <w:shd w:val="clear" w:color="auto" w:fill="A5A5A5" w:themeFill="accent3"/>
+      </w:tcPr>
+    </w:tblStylePr>
+    <w:tblStylePr w:type="lastRow">
+      <w:rPr>
+        <w:b/>
+        <w:bCs/>
+        <w:color w:val="FFFFFF" w:themeColor="background1"/>
+      </w:rPr>
+      <w:tblPr/>
+      <w:tcPr>
+        <w:tcBorders>
+          <w:left w:val="single" w:sz="4" w:space="0" w:color="FFFFFF" w:themeColor="background1"/>
+          <w:bottom w:val="single" w:sz="4" w:space="0" w:color="FFFFFF" w:themeColor="background1"/>
+          <w:right w:val="single" w:sz="4" w:space="0" w:color="FFFFFF" w:themeColor="background1"/>
+          <w:insideH w:val="nil"/>
+          <w:insideV w:val="nil"/>
+        </w:tcBorders>
+        <w:shd w:val="clear" w:color="auto" w:fill="A5A5A5" w:themeFill="accent3"/>
+      </w:tcPr>
+    </w:tblStylePr>
+    <w:tblStylePr w:type="firstCol">
+      <w:rPr>
+        <w:b/>
+        <w:bCs/>
+        <w:color w:val="FFFFFF" w:themeColor="background1"/>
+      </w:rPr>
+      <w:tblPr/>
+      <w:tcPr>
+        <w:tcBorders>
+          <w:top w:val="single" w:sz="4" w:space="0" w:color="FFFFFF" w:themeColor="background1"/>
+          <w:left w:val="single" w:sz="4" w:space="0" w:color="FFFFFF" w:themeColor="background1"/>
+          <w:bottom w:val="single" w:sz="4" w:space="0" w:color="FFFFFF" w:themeColor="background1"/>
+          <w:insideV w:val="nil"/>
+        </w:tcBorders>
+        <w:shd w:val="clear" w:color="auto" w:fill="A5A5A5" w:themeFill="accent3"/>
+      </w:tcPr>
+    </w:tblStylePr>
+    <w:tblStylePr w:type="lastCol">
+      <w:rPr>
+        <w:b/>
+        <w:bCs/>
+        <w:color w:val="FFFFFF" w:themeColor="background1"/>
+      </w:rPr>
+      <w:tblPr/>
+      <w:tcPr>
+        <w:tcBorders>
+          <w:top w:val="single" w:sz="4" w:space="0" w:color="FFFFFF" w:themeColor="background1"/>
+          <w:bottom w:val="single" w:sz="4" w:space="0" w:color="FFFFFF" w:themeColor="background1"/>
+          <w:right w:val="single" w:sz="4" w:space="0" w:color="FFFFFF" w:themeColor="background1"/>
+          <w:insideV w:val="nil"/>
+        </w:tcBorders>
+        <w:shd w:val="clear" w:color="auto" w:fill="A5A5A5" w:themeFill="accent3"/>
+      </w:tcPr>
+    </w:tblStylePr>
+    <w:tblStylePr w:type="band1Vert">
+      <w:tblPr/>
+      <w:tcPr>
+        <w:shd w:val="clear" w:color="auto" w:fill="DBDBDB" w:themeFill="accent3" w:themeFillTint="66"/>
+      </w:tcPr>
+    </w:tblStylePr>
+    <w:tblStylePr w:type="band1Horz">
+      <w:tblPr/>
+      <w:tcPr>
+        <w:shd w:val="clear" w:color="auto" w:fill="DBDBDB" w:themeFill="accent3" w:themeFillTint="66"/>
+      </w:tcPr>
+    </w:tblStylePr>
+  </w:style>
 </w:styles>
 </file>
 
@@ -28525,7 +32098,7 @@
 </file>
 
 <file path=customXml/itemProps1.xml><?xml version="1.0" encoding="utf-8"?>
-<ds:datastoreItem xmlns:ds="http://schemas.openxmlformats.org/officeDocument/2006/customXml" ds:itemID="{789B9E36-9BA4-4813-B92E-E927151789E2}">
+<ds:datastoreItem xmlns:ds="http://schemas.openxmlformats.org/officeDocument/2006/customXml" ds:itemID="{6914FF0D-6378-4CA1-9E10-D1AF8574D262}">
   <ds:schemaRefs>
     <ds:schemaRef ds:uri="http://schemas.openxmlformats.org/officeDocument/2006/bibliography"/>
   </ds:schemaRefs>

</xml_diff>